<commit_message>
add generation mode: min, med and max
</commit_message>
<xml_diff>
--- a/doc/export/leeme.docx
+++ b/doc/export/leeme.docx
@@ -591,13 +591,13 @@
         <w:t xml:space="preserve">Por ahora, solo funciona en Linux (y puede que en MacOS)</w:t>
       </w:r>
     </w:p>
-    <w:bookmarkStart w:id="46" w:name="download"/>
+    <w:bookmarkStart w:id="46" w:name="descarga"/>
     <w:p>
       <w:pPr>
         <w:pStyle w:val="Heading2"/>
       </w:pPr>
       <w:r>
-        <w:t xml:space="preserve">Download</w:t>
+        <w:t xml:space="preserve">Descarga</w:t>
       </w:r>
     </w:p>
     <w:bookmarkEnd w:id="46"/>
@@ -835,22 +835,7 @@
         </w:numPr>
       </w:pPr>
       <w:r>
-        <w:t xml:space="preserve">Para</w:t>
-      </w:r>
-      <w:r>
-        <w:t xml:space="preserve"> </w:t>
-      </w:r>
-      <w:r>
-        <w:rPr>
-          <w:b/>
-        </w:rPr>
-        <w:t xml:space="preserve">convertir todos los ficheros md de todas las carpetas</w:t>
-      </w:r>
-      <w:r>
-        <w:t xml:space="preserve"> </w:t>
-      </w:r>
-      <w:r>
-        <w:t xml:space="preserve">hay que posicionarse en la carpeta raiz, y ejecutar:</w:t>
+        <w:t xml:space="preserve">Hay que posicionarse en la carpeta raiz, y ejecutar:</w:t>
       </w:r>
     </w:p>
     <w:p>
@@ -861,45 +846,119 @@
         <w:rPr>
           <w:rStyle w:val="VerbatimChar"/>
         </w:rPr>
-        <w:t xml:space="preserve">   ./build.sh</w:t>
-      </w:r>
-    </w:p>
-    <w:p>
-      <w:pPr>
-        <w:pStyle w:val="Compact"/>
+        <w:t xml:space="preserve">./build.sh [modo] [carpeta]</w:t>
+      </w:r>
+    </w:p>
+    <w:p>
+      <w:pPr>
         <w:numPr>
           <w:numId w:val="13"/>
           <w:ilvl w:val="0"/>
         </w:numPr>
       </w:pPr>
       <w:r>
-        <w:t xml:space="preserve">Para</w:t>
-      </w:r>
-      <w:r>
-        <w:t xml:space="preserve"> </w:t>
-      </w:r>
-      <w:r>
-        <w:rPr>
-          <w:b/>
-        </w:rPr>
-        <w:t xml:space="preserve">convertir todos los ficheros md de una carpeta</w:t>
-      </w:r>
-      <w:r>
-        <w:t xml:space="preserve"> </w:t>
-      </w:r>
-      <w:r>
-        <w:t xml:space="preserve">hay que posicionarse en la carpeta raiz, y ejecutar:</w:t>
-      </w:r>
-    </w:p>
-    <w:p>
-      <w:pPr>
-        <w:pStyle w:val="SourceCode"/>
-      </w:pPr>
-      <w:r>
-        <w:rPr>
-          <w:rStyle w:val="VerbatimChar"/>
-        </w:rPr>
-        <w:t xml:space="preserve">   ./build.sh [nombre_de_carpeta]</w:t>
+        <w:t xml:space="preserve">Donde [</w:t>
+      </w:r>
+      <w:r>
+        <w:rPr>
+          <w:b/>
+        </w:rPr>
+        <w:t xml:space="preserve">modo</w:t>
+      </w:r>
+      <w:r>
+        <w:t xml:space="preserve">] puede tomar los siguientes valores:</w:t>
+      </w:r>
+    </w:p>
+    <w:p>
+      <w:pPr>
+        <w:pStyle w:val="Compact"/>
+        <w:numPr>
+          <w:numId w:val="14"/>
+          <w:ilvl w:val="1"/>
+        </w:numPr>
+      </w:pPr>
+      <w:r>
+        <w:t xml:space="preserve">"</w:t>
+      </w:r>
+      <w:r>
+        <w:rPr>
+          <w:b/>
+        </w:rPr>
+        <w:t xml:space="preserve">min</w:t>
+      </w:r>
+      <w:r>
+        <w:t xml:space="preserve">": genera deck-slides y html plano.</w:t>
+      </w:r>
+    </w:p>
+    <w:p>
+      <w:pPr>
+        <w:pStyle w:val="Compact"/>
+        <w:numPr>
+          <w:numId w:val="14"/>
+          <w:ilvl w:val="1"/>
+        </w:numPr>
+      </w:pPr>
+      <w:r>
+        <w:t xml:space="preserve">"</w:t>
+      </w:r>
+      <w:r>
+        <w:rPr>
+          <w:b/>
+        </w:rPr>
+        <w:t xml:space="preserve">med</w:t>
+      </w:r>
+      <w:r>
+        <w:t xml:space="preserve">": genera ademas reveal-slides, docx y odt (</w:t>
+      </w:r>
+      <w:r>
+        <w:rPr>
+          <w:b/>
+        </w:rPr>
+        <w:t xml:space="preserve">valor por defecto</w:t>
+      </w:r>
+      <w:r>
+        <w:t xml:space="preserve">)</w:t>
+      </w:r>
+    </w:p>
+    <w:p>
+      <w:pPr>
+        <w:pStyle w:val="Compact"/>
+        <w:numPr>
+          <w:numId w:val="14"/>
+          <w:ilvl w:val="1"/>
+        </w:numPr>
+      </w:pPr>
+      <w:r>
+        <w:t xml:space="preserve">"</w:t>
+      </w:r>
+      <w:r>
+        <w:rPr>
+          <w:b/>
+        </w:rPr>
+        <w:t xml:space="preserve">max</w:t>
+      </w:r>
+      <w:r>
+        <w:t xml:space="preserve">": genera todos los formatos.</w:t>
+      </w:r>
+    </w:p>
+    <w:p>
+      <w:pPr>
+        <w:numPr>
+          <w:numId w:val="13"/>
+          <w:ilvl w:val="0"/>
+        </w:numPr>
+      </w:pPr>
+      <w:r>
+        <w:t xml:space="preserve">Y donde [</w:t>
+      </w:r>
+      <w:r>
+        <w:rPr>
+          <w:b/>
+        </w:rPr>
+        <w:t xml:space="preserve">carpeta</w:t>
+      </w:r>
+      <w:r>
+        <w:t xml:space="preserve">] es la carpeta donde va a buscar los ficheros md. Si no se indica nada convertirá todos los ficheros md de todas las carpetas.</w:t>
       </w:r>
     </w:p>
     <w:bookmarkStart w:id="51" w:name="autor"/>
@@ -979,7 +1038,7 @@
     <w:p>
       <w:pPr>
         <w:numPr>
-          <w:numId w:val="14"/>
+          <w:numId w:val="15"/>
           <w:ilvl w:val="0"/>
         </w:numPr>
       </w:pPr>
@@ -993,7 +1052,7 @@
     <w:p>
       <w:pPr>
         <w:numPr>
-          <w:numId w:val="14"/>
+          <w:numId w:val="15"/>
           <w:ilvl w:val="0"/>
         </w:numPr>
       </w:pPr>
@@ -1004,7 +1063,7 @@
     <w:p>
       <w:pPr>
         <w:numPr>
-          <w:numId w:val="15"/>
+          <w:numId w:val="16"/>
           <w:ilvl w:val="1"/>
         </w:numPr>
       </w:pPr>
@@ -1013,47 +1072,6 @@
           <w:b/>
         </w:rPr>
         <w:t xml:space="preserve">Profesor de FP de informática</w:t>
-      </w:r>
-      <w:r>
-        <w:t xml:space="preserve">:</w:t>
-      </w:r>
-    </w:p>
-    <w:p>
-      <w:pPr>
-        <w:pStyle w:val="Compact"/>
-        <w:numPr>
-          <w:numId w:val="16"/>
-          <w:ilvl w:val="2"/>
-        </w:numPr>
-      </w:pPr>
-      <w:r>
-        <w:t xml:space="preserve">Hardware, Sistemas Operativos</w:t>
-      </w:r>
-    </w:p>
-    <w:p>
-      <w:pPr>
-        <w:pStyle w:val="Compact"/>
-        <w:numPr>
-          <w:numId w:val="16"/>
-          <w:ilvl w:val="2"/>
-        </w:numPr>
-      </w:pPr>
-      <w:r>
-        <w:t xml:space="preserve">Redes, Programación</w:t>
-      </w:r>
-    </w:p>
-    <w:p>
-      <w:pPr>
-        <w:numPr>
-          <w:numId w:val="15"/>
-          <w:ilvl w:val="1"/>
-        </w:numPr>
-      </w:pPr>
-      <w:r>
-        <w:rPr>
-          <w:b/>
-        </w:rPr>
-        <w:t xml:space="preserve">Formador Freelance</w:t>
       </w:r>
       <w:r>
         <w:t xml:space="preserve">:</w:t>
@@ -1068,7 +1086,7 @@
         </w:numPr>
       </w:pPr>
       <w:r>
-        <w:t xml:space="preserve">Java, Android</w:t>
+        <w:t xml:space="preserve">Hardware, Sistemas Operativos</w:t>
       </w:r>
     </w:p>
     <w:p>
@@ -1080,6 +1098,47 @@
         </w:numPr>
       </w:pPr>
       <w:r>
+        <w:t xml:space="preserve">Redes, Programación</w:t>
+      </w:r>
+    </w:p>
+    <w:p>
+      <w:pPr>
+        <w:numPr>
+          <w:numId w:val="16"/>
+          <w:ilvl w:val="1"/>
+        </w:numPr>
+      </w:pPr>
+      <w:r>
+        <w:rPr>
+          <w:b/>
+        </w:rPr>
+        <w:t xml:space="preserve">Formador Freelance</w:t>
+      </w:r>
+      <w:r>
+        <w:t xml:space="preserve">:</w:t>
+      </w:r>
+    </w:p>
+    <w:p>
+      <w:pPr>
+        <w:pStyle w:val="Compact"/>
+        <w:numPr>
+          <w:numId w:val="18"/>
+          <w:ilvl w:val="2"/>
+        </w:numPr>
+      </w:pPr>
+      <w:r>
+        <w:t xml:space="preserve">Java, Android</w:t>
+      </w:r>
+    </w:p>
+    <w:p>
+      <w:pPr>
+        <w:pStyle w:val="Compact"/>
+        <w:numPr>
+          <w:numId w:val="18"/>
+          <w:ilvl w:val="2"/>
+        </w:numPr>
+      </w:pPr>
+      <w:r>
         <w:t xml:space="preserve">JavaScript, jQuery</w:t>
       </w:r>
     </w:p>
@@ -1087,7 +1146,7 @@
       <w:pPr>
         <w:pStyle w:val="Compact"/>
         <w:numPr>
-          <w:numId w:val="17"/>
+          <w:numId w:val="18"/>
           <w:ilvl w:val="2"/>
         </w:numPr>
       </w:pPr>
@@ -1099,7 +1158,7 @@
       <w:pPr>
         <w:pStyle w:val="Compact"/>
         <w:numPr>
-          <w:numId w:val="17"/>
+          <w:numId w:val="18"/>
           <w:ilvl w:val="2"/>
         </w:numPr>
       </w:pPr>
@@ -1110,7 +1169,7 @@
     <w:p>
       <w:pPr>
         <w:numPr>
-          <w:numId w:val="15"/>
+          <w:numId w:val="16"/>
           <w:ilvl w:val="1"/>
         </w:numPr>
       </w:pPr>
@@ -1178,7 +1237,7 @@
     <w:p>
       <w:pPr>
         <w:numPr>
-          <w:numId w:val="18"/>
+          <w:numId w:val="19"/>
           <w:ilvl w:val="0"/>
         </w:numPr>
       </w:pPr>
@@ -1193,7 +1252,7 @@
       <w:pPr>
         <w:pStyle w:val="Compact"/>
         <w:numPr>
-          <w:numId w:val="19"/>
+          <w:numId w:val="20"/>
           <w:ilvl w:val="1"/>
         </w:numPr>
       </w:pPr>
@@ -1222,7 +1281,7 @@
       <w:pPr>
         <w:pStyle w:val="Compact"/>
         <w:numPr>
-          <w:numId w:val="19"/>
+          <w:numId w:val="20"/>
           <w:ilvl w:val="1"/>
         </w:numPr>
       </w:pPr>
@@ -1251,7 +1310,7 @@
       <w:pPr>
         <w:pStyle w:val="Compact"/>
         <w:numPr>
-          <w:numId w:val="19"/>
+          <w:numId w:val="20"/>
           <w:ilvl w:val="1"/>
         </w:numPr>
       </w:pPr>
@@ -1280,7 +1339,7 @@
       <w:pPr>
         <w:pStyle w:val="Compact"/>
         <w:numPr>
-          <w:numId w:val="19"/>
+          <w:numId w:val="20"/>
           <w:ilvl w:val="1"/>
         </w:numPr>
       </w:pPr>
@@ -1309,7 +1368,7 @@
       <w:pPr>
         <w:pStyle w:val="Compact"/>
         <w:numPr>
-          <w:numId w:val="19"/>
+          <w:numId w:val="20"/>
           <w:ilvl w:val="1"/>
         </w:numPr>
       </w:pPr>
@@ -1391,7 +1450,7 @@
     <w:p>
       <w:pPr>
         <w:numPr>
-          <w:numId w:val="20"/>
+          <w:numId w:val="21"/>
           <w:ilvl w:val="0"/>
         </w:numPr>
       </w:pPr>
@@ -1418,7 +1477,7 @@
       <w:pPr>
         <w:pStyle w:val="Compact"/>
         <w:numPr>
-          <w:numId w:val="21"/>
+          <w:numId w:val="22"/>
           <w:ilvl w:val="1"/>
         </w:numPr>
       </w:pPr>
@@ -1447,7 +1506,7 @@
       <w:pPr>
         <w:pStyle w:val="Compact"/>
         <w:numPr>
-          <w:numId w:val="21"/>
+          <w:numId w:val="22"/>
           <w:ilvl w:val="1"/>
         </w:numPr>
       </w:pPr>
@@ -1485,7 +1544,7 @@
     <w:p>
       <w:pPr>
         <w:numPr>
-          <w:numId w:val="22"/>
+          <w:numId w:val="23"/>
           <w:ilvl w:val="0"/>
         </w:numPr>
       </w:pPr>
@@ -1506,7 +1565,7 @@
       <w:pPr>
         <w:pStyle w:val="Compact"/>
         <w:numPr>
-          <w:numId w:val="23"/>
+          <w:numId w:val="24"/>
           <w:ilvl w:val="1"/>
         </w:numPr>
       </w:pPr>
@@ -1529,7 +1588,7 @@
       <w:pPr>
         <w:pStyle w:val="Compact"/>
         <w:numPr>
-          <w:numId w:val="23"/>
+          <w:numId w:val="24"/>
           <w:ilvl w:val="1"/>
         </w:numPr>
       </w:pPr>
@@ -1552,7 +1611,7 @@
       <w:pPr>
         <w:pStyle w:val="Compact"/>
         <w:numPr>
-          <w:numId w:val="23"/>
+          <w:numId w:val="24"/>
           <w:ilvl w:val="1"/>
         </w:numPr>
       </w:pPr>
@@ -1575,7 +1634,7 @@
       <w:pPr>
         <w:pStyle w:val="Compact"/>
         <w:numPr>
-          <w:numId w:val="23"/>
+          <w:numId w:val="24"/>
           <w:ilvl w:val="1"/>
         </w:numPr>
       </w:pPr>
@@ -1598,7 +1657,7 @@
       <w:pPr>
         <w:pStyle w:val="Compact"/>
         <w:numPr>
-          <w:numId w:val="23"/>
+          <w:numId w:val="24"/>
           <w:ilvl w:val="1"/>
         </w:numPr>
       </w:pPr>
@@ -1621,7 +1680,7 @@
       <w:pPr>
         <w:pStyle w:val="Compact"/>
         <w:numPr>
-          <w:numId w:val="23"/>
+          <w:numId w:val="24"/>
           <w:ilvl w:val="1"/>
         </w:numPr>
       </w:pPr>
@@ -1651,7 +1710,7 @@
 <file path=word/numbering.xml><?xml version="1.0" encoding="utf-8"?>
 <w:numbering xmlns:w="http://schemas.openxmlformats.org/wordprocessingml/2006/main">
   <w:abstractNum w:abstractNumId="0">
-    <w:nsid w:val="3b80a81e"/>
+    <w:nsid w:val="1b084384"/>
     <w:multiLevelType w:val="multilevel"/>
     <w:lvl w:ilvl="0">
       <w:numFmt w:val="bullet"/>
@@ -1732,7 +1791,7 @@
     </w:lvl>
   </w:abstractNum>
   <w:abstractNum w:abstractNumId="2">
-    <w:nsid w:val="e03140df"/>
+    <w:nsid w:val="fa32175f"/>
     <w:multiLevelType w:val="multilevel"/>
     <w:lvl w:ilvl="0">
       <w:numFmt w:val="bullet"/>
@@ -1879,6 +1938,9 @@
     <w:abstractNumId w:val="2"/>
   </w:num>
   <w:num w:numId="23">
+    <w:abstractNumId w:val="2"/>
+  </w:num>
+  <w:num w:numId="24">
     <w:abstractNumId w:val="2"/>
   </w:num>
 </w:numbering>

</xml_diff>

<commit_message>
improve the cleaning of the md to export to book files
</commit_message>
<xml_diff>
--- a/doc/export/leeme.docx
+++ b/doc/export/leeme.docx
@@ -77,13 +77,6 @@
     </w:p>
     <w:bookmarkEnd w:id="22"/>
     <w:p>
-      <w:pPr>
-        <w:pStyle w:val="Compact"/>
-        <w:numPr>
-          <w:numId w:val="2"/>
-          <w:ilvl w:val="0"/>
-        </w:numPr>
-      </w:pPr>
       <w:r>
         <w:rPr>
           <w:b/>
@@ -179,12 +172,6 @@
     </w:p>
     <w:bookmarkEnd w:id="24"/>
     <w:p>
-      <w:pPr>
-        <w:numPr>
-          <w:numId w:val="3"/>
-          <w:ilvl w:val="0"/>
-        </w:numPr>
-      </w:pPr>
       <w:r>
         <w:t xml:space="preserve">A partir de un fichero</w:t>
       </w:r>
@@ -203,17 +190,11 @@
         <w:t xml:space="preserve"> </w:t>
       </w:r>
       <w:r>
-        <w:t xml:space="preserve">genera:</w:t>
-      </w:r>
-    </w:p>
-    <w:p>
-      <w:pPr>
-        <w:pStyle w:val="Compact"/>
-        <w:numPr>
-          <w:numId w:val="4"/>
-          <w:ilvl w:val="1"/>
-        </w:numPr>
-      </w:pPr>
+        <w:t xml:space="preserve">genera: -</w:t>
+      </w:r>
+      <w:r>
+        <w:t xml:space="preserve"> </w:t>
+      </w:r>
       <w:hyperlink r:id="rId26">
         <w:r>
           <w:rPr>
@@ -222,15 +203,15 @@
           <w:t xml:space="preserve">reveal-slides</w:t>
         </w:r>
       </w:hyperlink>
-    </w:p>
-    <w:p>
-      <w:pPr>
-        <w:pStyle w:val="Compact"/>
-        <w:numPr>
-          <w:numId w:val="4"/>
-          <w:ilvl w:val="1"/>
-        </w:numPr>
-      </w:pPr>
+      <w:r>
+        <w:t xml:space="preserve"> </w:t>
+      </w:r>
+      <w:r>
+        <w:t xml:space="preserve">-</w:t>
+      </w:r>
+      <w:r>
+        <w:t xml:space="preserve"> </w:t>
+      </w:r>
       <w:hyperlink r:id="rId27">
         <w:r>
           <w:rPr>
@@ -239,15 +220,15 @@
           <w:t xml:space="preserve">reveal-slides-alternative</w:t>
         </w:r>
       </w:hyperlink>
-    </w:p>
-    <w:p>
-      <w:pPr>
-        <w:pStyle w:val="Compact"/>
-        <w:numPr>
-          <w:numId w:val="4"/>
-          <w:ilvl w:val="1"/>
-        </w:numPr>
-      </w:pPr>
+      <w:r>
+        <w:t xml:space="preserve"> </w:t>
+      </w:r>
+      <w:r>
+        <w:t xml:space="preserve">-</w:t>
+      </w:r>
+      <w:r>
+        <w:t xml:space="preserve"> </w:t>
+      </w:r>
       <w:hyperlink r:id="rId28">
         <w:r>
           <w:rPr>
@@ -256,15 +237,15 @@
           <w:t xml:space="preserve">reveal-pdf-slides</w:t>
         </w:r>
       </w:hyperlink>
-    </w:p>
-    <w:p>
-      <w:pPr>
-        <w:pStyle w:val="Compact"/>
-        <w:numPr>
-          <w:numId w:val="4"/>
-          <w:ilvl w:val="1"/>
-        </w:numPr>
-      </w:pPr>
+      <w:r>
+        <w:t xml:space="preserve"> </w:t>
+      </w:r>
+      <w:r>
+        <w:t xml:space="preserve">-</w:t>
+      </w:r>
+      <w:r>
+        <w:t xml:space="preserve"> </w:t>
+      </w:r>
       <w:hyperlink r:id="rId29">
         <w:r>
           <w:rPr>
@@ -273,15 +254,15 @@
           <w:t xml:space="preserve">reveal-pdf-slides-alternative</w:t>
         </w:r>
       </w:hyperlink>
-    </w:p>
-    <w:p>
-      <w:pPr>
-        <w:pStyle w:val="Compact"/>
-        <w:numPr>
-          <w:numId w:val="4"/>
-          <w:ilvl w:val="1"/>
-        </w:numPr>
-      </w:pPr>
+      <w:r>
+        <w:t xml:space="preserve"> </w:t>
+      </w:r>
+      <w:r>
+        <w:t xml:space="preserve">-</w:t>
+      </w:r>
+      <w:r>
+        <w:t xml:space="preserve"> </w:t>
+      </w:r>
       <w:hyperlink r:id="rId30">
         <w:r>
           <w:rPr>
@@ -290,15 +271,15 @@
           <w:t xml:space="preserve">deck-slides</w:t>
         </w:r>
       </w:hyperlink>
-    </w:p>
-    <w:p>
-      <w:pPr>
-        <w:pStyle w:val="Compact"/>
-        <w:numPr>
-          <w:numId w:val="4"/>
-          <w:ilvl w:val="1"/>
-        </w:numPr>
-      </w:pPr>
+      <w:r>
+        <w:t xml:space="preserve"> </w:t>
+      </w:r>
+      <w:r>
+        <w:t xml:space="preserve">-</w:t>
+      </w:r>
+      <w:r>
+        <w:t xml:space="preserve"> </w:t>
+      </w:r>
       <w:hyperlink r:id="rId31">
         <w:r>
           <w:rPr>
@@ -307,15 +288,15 @@
           <w:t xml:space="preserve">deck-slides-alternative</w:t>
         </w:r>
       </w:hyperlink>
-    </w:p>
-    <w:p>
-      <w:pPr>
-        <w:pStyle w:val="Compact"/>
-        <w:numPr>
-          <w:numId w:val="4"/>
-          <w:ilvl w:val="1"/>
-        </w:numPr>
-      </w:pPr>
+      <w:r>
+        <w:t xml:space="preserve"> </w:t>
+      </w:r>
+      <w:r>
+        <w:t xml:space="preserve">-</w:t>
+      </w:r>
+      <w:r>
+        <w:t xml:space="preserve"> </w:t>
+      </w:r>
       <w:hyperlink r:id="rId32">
         <w:r>
           <w:rPr>
@@ -324,15 +305,15 @@
           <w:t xml:space="preserve">pdf-beamer</w:t>
         </w:r>
       </w:hyperlink>
-    </w:p>
-    <w:p>
-      <w:pPr>
-        <w:pStyle w:val="Compact"/>
-        <w:numPr>
-          <w:numId w:val="4"/>
-          <w:ilvl w:val="1"/>
-        </w:numPr>
-      </w:pPr>
+      <w:r>
+        <w:t xml:space="preserve"> </w:t>
+      </w:r>
+      <w:r>
+        <w:t xml:space="preserve">-</w:t>
+      </w:r>
+      <w:r>
+        <w:t xml:space="preserve"> </w:t>
+      </w:r>
       <w:hyperlink r:id="rId33">
         <w:r>
           <w:rPr>
@@ -341,15 +322,15 @@
           <w:t xml:space="preserve">pdf</w:t>
         </w:r>
       </w:hyperlink>
-    </w:p>
-    <w:p>
-      <w:pPr>
-        <w:pStyle w:val="Compact"/>
-        <w:numPr>
-          <w:numId w:val="4"/>
-          <w:ilvl w:val="1"/>
-        </w:numPr>
-      </w:pPr>
+      <w:r>
+        <w:t xml:space="preserve"> </w:t>
+      </w:r>
+      <w:r>
+        <w:t xml:space="preserve">-</w:t>
+      </w:r>
+      <w:r>
+        <w:t xml:space="preserve"> </w:t>
+      </w:r>
       <w:hyperlink r:id="rId34">
         <w:r>
           <w:rPr>
@@ -358,15 +339,15 @@
           <w:t xml:space="preserve">html</w:t>
         </w:r>
       </w:hyperlink>
-    </w:p>
-    <w:p>
-      <w:pPr>
-        <w:pStyle w:val="Compact"/>
-        <w:numPr>
-          <w:numId w:val="4"/>
-          <w:ilvl w:val="1"/>
-        </w:numPr>
-      </w:pPr>
+      <w:r>
+        <w:t xml:space="preserve"> </w:t>
+      </w:r>
+      <w:r>
+        <w:t xml:space="preserve">-</w:t>
+      </w:r>
+      <w:r>
+        <w:t xml:space="preserve"> </w:t>
+      </w:r>
       <w:hyperlink r:id="rId35">
         <w:r>
           <w:rPr>
@@ -375,15 +356,15 @@
           <w:t xml:space="preserve">docx</w:t>
         </w:r>
       </w:hyperlink>
-    </w:p>
-    <w:p>
-      <w:pPr>
-        <w:pStyle w:val="Compact"/>
-        <w:numPr>
-          <w:numId w:val="4"/>
-          <w:ilvl w:val="1"/>
-        </w:numPr>
-      </w:pPr>
+      <w:r>
+        <w:t xml:space="preserve"> </w:t>
+      </w:r>
+      <w:r>
+        <w:t xml:space="preserve">-</w:t>
+      </w:r>
+      <w:r>
+        <w:t xml:space="preserve"> </w:t>
+      </w:r>
       <w:hyperlink r:id="rId36">
         <w:r>
           <w:rPr>
@@ -404,28 +385,21 @@
     </w:p>
     <w:bookmarkEnd w:id="37"/>
     <w:p>
-      <w:pPr>
-        <w:pStyle w:val="Compact"/>
-        <w:numPr>
-          <w:numId w:val="5"/>
-          <w:ilvl w:val="0"/>
-        </w:numPr>
-      </w:pPr>
       <w:r>
         <w:rPr>
           <w:b/>
         </w:rPr>
         <w:t xml:space="preserve">Este obra está bajo una licencia:</w:t>
       </w:r>
-    </w:p>
-    <w:p>
-      <w:pPr>
-        <w:pStyle w:val="Compact"/>
-        <w:numPr>
-          <w:numId w:val="6"/>
-          <w:ilvl w:val="1"/>
-        </w:numPr>
-      </w:pPr>
+      <w:r>
+        <w:t xml:space="preserve"> </w:t>
+      </w:r>
+      <w:r>
+        <w:t xml:space="preserve">-</w:t>
+      </w:r>
+      <w:r>
+        <w:t xml:space="preserve"> </w:t>
+      </w:r>
       <w:hyperlink r:id="rId38">
         <w:r>
           <w:rPr>
@@ -436,28 +410,21 @@
       </w:hyperlink>
     </w:p>
     <w:p>
-      <w:pPr>
-        <w:pStyle w:val="Compact"/>
-        <w:numPr>
-          <w:numId w:val="5"/>
-          <w:ilvl w:val="0"/>
-        </w:numPr>
-      </w:pPr>
       <w:r>
         <w:rPr>
           <w:b/>
         </w:rPr>
         <w:t xml:space="preserve">El código fuente de los programas están bajo una licencia:</w:t>
       </w:r>
-    </w:p>
-    <w:p>
-      <w:pPr>
-        <w:pStyle w:val="Compact"/>
-        <w:numPr>
-          <w:numId w:val="7"/>
-          <w:ilvl w:val="1"/>
-        </w:numPr>
-      </w:pPr>
+      <w:r>
+        <w:t xml:space="preserve"> </w:t>
+      </w:r>
+      <w:r>
+        <w:t xml:space="preserve">-</w:t>
+      </w:r>
+      <w:r>
+        <w:t xml:space="preserve"> </w:t>
+      </w:r>
       <w:hyperlink r:id="rId39">
         <w:r>
           <w:rPr>
@@ -488,13 +455,6 @@
     </w:p>
     <w:bookmarkEnd w:id="41"/>
     <w:p>
-      <w:pPr>
-        <w:pStyle w:val="Compact"/>
-        <w:numPr>
-          <w:numId w:val="8"/>
-          <w:ilvl w:val="0"/>
-        </w:numPr>
-      </w:pPr>
       <w:hyperlink r:id="rId42">
         <w:r>
           <w:rPr>
@@ -511,13 +471,6 @@
       </w:r>
     </w:p>
     <w:p>
-      <w:pPr>
-        <w:pStyle w:val="Compact"/>
-        <w:numPr>
-          <w:numId w:val="8"/>
-          <w:ilvl w:val="0"/>
-        </w:numPr>
-      </w:pPr>
       <w:hyperlink r:id="rId43">
         <w:r>
           <w:rPr>
@@ -534,13 +487,6 @@
       </w:r>
     </w:p>
     <w:p>
-      <w:pPr>
-        <w:pStyle w:val="Compact"/>
-        <w:numPr>
-          <w:numId w:val="8"/>
-          <w:ilvl w:val="0"/>
-        </w:numPr>
-      </w:pPr>
       <w:hyperlink r:id="rId44">
         <w:r>
           <w:rPr>
@@ -557,13 +503,6 @@
       </w:r>
     </w:p>
     <w:p>
-      <w:pPr>
-        <w:pStyle w:val="Compact"/>
-        <w:numPr>
-          <w:numId w:val="8"/>
-          <w:ilvl w:val="0"/>
-        </w:numPr>
-      </w:pPr>
       <w:hyperlink r:id="rId45">
         <w:r>
           <w:rPr>
@@ -580,13 +519,6 @@
       </w:r>
     </w:p>
     <w:p>
-      <w:pPr>
-        <w:pStyle w:val="Compact"/>
-        <w:numPr>
-          <w:numId w:val="8"/>
-          <w:ilvl w:val="0"/>
-        </w:numPr>
-      </w:pPr>
       <w:r>
         <w:t xml:space="preserve">Por ahora, solo funciona en Linux (y puede que en MacOS)</w:t>
       </w:r>
@@ -602,13 +534,6 @@
     </w:p>
     <w:bookmarkEnd w:id="46"/>
     <w:p>
-      <w:pPr>
-        <w:pStyle w:val="Compact"/>
-        <w:numPr>
-          <w:numId w:val="9"/>
-          <w:ilvl w:val="0"/>
-        </w:numPr>
-      </w:pPr>
       <w:hyperlink r:id="rId47">
         <w:r>
           <w:rPr>
@@ -629,12 +554,6 @@
     </w:p>
     <w:bookmarkEnd w:id="48"/>
     <w:p>
-      <w:pPr>
-        <w:numPr>
-          <w:numId w:val="10"/>
-          <w:ilvl w:val="0"/>
-        </w:numPr>
-      </w:pPr>
       <w:r>
         <w:t xml:space="preserve">Primero</w:t>
       </w:r>
@@ -652,12 +571,6 @@
       </w:r>
     </w:p>
     <w:p>
-      <w:pPr>
-        <w:numPr>
-          <w:numId w:val="10"/>
-          <w:ilvl w:val="0"/>
-        </w:numPr>
-      </w:pPr>
       <w:r>
         <w:rPr>
           <w:b/>
@@ -698,12 +611,6 @@
       </w:r>
     </w:p>
     <w:p>
-      <w:pPr>
-        <w:numPr>
-          <w:numId w:val="10"/>
-          <w:ilvl w:val="0"/>
-        </w:numPr>
-      </w:pPr>
       <w:r>
         <w:t xml:space="preserve">Una vez creado los md,</w:t>
       </w:r>
@@ -717,103 +624,7 @@
         <w:t xml:space="preserve">podemos generar con un script</w:t>
       </w:r>
       <w:r>
-        <w:t xml:space="preserve">:</w:t>
-      </w:r>
-    </w:p>
-    <w:p>
-      <w:pPr>
-        <w:pStyle w:val="Compact"/>
-        <w:numPr>
-          <w:numId w:val="11"/>
-          <w:ilvl w:val="1"/>
-        </w:numPr>
-      </w:pPr>
-      <w:r>
-        <w:t xml:space="preserve">reveal-slides</w:t>
-      </w:r>
-    </w:p>
-    <w:p>
-      <w:pPr>
-        <w:pStyle w:val="Compact"/>
-        <w:numPr>
-          <w:numId w:val="11"/>
-          <w:ilvl w:val="1"/>
-        </w:numPr>
-      </w:pPr>
-      <w:r>
-        <w:t xml:space="preserve">reveal-pdf-slides</w:t>
-      </w:r>
-    </w:p>
-    <w:p>
-      <w:pPr>
-        <w:pStyle w:val="Compact"/>
-        <w:numPr>
-          <w:numId w:val="11"/>
-          <w:ilvl w:val="1"/>
-        </w:numPr>
-      </w:pPr>
-      <w:r>
-        <w:t xml:space="preserve">deck-slides</w:t>
-      </w:r>
-    </w:p>
-    <w:p>
-      <w:pPr>
-        <w:pStyle w:val="Compact"/>
-        <w:numPr>
-          <w:numId w:val="11"/>
-          <w:ilvl w:val="1"/>
-        </w:numPr>
-      </w:pPr>
-      <w:r>
-        <w:t xml:space="preserve">pdf-beamer</w:t>
-      </w:r>
-    </w:p>
-    <w:p>
-      <w:pPr>
-        <w:pStyle w:val="Compact"/>
-        <w:numPr>
-          <w:numId w:val="11"/>
-          <w:ilvl w:val="1"/>
-        </w:numPr>
-      </w:pPr>
-      <w:r>
-        <w:t xml:space="preserve">pdf</w:t>
-      </w:r>
-    </w:p>
-    <w:p>
-      <w:pPr>
-        <w:pStyle w:val="Compact"/>
-        <w:numPr>
-          <w:numId w:val="11"/>
-          <w:ilvl w:val="1"/>
-        </w:numPr>
-      </w:pPr>
-      <w:r>
-        <w:t xml:space="preserve">html</w:t>
-      </w:r>
-    </w:p>
-    <w:p>
-      <w:pPr>
-        <w:pStyle w:val="Compact"/>
-        <w:numPr>
-          <w:numId w:val="11"/>
-          <w:ilvl w:val="1"/>
-        </w:numPr>
-      </w:pPr>
-      <w:r>
-        <w:t xml:space="preserve">docx</w:t>
-      </w:r>
-    </w:p>
-    <w:p>
-      <w:pPr>
-        <w:pStyle w:val="Compact"/>
-        <w:numPr>
-          <w:numId w:val="11"/>
-          <w:ilvl w:val="1"/>
-        </w:numPr>
-      </w:pPr>
-      <w:r>
-        <w:t xml:space="preserve">odt</w:t>
+        <w:t xml:space="preserve">: - reveal-slides - reveal-pdf-slides - deck-slides - pdf-beamer - pdf - html - docx - odt</w:t>
       </w:r>
     </w:p>
     <w:bookmarkStart w:id="50" w:name="generación"/>
@@ -827,35 +638,35 @@
     </w:p>
     <w:bookmarkEnd w:id="50"/>
     <w:p>
-      <w:pPr>
-        <w:pStyle w:val="Compact"/>
-        <w:numPr>
-          <w:numId w:val="12"/>
-          <w:ilvl w:val="0"/>
-        </w:numPr>
-      </w:pPr>
       <w:r>
         <w:t xml:space="preserve">Hay que posicionarse en la carpeta raiz, y ejecutar:</w:t>
       </w:r>
-    </w:p>
-    <w:p>
-      <w:pPr>
-        <w:pStyle w:val="SourceCode"/>
-      </w:pPr>
-      <w:r>
-        <w:rPr>
-          <w:rStyle w:val="VerbatimChar"/>
-        </w:rPr>
+      <w:r>
+        <w:t xml:space="preserve"> </w:t>
+      </w:r>
+      <w:r>
+        <w:rPr>
+          <w:vertAlign w:val="subscript"/>
+        </w:rPr>
+        <w:t xml:space="preserve">~</w:t>
+      </w:r>
+      <w:r>
+        <w:t xml:space="preserve"> </w:t>
+      </w:r>
+      <w:r>
         <w:t xml:space="preserve">./build.sh [modo] [carpeta]</w:t>
       </w:r>
-    </w:p>
-    <w:p>
-      <w:pPr>
-        <w:numPr>
-          <w:numId w:val="13"/>
-          <w:ilvl w:val="0"/>
-        </w:numPr>
-      </w:pPr>
+      <w:r>
+        <w:t xml:space="preserve"> </w:t>
+      </w:r>
+      <w:r>
+        <w:rPr>
+          <w:vertAlign w:val="subscript"/>
+        </w:rPr>
+        <w:t xml:space="preserve">~</w:t>
+      </w:r>
+    </w:p>
+    <w:p>
       <w:r>
         <w:t xml:space="preserve">Donde [</w:t>
       </w:r>
@@ -866,19 +677,7 @@
         <w:t xml:space="preserve">modo</w:t>
       </w:r>
       <w:r>
-        <w:t xml:space="preserve">] puede tomar los siguientes valores:</w:t>
-      </w:r>
-    </w:p>
-    <w:p>
-      <w:pPr>
-        <w:pStyle w:val="Compact"/>
-        <w:numPr>
-          <w:numId w:val="14"/>
-          <w:ilvl w:val="1"/>
-        </w:numPr>
-      </w:pPr>
-      <w:r>
-        <w:t xml:space="preserve">"</w:t>
+        <w:t xml:space="preserve">] puede tomar los siguientes valores: - "</w:t>
       </w:r>
       <w:r>
         <w:rPr>
@@ -887,19 +686,7 @@
         <w:t xml:space="preserve">min</w:t>
       </w:r>
       <w:r>
-        <w:t xml:space="preserve">": genera deck-slides y html plano.</w:t>
-      </w:r>
-    </w:p>
-    <w:p>
-      <w:pPr>
-        <w:pStyle w:val="Compact"/>
-        <w:numPr>
-          <w:numId w:val="14"/>
-          <w:ilvl w:val="1"/>
-        </w:numPr>
-      </w:pPr>
-      <w:r>
-        <w:t xml:space="preserve">"</w:t>
+        <w:t xml:space="preserve">": genera deck-slides y html plano. - "</w:t>
       </w:r>
       <w:r>
         <w:rPr>
@@ -917,19 +704,7 @@
         <w:t xml:space="preserve">valor por defecto</w:t>
       </w:r>
       <w:r>
-        <w:t xml:space="preserve">)</w:t>
-      </w:r>
-    </w:p>
-    <w:p>
-      <w:pPr>
-        <w:pStyle w:val="Compact"/>
-        <w:numPr>
-          <w:numId w:val="14"/>
-          <w:ilvl w:val="1"/>
-        </w:numPr>
-      </w:pPr>
-      <w:r>
-        <w:t xml:space="preserve">"</w:t>
+        <w:t xml:space="preserve">) - "</w:t>
       </w:r>
       <w:r>
         <w:rPr>
@@ -942,12 +717,6 @@
       </w:r>
     </w:p>
     <w:p>
-      <w:pPr>
-        <w:numPr>
-          <w:numId w:val="13"/>
-          <w:ilvl w:val="0"/>
-        </w:numPr>
-      </w:pPr>
       <w:r>
         <w:t xml:space="preserve">Y donde [</w:t>
       </w:r>
@@ -1036,12 +805,6 @@
     </w:p>
     <w:bookmarkEnd w:id="54"/>
     <w:p>
-      <w:pPr>
-        <w:numPr>
-          <w:numId w:val="15"/>
-          <w:ilvl w:val="0"/>
-        </w:numPr>
-      </w:pPr>
       <w:r>
         <w:rPr>
           <w:b/>
@@ -1050,23 +813,12 @@
       </w:r>
     </w:p>
     <w:p>
-      <w:pPr>
-        <w:numPr>
-          <w:numId w:val="15"/>
-          <w:ilvl w:val="0"/>
-        </w:numPr>
-      </w:pPr>
-      <w:r>
-        <w:t xml:space="preserve">Hoy en día:</w:t>
-      </w:r>
-    </w:p>
-    <w:p>
-      <w:pPr>
-        <w:numPr>
-          <w:numId w:val="16"/>
-          <w:ilvl w:val="1"/>
-        </w:numPr>
-      </w:pPr>
+      <w:r>
+        <w:t xml:space="preserve">Hoy en día: -</w:t>
+      </w:r>
+      <w:r>
+        <w:t xml:space="preserve"> </w:t>
+      </w:r>
       <w:r>
         <w:rPr>
           <w:b/>
@@ -1074,40 +826,11 @@
         <w:t xml:space="preserve">Profesor de FP de informática</w:t>
       </w:r>
       <w:r>
-        <w:t xml:space="preserve">:</w:t>
-      </w:r>
-    </w:p>
-    <w:p>
-      <w:pPr>
-        <w:pStyle w:val="Compact"/>
-        <w:numPr>
-          <w:numId w:val="17"/>
-          <w:ilvl w:val="2"/>
-        </w:numPr>
-      </w:pPr>
-      <w:r>
-        <w:t xml:space="preserve">Hardware, Sistemas Operativos</w:t>
-      </w:r>
-    </w:p>
-    <w:p>
-      <w:pPr>
-        <w:pStyle w:val="Compact"/>
-        <w:numPr>
-          <w:numId w:val="17"/>
-          <w:ilvl w:val="2"/>
-        </w:numPr>
-      </w:pPr>
-      <w:r>
-        <w:t xml:space="preserve">Redes, Programación</w:t>
-      </w:r>
-    </w:p>
-    <w:p>
-      <w:pPr>
-        <w:numPr>
-          <w:numId w:val="16"/>
-          <w:ilvl w:val="1"/>
-        </w:numPr>
-      </w:pPr>
+        <w:t xml:space="preserve">: - Hardware, Sistemas Operativos - Redes, Programación -</w:t>
+      </w:r>
+      <w:r>
+        <w:t xml:space="preserve"> </w:t>
+      </w:r>
       <w:r>
         <w:rPr>
           <w:b/>
@@ -1115,64 +838,11 @@
         <w:t xml:space="preserve">Formador Freelance</w:t>
       </w:r>
       <w:r>
-        <w:t xml:space="preserve">:</w:t>
-      </w:r>
-    </w:p>
-    <w:p>
-      <w:pPr>
-        <w:pStyle w:val="Compact"/>
-        <w:numPr>
-          <w:numId w:val="18"/>
-          <w:ilvl w:val="2"/>
-        </w:numPr>
-      </w:pPr>
-      <w:r>
-        <w:t xml:space="preserve">Java, Android</w:t>
-      </w:r>
-    </w:p>
-    <w:p>
-      <w:pPr>
-        <w:pStyle w:val="Compact"/>
-        <w:numPr>
-          <w:numId w:val="18"/>
-          <w:ilvl w:val="2"/>
-        </w:numPr>
-      </w:pPr>
-      <w:r>
-        <w:t xml:space="preserve">JavaScript, jQuery</w:t>
-      </w:r>
-    </w:p>
-    <w:p>
-      <w:pPr>
-        <w:pStyle w:val="Compact"/>
-        <w:numPr>
-          <w:numId w:val="18"/>
-          <w:ilvl w:val="2"/>
-        </w:numPr>
-      </w:pPr>
-      <w:r>
-        <w:t xml:space="preserve">JSF, Spring, Hibernate</w:t>
-      </w:r>
-    </w:p>
-    <w:p>
-      <w:pPr>
-        <w:pStyle w:val="Compact"/>
-        <w:numPr>
-          <w:numId w:val="18"/>
-          <w:ilvl w:val="2"/>
-        </w:numPr>
-      </w:pPr>
-      <w:r>
-        <w:t xml:space="preserve">Groovy &amp; Grails</w:t>
-      </w:r>
-    </w:p>
-    <w:p>
-      <w:pPr>
-        <w:numPr>
-          <w:numId w:val="16"/>
-          <w:ilvl w:val="1"/>
-        </w:numPr>
-      </w:pPr>
+        <w:t xml:space="preserve">: - Java, Android - JavaScript, jQuery - JSF, Spring, Hibernate - Groovy &amp; Grails -</w:t>
+      </w:r>
+      <w:r>
+        <w:t xml:space="preserve"> </w:t>
+      </w:r>
       <w:r>
         <w:rPr>
           <w:b/>
@@ -1235,27 +905,21 @@
       </w:r>
     </w:p>
     <w:p>
-      <w:pPr>
-        <w:numPr>
-          <w:numId w:val="19"/>
-          <w:ilvl w:val="0"/>
-        </w:numPr>
-      </w:pPr>
       <w:r>
         <w:rPr>
           <w:b/>
         </w:rPr>
         <w:t xml:space="preserve">Para los amantes de los hackathones</w:t>
       </w:r>
-    </w:p>
-    <w:p>
-      <w:pPr>
-        <w:pStyle w:val="Compact"/>
-        <w:numPr>
-          <w:numId w:val="20"/>
-          <w:ilvl w:val="1"/>
-        </w:numPr>
-      </w:pPr>
+      <w:r>
+        <w:t xml:space="preserve"> </w:t>
+      </w:r>
+      <w:r>
+        <w:t xml:space="preserve">-</w:t>
+      </w:r>
+      <w:r>
+        <w:t xml:space="preserve"> </w:t>
+      </w:r>
       <w:r>
         <w:rPr>
           <w:b/>
@@ -1276,15 +940,15 @@
           <w:t xml:space="preserve">http://www.meetup.com/Hackathon-Lovers/</w:t>
         </w:r>
       </w:hyperlink>
-    </w:p>
-    <w:p>
-      <w:pPr>
-        <w:pStyle w:val="Compact"/>
-        <w:numPr>
-          <w:numId w:val="20"/>
-          <w:ilvl w:val="1"/>
-        </w:numPr>
-      </w:pPr>
+      <w:r>
+        <w:t xml:space="preserve"> </w:t>
+      </w:r>
+      <w:r>
+        <w:t xml:space="preserve">-</w:t>
+      </w:r>
+      <w:r>
+        <w:t xml:space="preserve"> </w:t>
+      </w:r>
       <w:r>
         <w:rPr>
           <w:b/>
@@ -1305,15 +969,15 @@
           <w:t xml:space="preserve">http://twitter.com/HackathonLovers</w:t>
         </w:r>
       </w:hyperlink>
-    </w:p>
-    <w:p>
-      <w:pPr>
-        <w:pStyle w:val="Compact"/>
-        <w:numPr>
-          <w:numId w:val="20"/>
-          <w:ilvl w:val="1"/>
-        </w:numPr>
-      </w:pPr>
+      <w:r>
+        <w:t xml:space="preserve"> </w:t>
+      </w:r>
+      <w:r>
+        <w:t xml:space="preserve">-</w:t>
+      </w:r>
+      <w:r>
+        <w:t xml:space="preserve"> </w:t>
+      </w:r>
       <w:r>
         <w:rPr>
           <w:b/>
@@ -1334,15 +998,15 @@
           <w:t xml:space="preserve">http://hackathonlovers.tumblr.com/</w:t>
         </w:r>
       </w:hyperlink>
-    </w:p>
-    <w:p>
-      <w:pPr>
-        <w:pStyle w:val="Compact"/>
-        <w:numPr>
-          <w:numId w:val="20"/>
-          <w:ilvl w:val="1"/>
-        </w:numPr>
-      </w:pPr>
+      <w:r>
+        <w:t xml:space="preserve"> </w:t>
+      </w:r>
+      <w:r>
+        <w:t xml:space="preserve">-</w:t>
+      </w:r>
+      <w:r>
+        <w:t xml:space="preserve"> </w:t>
+      </w:r>
       <w:r>
         <w:rPr>
           <w:b/>
@@ -1363,15 +1027,15 @@
           <w:t xml:space="preserve">http://www.linkedin.com/groups/Hackathon-Lovers-6510465</w:t>
         </w:r>
       </w:hyperlink>
-    </w:p>
-    <w:p>
-      <w:pPr>
-        <w:pStyle w:val="Compact"/>
-        <w:numPr>
-          <w:numId w:val="20"/>
-          <w:ilvl w:val="1"/>
-        </w:numPr>
-      </w:pPr>
+      <w:r>
+        <w:t xml:space="preserve"> </w:t>
+      </w:r>
+      <w:r>
+        <w:t xml:space="preserve">-</w:t>
+      </w:r>
+      <w:r>
+        <w:t xml:space="preserve"> </w:t>
+      </w:r>
       <w:r>
         <w:rPr>
           <w:b/>
@@ -1448,12 +1112,6 @@
       </w:r>
     </w:p>
     <w:p>
-      <w:pPr>
-        <w:numPr>
-          <w:numId w:val="21"/>
-          <w:ilvl w:val="0"/>
-        </w:numPr>
-      </w:pPr>
       <w:r>
         <w:t xml:space="preserve">Es un</w:t>
       </w:r>
@@ -1470,17 +1128,11 @@
         <w:t xml:space="preserve"> </w:t>
       </w:r>
       <w:r>
-        <w:t xml:space="preserve">que extrae información semántica para conocer si el sentimiento general de los tweets de un determinado tema es positivo o negativo.</w:t>
-      </w:r>
-    </w:p>
-    <w:p>
-      <w:pPr>
-        <w:pStyle w:val="Compact"/>
-        <w:numPr>
-          <w:numId w:val="22"/>
-          <w:ilvl w:val="1"/>
-        </w:numPr>
-      </w:pPr>
+        <w:t xml:space="preserve">que extrae información semántica para conocer si el sentimiento general de los tweets de un determinado tema es positivo o negativo. -</w:t>
+      </w:r>
+      <w:r>
+        <w:t xml:space="preserve"> </w:t>
+      </w:r>
       <w:r>
         <w:rPr>
           <w:b/>
@@ -1501,15 +1153,15 @@
           <w:t xml:space="preserve">http://tweetssentiment.com/</w:t>
         </w:r>
       </w:hyperlink>
-    </w:p>
-    <w:p>
-      <w:pPr>
-        <w:pStyle w:val="Compact"/>
-        <w:numPr>
-          <w:numId w:val="22"/>
-          <w:ilvl w:val="1"/>
-        </w:numPr>
-      </w:pPr>
+      <w:r>
+        <w:t xml:space="preserve"> </w:t>
+      </w:r>
+      <w:r>
+        <w:t xml:space="preserve">-</w:t>
+      </w:r>
+      <w:r>
+        <w:t xml:space="preserve"> </w:t>
+      </w:r>
       <w:r>
         <w:rPr>
           <w:b/>
@@ -1542,12 +1194,6 @@
     </w:p>
     <w:bookmarkEnd w:id="66"/>
     <w:p>
-      <w:pPr>
-        <w:numPr>
-          <w:numId w:val="23"/>
-          <w:ilvl w:val="0"/>
-        </w:numPr>
-      </w:pPr>
       <w:r>
         <w:t xml:space="preserve">Mi nick:</w:t>
       </w:r>
@@ -1560,17 +1206,11 @@
         </w:rPr>
         <w:t xml:space="preserve">asanzdiego</w:t>
       </w:r>
-    </w:p>
-    <w:p>
-      <w:pPr>
-        <w:pStyle w:val="Compact"/>
-        <w:numPr>
-          <w:numId w:val="24"/>
-          <w:ilvl w:val="1"/>
-        </w:numPr>
-      </w:pPr>
-      <w:r>
-        <w:t xml:space="preserve">AboutMe:</w:t>
+      <w:r>
+        <w:t xml:space="preserve"> </w:t>
+      </w:r>
+      <w:r>
+        <w:t xml:space="preserve">- AboutMe:</w:t>
       </w:r>
       <w:r>
         <w:t xml:space="preserve"> </w:t>
@@ -1583,17 +1223,11 @@
           <w:t xml:space="preserve">http://about.me/asanzdiego</w:t>
         </w:r>
       </w:hyperlink>
-    </w:p>
-    <w:p>
-      <w:pPr>
-        <w:pStyle w:val="Compact"/>
-        <w:numPr>
-          <w:numId w:val="24"/>
-          <w:ilvl w:val="1"/>
-        </w:numPr>
-      </w:pPr>
-      <w:r>
-        <w:t xml:space="preserve">GitHub:</w:t>
+      <w:r>
+        <w:t xml:space="preserve"> </w:t>
+      </w:r>
+      <w:r>
+        <w:t xml:space="preserve">- GitHub:</w:t>
       </w:r>
       <w:r>
         <w:t xml:space="preserve"> </w:t>
@@ -1606,17 +1240,11 @@
           <w:t xml:space="preserve">http://github.com/asanzdiego</w:t>
         </w:r>
       </w:hyperlink>
-    </w:p>
-    <w:p>
-      <w:pPr>
-        <w:pStyle w:val="Compact"/>
-        <w:numPr>
-          <w:numId w:val="24"/>
-          <w:ilvl w:val="1"/>
-        </w:numPr>
-      </w:pPr>
-      <w:r>
-        <w:t xml:space="preserve">Twitter:</w:t>
+      <w:r>
+        <w:t xml:space="preserve"> </w:t>
+      </w:r>
+      <w:r>
+        <w:t xml:space="preserve">- Twitter:</w:t>
       </w:r>
       <w:r>
         <w:t xml:space="preserve"> </w:t>
@@ -1629,17 +1257,11 @@
           <w:t xml:space="preserve">http://twitter.com/asanzdiego</w:t>
         </w:r>
       </w:hyperlink>
-    </w:p>
-    <w:p>
-      <w:pPr>
-        <w:pStyle w:val="Compact"/>
-        <w:numPr>
-          <w:numId w:val="24"/>
-          <w:ilvl w:val="1"/>
-        </w:numPr>
-      </w:pPr>
-      <w:r>
-        <w:t xml:space="preserve">Blog:</w:t>
+      <w:r>
+        <w:t xml:space="preserve"> </w:t>
+      </w:r>
+      <w:r>
+        <w:t xml:space="preserve">- Blog:</w:t>
       </w:r>
       <w:r>
         <w:t xml:space="preserve"> </w:t>
@@ -1652,17 +1274,11 @@
           <w:t xml:space="preserve">http://asanzdiego.blogspot.com.es</w:t>
         </w:r>
       </w:hyperlink>
-    </w:p>
-    <w:p>
-      <w:pPr>
-        <w:pStyle w:val="Compact"/>
-        <w:numPr>
-          <w:numId w:val="24"/>
-          <w:ilvl w:val="1"/>
-        </w:numPr>
-      </w:pPr>
-      <w:r>
-        <w:t xml:space="preserve">LinkedIn:</w:t>
+      <w:r>
+        <w:t xml:space="preserve"> </w:t>
+      </w:r>
+      <w:r>
+        <w:t xml:space="preserve">- LinkedIn:</w:t>
       </w:r>
       <w:r>
         <w:t xml:space="preserve"> </w:t>
@@ -1675,17 +1291,11 @@
           <w:t xml:space="preserve">http://www.linkedin.com/in/asanzdiego</w:t>
         </w:r>
       </w:hyperlink>
-    </w:p>
-    <w:p>
-      <w:pPr>
-        <w:pStyle w:val="Compact"/>
-        <w:numPr>
-          <w:numId w:val="24"/>
-          <w:ilvl w:val="1"/>
-        </w:numPr>
-      </w:pPr>
-      <w:r>
-        <w:t xml:space="preserve">Google+:</w:t>
+      <w:r>
+        <w:t xml:space="preserve"> </w:t>
+      </w:r>
+      <w:r>
+        <w:t xml:space="preserve">- Google+:</w:t>
       </w:r>
       <w:r>
         <w:t xml:space="preserve"> </w:t>
@@ -1710,7 +1320,7 @@
 <file path=word/numbering.xml><?xml version="1.0" encoding="utf-8"?>
 <w:numbering xmlns:w="http://schemas.openxmlformats.org/wordprocessingml/2006/main">
   <w:abstractNum w:abstractNumId="0">
-    <w:nsid w:val="1b084384"/>
+    <w:nsid w:val="f0f28cf7"/>
     <w:multiLevelType w:val="multilevel"/>
     <w:lvl w:ilvl="0">
       <w:numFmt w:val="bullet"/>
@@ -1790,158 +1400,8 @@
       </w:pPr>
     </w:lvl>
   </w:abstractNum>
-  <w:abstractNum w:abstractNumId="2">
-    <w:nsid w:val="fa32175f"/>
-    <w:multiLevelType w:val="multilevel"/>
-    <w:lvl w:ilvl="0">
-      <w:numFmt w:val="bullet"/>
-      <w:lvlText w:val="•"/>
-      <w:lvlJc w:val="left"/>
-      <w:pPr>
-        <w:tabs>
-          <w:tab w:val="num" w:pos="0"/>
-        </w:tabs>
-        <w:ind w:left="480" w:hanging="480"/>
-      </w:pPr>
-    </w:lvl>
-    <w:lvl w:ilvl="1">
-      <w:numFmt w:val="bullet"/>
-      <w:lvlText w:val="–"/>
-      <w:lvlJc w:val="left"/>
-      <w:pPr>
-        <w:tabs>
-          <w:tab w:val="num" w:pos="720"/>
-        </w:tabs>
-        <w:ind w:left="1200" w:hanging="480"/>
-      </w:pPr>
-    </w:lvl>
-    <w:lvl w:ilvl="2">
-      <w:numFmt w:val="bullet"/>
-      <w:lvlText w:val="•"/>
-      <w:lvlJc w:val="left"/>
-      <w:pPr>
-        <w:tabs>
-          <w:tab w:val="num" w:pos="1440"/>
-        </w:tabs>
-        <w:ind w:left="1920" w:hanging="480"/>
-      </w:pPr>
-    </w:lvl>
-    <w:lvl w:ilvl="3">
-      <w:numFmt w:val="bullet"/>
-      <w:lvlText w:val="–"/>
-      <w:lvlJc w:val="left"/>
-      <w:pPr>
-        <w:tabs>
-          <w:tab w:val="num" w:pos="2160"/>
-        </w:tabs>
-        <w:ind w:left="2640" w:hanging="480"/>
-      </w:pPr>
-    </w:lvl>
-    <w:lvl w:ilvl="4">
-      <w:numFmt w:val="bullet"/>
-      <w:lvlText w:val="•"/>
-      <w:lvlJc w:val="left"/>
-      <w:pPr>
-        <w:tabs>
-          <w:tab w:val="num" w:pos="2880"/>
-        </w:tabs>
-        <w:ind w:left="3360" w:hanging="480"/>
-      </w:pPr>
-    </w:lvl>
-    <w:lvl w:ilvl="5">
-      <w:numFmt w:val="bullet"/>
-      <w:lvlText w:val="–"/>
-      <w:lvlJc w:val="left"/>
-      <w:pPr>
-        <w:tabs>
-          <w:tab w:val="num" w:pos="3600"/>
-        </w:tabs>
-        <w:ind w:left="4080" w:hanging="480"/>
-      </w:pPr>
-    </w:lvl>
-    <w:lvl w:ilvl="6">
-      <w:numFmt w:val="bullet"/>
-      <w:lvlText w:val="•"/>
-      <w:lvlJc w:val="left"/>
-      <w:pPr>
-        <w:tabs>
-          <w:tab w:val="num" w:pos="4320"/>
-        </w:tabs>
-        <w:ind w:left="4800" w:hanging="480"/>
-      </w:pPr>
-    </w:lvl>
-  </w:abstractNum>
   <w:num w:numId="1">
     <w:abstractNumId w:val="0"/>
-  </w:num>
-  <w:num w:numId="2">
-    <w:abstractNumId w:val="2"/>
-  </w:num>
-  <w:num w:numId="3">
-    <w:abstractNumId w:val="2"/>
-  </w:num>
-  <w:num w:numId="4">
-    <w:abstractNumId w:val="2"/>
-  </w:num>
-  <w:num w:numId="5">
-    <w:abstractNumId w:val="2"/>
-  </w:num>
-  <w:num w:numId="6">
-    <w:abstractNumId w:val="2"/>
-  </w:num>
-  <w:num w:numId="7">
-    <w:abstractNumId w:val="2"/>
-  </w:num>
-  <w:num w:numId="8">
-    <w:abstractNumId w:val="2"/>
-  </w:num>
-  <w:num w:numId="9">
-    <w:abstractNumId w:val="2"/>
-  </w:num>
-  <w:num w:numId="10">
-    <w:abstractNumId w:val="2"/>
-  </w:num>
-  <w:num w:numId="11">
-    <w:abstractNumId w:val="2"/>
-  </w:num>
-  <w:num w:numId="12">
-    <w:abstractNumId w:val="2"/>
-  </w:num>
-  <w:num w:numId="13">
-    <w:abstractNumId w:val="2"/>
-  </w:num>
-  <w:num w:numId="14">
-    <w:abstractNumId w:val="2"/>
-  </w:num>
-  <w:num w:numId="15">
-    <w:abstractNumId w:val="2"/>
-  </w:num>
-  <w:num w:numId="16">
-    <w:abstractNumId w:val="2"/>
-  </w:num>
-  <w:num w:numId="17">
-    <w:abstractNumId w:val="2"/>
-  </w:num>
-  <w:num w:numId="18">
-    <w:abstractNumId w:val="2"/>
-  </w:num>
-  <w:num w:numId="19">
-    <w:abstractNumId w:val="2"/>
-  </w:num>
-  <w:num w:numId="20">
-    <w:abstractNumId w:val="2"/>
-  </w:num>
-  <w:num w:numId="21">
-    <w:abstractNumId w:val="2"/>
-  </w:num>
-  <w:num w:numId="22">
-    <w:abstractNumId w:val="2"/>
-  </w:num>
-  <w:num w:numId="23">
-    <w:abstractNumId w:val="2"/>
-  </w:num>
-  <w:num w:numId="24">
-    <w:abstractNumId w:val="2"/>
   </w:num>
 </w:numbering>
 </file>

</xml_diff>

<commit_message>
center images in book-type files
</commit_message>
<xml_diff>
--- a/doc/export/leeme.docx
+++ b/doc/export/leeme.docx
@@ -118,6 +118,9 @@
       </w:r>
     </w:p>
     <w:p>
+      <w:pPr>
+        <w:pStyle w:val="Compact"/>
+      </w:pPr>
       <w:r>
         <w:drawing>
           <wp:inline>
@@ -867,6 +870,9 @@
     </w:p>
     <w:bookmarkEnd w:id="52"/>
     <w:p>
+      <w:pPr>
+        <w:pStyle w:val="Compact"/>
+      </w:pPr>
       <w:r>
         <w:drawing>
           <wp:inline>
@@ -1067,6 +1073,9 @@
     </w:p>
     <w:bookmarkEnd w:id="55"/>
     <w:p>
+      <w:pPr>
+        <w:pStyle w:val="Compact"/>
+      </w:pPr>
       <w:r>
         <w:drawing>
           <wp:inline>
@@ -1269,6 +1278,9 @@
     </w:p>
     <w:bookmarkEnd w:id="62"/>
     <w:p>
+      <w:pPr>
+        <w:pStyle w:val="Compact"/>
+      </w:pPr>
       <w:r>
         <w:drawing>
           <wp:inline>
@@ -1555,7 +1567,7 @@
 <file path=word/numbering.xml><?xml version="1.0" encoding="utf-8"?>
 <w:numbering xmlns:w="http://schemas.openxmlformats.org/wordprocessingml/2006/main">
   <w:abstractNum w:abstractNumId="0">
-    <w:nsid w:val="4e4728c9"/>
+    <w:nsid w:val="4c7b3304"/>
     <w:multiLevelType w:val="multilevel"/>
     <w:lvl w:ilvl="0">
       <w:numFmt w:val="bullet"/>
@@ -1636,7 +1648,7 @@
     </w:lvl>
   </w:abstractNum>
   <w:abstractNum w:abstractNumId="2">
-    <w:nsid w:val="2a49083f"/>
+    <w:nsid w:val="bc3ee47d"/>
     <w:multiLevelType w:val="multilevel"/>
     <w:lvl w:ilvl="0">
       <w:numFmt w:val="bullet"/>

</xml_diff>

<commit_message>
fix bug with new version of reveal.js
</commit_message>
<xml_diff>
--- a/doc/export/leeme.docx
+++ b/doc/export/leeme.docx
@@ -1500,7 +1500,7 @@
 <file path=word/numbering.xml><?xml version="1.0" encoding="utf-8"?>
 <w:numbering xmlns:w="http://schemas.openxmlformats.org/wordprocessingml/2006/main">
   <w:abstractNum w:abstractNumId="0">
-    <w:nsid w:val="d8ff0d22"/>
+    <w:nsid w:val="20f873f4"/>
     <w:multiLevelType w:val="multilevel"/>
     <w:lvl w:ilvl="0">
       <w:numFmt w:val="bullet"/>
@@ -1581,7 +1581,7 @@
     </w:lvl>
   </w:abstractNum>
   <w:abstractNum w:abstractNumId="2">
-    <w:nsid w:val="11fe66d6"/>
+    <w:nsid w:val="37c87874"/>
     <w:multiLevelType w:val="multilevel"/>
     <w:lvl w:ilvl="0">
       <w:numFmt w:val="bullet"/>

</xml_diff>

<commit_message>
actualizado a la ultima versión de reveal.js
</commit_message>
<xml_diff>
--- a/doc/export/leeme.docx
+++ b/doc/export/leeme.docx
@@ -24,7 +24,7 @@
     </w:p>
     <w:p>
       <w:pPr>
-        <w:pStyle w:val="Authors"/>
+        <w:pStyle w:val="Author"/>
       </w:pPr>
       <w:r>
         <w:t xml:space="preserve">Adolfo</w:t>
@@ -53,40 +53,66 @@
         <w:pStyle w:val="Date"/>
       </w:pPr>
       <w:r>
-        <w:t xml:space="preserve">Enero</w:t>
-      </w:r>
-      <w:r>
-        <w:t xml:space="preserve"> </w:t>
-      </w:r>
-      <w:r>
-        <w:t xml:space="preserve">2014</w:t>
-      </w:r>
-    </w:p>
-    <w:bookmarkStart w:id="21" w:name="acerca-de"/>
+        <w:t xml:space="preserve">Septiembre</w:t>
+      </w:r>
+      <w:r>
+        <w:t xml:space="preserve"> </w:t>
+      </w:r>
+      <w:r>
+        <w:t xml:space="preserve">2016</w:t>
+      </w:r>
+    </w:p>
+    <w:sdt>
+      <w:sdtPr>
+        <w:docPartObj>
+          <w:docPartGallery w:val="Table of Contents"/>
+          <w:docPartUnique/>
+        </w:docPartObj>
+      </w:sdtPr>
+      <w:sdtContent>
+        <w:p>
+          <w:pPr>
+            <w:pStyle w:val="TOCHeading"/>
+          </w:pPr>
+          <w:r>
+            <w:t xml:space="preserve">Table of Contents</w:t>
+          </w:r>
+        </w:p>
+        <w:p>
+          <w:r>
+            <w:fldChar w:fldCharType="begin" w:dirty="true"/>
+            <w:instrText xml:space="preserve">TOC \o "1-3" \h \z \u</w:instrText>
+            <w:fldChar w:fldCharType="separate"/>
+            <w:fldChar w:fldCharType="end"/>
+          </w:r>
+        </w:p>
+      </w:sdtContent>
+    </w:sdt>
     <w:p>
       <w:pPr>
         <w:pStyle w:val="Heading1"/>
       </w:pPr>
+      <w:bookmarkStart w:id="21" w:name="acerca-de"/>
+      <w:bookmarkEnd w:id="21"/>
       <w:r>
         <w:t xml:space="preserve">Acerca de</w:t>
       </w:r>
     </w:p>
-    <w:bookmarkEnd w:id="21"/>
-    <w:bookmarkStart w:id="22" w:name="qué-es-esto"/>
     <w:p>
       <w:pPr>
         <w:pStyle w:val="Heading2"/>
       </w:pPr>
+      <w:bookmarkStart w:id="22" w:name="qué-es-esto"/>
+      <w:bookmarkEnd w:id="22"/>
       <w:r>
         <w:t xml:space="preserve">¿Qué es esto?</w:t>
       </w:r>
     </w:p>
-    <w:bookmarkEnd w:id="22"/>
-    <w:p>
-      <w:pPr>
-        <w:pStyle w:val="Compact"/>
-        <w:numPr>
-          <w:numId w:val="2"/>
+    <w:p>
+      <w:pPr>
+        <w:pStyle w:val="Compact"/>
+        <w:numPr>
+          <w:numId w:val="1001"/>
           <w:ilvl w:val="0"/>
         </w:numPr>
       </w:pPr>
@@ -115,7 +141,13 @@
         <w:t xml:space="preserve"> </w:t>
       </w:r>
       <w:r>
-        <w:t xml:space="preserve">Reveal.js, Deck.js y PDF a</w:t>
+        <w:t xml:space="preserve">Reveal.js, Deck.js y PDF</w:t>
+      </w:r>
+      <w:r>
+        <w:t xml:space="preserve"> </w:t>
+      </w:r>
+      <w:r>
+        <w:t xml:space="preserve">a</w:t>
       </w:r>
       <w:r>
         <w:t xml:space="preserve"> </w:t>
@@ -137,7 +169,7 @@
       <w:r>
         <w:drawing>
           <wp:inline>
-            <wp:extent cx="10756900" cy="6019800"/>
+            <wp:extent cx="5334000" cy="2987984"/>
             <wp:effectExtent b="0" l="0" r="0" t="0"/>
             <wp:docPr descr="" id="1" name="Picture"/>
             <a:graphic>
@@ -158,7 +190,7 @@
                   <pic:spPr bwMode="auto">
                     <a:xfrm>
                       <a:off x="0" y="0"/>
-                      <a:ext cx="10756900" cy="6019800"/>
+                      <a:ext cx="5334000" cy="2987984"/>
                     </a:xfrm>
                     <a:prstGeom prst="rect">
                       <a:avLst/>
@@ -177,20 +209,20 @@
         </w:drawing>
       </w:r>
     </w:p>
-    <w:bookmarkStart w:id="24" w:name="ejemplos"/>
     <w:p>
       <w:pPr>
         <w:pStyle w:val="Heading2"/>
       </w:pPr>
+      <w:bookmarkStart w:id="24" w:name="ejemplos"/>
+      <w:bookmarkEnd w:id="24"/>
       <w:r>
         <w:t xml:space="preserve">Ejemplos</w:t>
       </w:r>
     </w:p>
-    <w:bookmarkEnd w:id="24"/>
-    <w:p>
-      <w:pPr>
-        <w:numPr>
-          <w:numId w:val="3"/>
+    <w:p>
+      <w:pPr>
+        <w:numPr>
+          <w:numId w:val="1002"/>
           <w:ilvl w:val="0"/>
         </w:numPr>
       </w:pPr>
@@ -203,7 +235,7 @@
       <w:hyperlink r:id="rId25">
         <w:r>
           <w:rPr>
-            <w:rStyle w:val="Link"/>
+            <w:rStyle w:val="Hyperlink"/>
           </w:rPr>
           <w:t xml:space="preserve">MARKDOWN</w:t>
         </w:r>
@@ -219,14 +251,14 @@
       <w:pPr>
         <w:pStyle w:val="Compact"/>
         <w:numPr>
-          <w:numId w:val="4"/>
+          <w:numId w:val="1003"/>
           <w:ilvl w:val="1"/>
         </w:numPr>
       </w:pPr>
       <w:hyperlink r:id="rId26">
         <w:r>
           <w:rPr>
-            <w:rStyle w:val="Link"/>
+            <w:rStyle w:val="Hyperlink"/>
           </w:rPr>
           <w:t xml:space="preserve">deck-slides</w:t>
         </w:r>
@@ -236,14 +268,14 @@
       <w:pPr>
         <w:pStyle w:val="Compact"/>
         <w:numPr>
-          <w:numId w:val="4"/>
+          <w:numId w:val="1003"/>
           <w:ilvl w:val="1"/>
         </w:numPr>
       </w:pPr>
       <w:hyperlink r:id="rId27">
         <w:r>
           <w:rPr>
-            <w:rStyle w:val="Link"/>
+            <w:rStyle w:val="Hyperlink"/>
           </w:rPr>
           <w:t xml:space="preserve">deck-slides-alternative</w:t>
         </w:r>
@@ -253,14 +285,14 @@
       <w:pPr>
         <w:pStyle w:val="Compact"/>
         <w:numPr>
-          <w:numId w:val="4"/>
+          <w:numId w:val="1003"/>
           <w:ilvl w:val="1"/>
         </w:numPr>
       </w:pPr>
       <w:hyperlink r:id="rId28">
         <w:r>
           <w:rPr>
-            <w:rStyle w:val="Link"/>
+            <w:rStyle w:val="Hyperlink"/>
           </w:rPr>
           <w:t xml:space="preserve">reveal-slides</w:t>
         </w:r>
@@ -270,14 +302,14 @@
       <w:pPr>
         <w:pStyle w:val="Compact"/>
         <w:numPr>
-          <w:numId w:val="4"/>
+          <w:numId w:val="1003"/>
           <w:ilvl w:val="1"/>
         </w:numPr>
       </w:pPr>
       <w:hyperlink r:id="rId29">
         <w:r>
           <w:rPr>
-            <w:rStyle w:val="Link"/>
+            <w:rStyle w:val="Hyperlink"/>
           </w:rPr>
           <w:t xml:space="preserve">reveal-slides-alternative</w:t>
         </w:r>
@@ -287,14 +319,14 @@
       <w:pPr>
         <w:pStyle w:val="Compact"/>
         <w:numPr>
-          <w:numId w:val="4"/>
+          <w:numId w:val="1003"/>
           <w:ilvl w:val="1"/>
         </w:numPr>
       </w:pPr>
       <w:hyperlink r:id="rId30">
         <w:r>
           <w:rPr>
-            <w:rStyle w:val="Link"/>
+            <w:rStyle w:val="Hyperlink"/>
           </w:rPr>
           <w:t xml:space="preserve">reveal-pdf-slides</w:t>
         </w:r>
@@ -304,14 +336,14 @@
       <w:pPr>
         <w:pStyle w:val="Compact"/>
         <w:numPr>
-          <w:numId w:val="4"/>
+          <w:numId w:val="1003"/>
           <w:ilvl w:val="1"/>
         </w:numPr>
       </w:pPr>
       <w:hyperlink r:id="rId31">
         <w:r>
           <w:rPr>
-            <w:rStyle w:val="Link"/>
+            <w:rStyle w:val="Hyperlink"/>
           </w:rPr>
           <w:t xml:space="preserve">reveal-pdf-slides-alternative</w:t>
         </w:r>
@@ -321,48 +353,14 @@
       <w:pPr>
         <w:pStyle w:val="Compact"/>
         <w:numPr>
-          <w:numId w:val="4"/>
+          <w:numId w:val="1003"/>
           <w:ilvl w:val="1"/>
         </w:numPr>
       </w:pPr>
       <w:hyperlink r:id="rId32">
         <w:r>
           <w:rPr>
-            <w:rStyle w:val="Link"/>
-          </w:rPr>
-          <w:t xml:space="preserve">pdf-beamer</w:t>
-        </w:r>
-      </w:hyperlink>
-    </w:p>
-    <w:p>
-      <w:pPr>
-        <w:pStyle w:val="Compact"/>
-        <w:numPr>
-          <w:numId w:val="4"/>
-          <w:ilvl w:val="1"/>
-        </w:numPr>
-      </w:pPr>
-      <w:hyperlink r:id="rId33">
-        <w:r>
-          <w:rPr>
-            <w:rStyle w:val="Link"/>
-          </w:rPr>
-          <w:t xml:space="preserve">pdf</w:t>
-        </w:r>
-      </w:hyperlink>
-    </w:p>
-    <w:p>
-      <w:pPr>
-        <w:pStyle w:val="Compact"/>
-        <w:numPr>
-          <w:numId w:val="4"/>
-          <w:ilvl w:val="1"/>
-        </w:numPr>
-      </w:pPr>
-      <w:hyperlink r:id="rId34">
-        <w:r>
-          <w:rPr>
-            <w:rStyle w:val="Link"/>
+            <w:rStyle w:val="Hyperlink"/>
           </w:rPr>
           <w:t xml:space="preserve">html</w:t>
         </w:r>
@@ -372,14 +370,14 @@
       <w:pPr>
         <w:pStyle w:val="Compact"/>
         <w:numPr>
-          <w:numId w:val="4"/>
-          <w:ilvl w:val="1"/>
-        </w:numPr>
-      </w:pPr>
-      <w:hyperlink r:id="rId35">
+          <w:numId w:val="1003"/>
+          <w:ilvl w:val="1"/>
+        </w:numPr>
+      </w:pPr>
+      <w:hyperlink r:id="rId33">
         <w:r>
           <w:rPr>
-            <w:rStyle w:val="Link"/>
+            <w:rStyle w:val="Hyperlink"/>
           </w:rPr>
           <w:t xml:space="preserve">docx</w:t>
         </w:r>
@@ -389,34 +387,34 @@
       <w:pPr>
         <w:pStyle w:val="Compact"/>
         <w:numPr>
-          <w:numId w:val="4"/>
-          <w:ilvl w:val="1"/>
-        </w:numPr>
-      </w:pPr>
-      <w:hyperlink r:id="rId36">
+          <w:numId w:val="1003"/>
+          <w:ilvl w:val="1"/>
+        </w:numPr>
+      </w:pPr>
+      <w:hyperlink r:id="rId34">
         <w:r>
           <w:rPr>
-            <w:rStyle w:val="Link"/>
+            <w:rStyle w:val="Hyperlink"/>
           </w:rPr>
           <w:t xml:space="preserve">odt</w:t>
         </w:r>
       </w:hyperlink>
     </w:p>
-    <w:bookmarkStart w:id="37" w:name="licencia"/>
     <w:p>
       <w:pPr>
         <w:pStyle w:val="Heading2"/>
       </w:pPr>
+      <w:bookmarkStart w:id="35" w:name="licencia"/>
+      <w:bookmarkEnd w:id="35"/>
       <w:r>
         <w:t xml:space="preserve">Licencia</w:t>
       </w:r>
     </w:p>
-    <w:bookmarkEnd w:id="37"/>
-    <w:p>
-      <w:pPr>
-        <w:pStyle w:val="Compact"/>
-        <w:numPr>
-          <w:numId w:val="5"/>
+    <w:p>
+      <w:pPr>
+        <w:pStyle w:val="Compact"/>
+        <w:numPr>
+          <w:numId w:val="1004"/>
           <w:ilvl w:val="0"/>
         </w:numPr>
       </w:pPr>
@@ -431,14 +429,14 @@
       <w:pPr>
         <w:pStyle w:val="Compact"/>
         <w:numPr>
-          <w:numId w:val="6"/>
-          <w:ilvl w:val="1"/>
-        </w:numPr>
-      </w:pPr>
-      <w:hyperlink r:id="rId38">
+          <w:numId w:val="1005"/>
+          <w:ilvl w:val="1"/>
+        </w:numPr>
+      </w:pPr>
+      <w:hyperlink r:id="rId36">
         <w:r>
           <w:rPr>
-            <w:rStyle w:val="Link"/>
+            <w:rStyle w:val="Hyperlink"/>
           </w:rPr>
           <w:t xml:space="preserve">Creative Commons Reconocimiento-CompartirIgual 3.0</w:t>
         </w:r>
@@ -448,7 +446,7 @@
       <w:pPr>
         <w:pStyle w:val="Compact"/>
         <w:numPr>
-          <w:numId w:val="5"/>
+          <w:numId w:val="1004"/>
           <w:ilvl w:val="0"/>
         </w:numPr>
       </w:pPr>
@@ -463,51 +461,51 @@
       <w:pPr>
         <w:pStyle w:val="Compact"/>
         <w:numPr>
-          <w:numId w:val="7"/>
-          <w:ilvl w:val="1"/>
-        </w:numPr>
-      </w:pPr>
-      <w:hyperlink r:id="rId39">
+          <w:numId w:val="1006"/>
+          <w:ilvl w:val="1"/>
+        </w:numPr>
+      </w:pPr>
+      <w:hyperlink r:id="rId37">
         <w:r>
           <w:rPr>
-            <w:rStyle w:val="Link"/>
+            <w:rStyle w:val="Hyperlink"/>
           </w:rPr>
           <w:t xml:space="preserve">GPL 3.0</w:t>
         </w:r>
       </w:hyperlink>
     </w:p>
-    <w:bookmarkStart w:id="40" w:name="instalación-y-manejo"/>
     <w:p>
       <w:pPr>
         <w:pStyle w:val="Heading1"/>
       </w:pPr>
+      <w:bookmarkStart w:id="38" w:name="instalación-y-manejo"/>
+      <w:bookmarkEnd w:id="38"/>
       <w:r>
         <w:t xml:space="preserve">Instalación y manejo</w:t>
       </w:r>
     </w:p>
-    <w:bookmarkEnd w:id="40"/>
-    <w:bookmarkStart w:id="41" w:name="dependencias"/>
     <w:p>
       <w:pPr>
         <w:pStyle w:val="Heading2"/>
       </w:pPr>
+      <w:bookmarkStart w:id="39" w:name="dependencias"/>
+      <w:bookmarkEnd w:id="39"/>
       <w:r>
         <w:t xml:space="preserve">Dependencias</w:t>
       </w:r>
     </w:p>
-    <w:bookmarkEnd w:id="41"/>
-    <w:p>
-      <w:pPr>
-        <w:pStyle w:val="Compact"/>
-        <w:numPr>
-          <w:numId w:val="8"/>
+    <w:p>
+      <w:pPr>
+        <w:pStyle w:val="Compact"/>
+        <w:numPr>
+          <w:numId w:val="1007"/>
           <w:ilvl w:val="0"/>
         </w:numPr>
       </w:pPr>
-      <w:hyperlink r:id="rId42">
+      <w:hyperlink r:id="rId40">
         <w:r>
           <w:rPr>
-            <w:rStyle w:val="Link"/>
+            <w:rStyle w:val="Hyperlink"/>
           </w:rPr>
           <w:t xml:space="preserve">Pandoc</w:t>
         </w:r>
@@ -523,14 +521,14 @@
       <w:pPr>
         <w:pStyle w:val="Compact"/>
         <w:numPr>
-          <w:numId w:val="8"/>
+          <w:numId w:val="1007"/>
           <w:ilvl w:val="0"/>
         </w:numPr>
       </w:pPr>
-      <w:hyperlink r:id="rId43">
+      <w:hyperlink r:id="rId41">
         <w:r>
           <w:rPr>
-            <w:rStyle w:val="Link"/>
+            <w:rStyle w:val="Hyperlink"/>
           </w:rPr>
           <w:t xml:space="preserve">Phantom.js</w:t>
         </w:r>
@@ -546,14 +544,14 @@
       <w:pPr>
         <w:pStyle w:val="Compact"/>
         <w:numPr>
-          <w:numId w:val="8"/>
+          <w:numId w:val="1007"/>
           <w:ilvl w:val="0"/>
         </w:numPr>
       </w:pPr>
-      <w:hyperlink r:id="rId44">
+      <w:hyperlink r:id="rId42">
         <w:r>
           <w:rPr>
-            <w:rStyle w:val="Link"/>
+            <w:rStyle w:val="Hyperlink"/>
           </w:rPr>
           <w:t xml:space="preserve">Reveal.js</w:t>
         </w:r>
@@ -569,14 +567,14 @@
       <w:pPr>
         <w:pStyle w:val="Compact"/>
         <w:numPr>
-          <w:numId w:val="8"/>
+          <w:numId w:val="1007"/>
           <w:ilvl w:val="0"/>
         </w:numPr>
       </w:pPr>
-      <w:hyperlink r:id="rId45">
+      <w:hyperlink r:id="rId43">
         <w:r>
           <w:rPr>
-            <w:rStyle w:val="Link"/>
+            <w:rStyle w:val="Hyperlink"/>
           </w:rPr>
           <w:t xml:space="preserve">Deck.js</w:t>
         </w:r>
@@ -592,7 +590,7 @@
       <w:pPr>
         <w:pStyle w:val="Compact"/>
         <w:numPr>
-          <w:numId w:val="8"/>
+          <w:numId w:val="1007"/>
           <w:ilvl w:val="0"/>
         </w:numPr>
       </w:pPr>
@@ -600,47 +598,47 @@
         <w:t xml:space="preserve">Por ahora, solo funciona en Linux (y puede que en MacOS)</w:t>
       </w:r>
     </w:p>
-    <w:bookmarkStart w:id="46" w:name="descarga"/>
     <w:p>
       <w:pPr>
         <w:pStyle w:val="Heading2"/>
       </w:pPr>
+      <w:bookmarkStart w:id="44" w:name="descarga"/>
+      <w:bookmarkEnd w:id="44"/>
       <w:r>
         <w:t xml:space="preserve">Descarga</w:t>
       </w:r>
     </w:p>
-    <w:bookmarkEnd w:id="46"/>
-    <w:p>
-      <w:pPr>
-        <w:pStyle w:val="Compact"/>
-        <w:numPr>
-          <w:numId w:val="9"/>
+    <w:p>
+      <w:pPr>
+        <w:pStyle w:val="Compact"/>
+        <w:numPr>
+          <w:numId w:val="1008"/>
           <w:ilvl w:val="0"/>
         </w:numPr>
       </w:pPr>
-      <w:hyperlink r:id="rId47">
+      <w:hyperlink r:id="rId45">
         <w:r>
           <w:rPr>
-            <w:rStyle w:val="Link"/>
+            <w:rStyle w:val="Hyperlink"/>
           </w:rPr>
           <w:t xml:space="preserve">https://github.com/asanzdiego/markdownslides/archive/master.zip</w:t>
         </w:r>
       </w:hyperlink>
     </w:p>
-    <w:bookmarkStart w:id="48" w:name="creación"/>
     <w:p>
       <w:pPr>
         <w:pStyle w:val="Heading2"/>
       </w:pPr>
+      <w:bookmarkStart w:id="46" w:name="creación"/>
+      <w:bookmarkEnd w:id="46"/>
       <w:r>
         <w:t xml:space="preserve">Creación</w:t>
       </w:r>
     </w:p>
-    <w:bookmarkEnd w:id="48"/>
-    <w:p>
-      <w:pPr>
-        <w:numPr>
-          <w:numId w:val="10"/>
+    <w:p>
+      <w:pPr>
+        <w:numPr>
+          <w:numId w:val="1009"/>
           <w:ilvl w:val="0"/>
         </w:numPr>
       </w:pPr>
@@ -657,13 +655,19 @@
         <w:t xml:space="preserve">copia la carpeta doc y renombrala a tu gusto</w:t>
       </w:r>
       <w:r>
-        <w:t xml:space="preserve">. Esto no es necesario pero te ayuda a organizar tus documentos.</w:t>
-      </w:r>
-    </w:p>
-    <w:p>
-      <w:pPr>
-        <w:numPr>
-          <w:numId w:val="10"/>
+        <w:t xml:space="preserve">. Esto no es necesario pero</w:t>
+      </w:r>
+      <w:r>
+        <w:t xml:space="preserve"> </w:t>
+      </w:r>
+      <w:r>
+        <w:t xml:space="preserve">te ayuda a organizar tus documentos.</w:t>
+      </w:r>
+    </w:p>
+    <w:p>
+      <w:pPr>
+        <w:numPr>
+          <w:numId w:val="1009"/>
           <w:ilvl w:val="0"/>
         </w:numPr>
       </w:pPr>
@@ -689,27 +693,45 @@
         <w:t xml:space="preserve">carpeta md</w:t>
       </w:r>
       <w:r>
-        <w:t xml:space="preserve">. Los ficheros md son ficheros</w:t>
-      </w:r>
-      <w:r>
-        <w:t xml:space="preserve"> </w:t>
-      </w:r>
-      <w:hyperlink r:id="rId49">
+        <w:t xml:space="preserve">.</w:t>
+      </w:r>
+      <w:r>
+        <w:t xml:space="preserve"> </w:t>
+      </w:r>
+      <w:r>
+        <w:t xml:space="preserve">Los ficheros md son ficheros</w:t>
+      </w:r>
+      <w:r>
+        <w:t xml:space="preserve"> </w:t>
+      </w:r>
+      <w:hyperlink r:id="rId47">
         <w:r>
           <w:rPr>
-            <w:rStyle w:val="Link"/>
+            <w:rStyle w:val="Hyperlink"/>
           </w:rPr>
           <w:t xml:space="preserve">Markdown</w:t>
         </w:r>
       </w:hyperlink>
       <w:r>
-        <w:t xml:space="preserve">, que no son nada más que ficheros de texto plano, con extensión md, y con un marcado ligero (que hay que conocer pero que es muy sencillo).</w:t>
-      </w:r>
-    </w:p>
-    <w:p>
-      <w:pPr>
-        <w:numPr>
-          <w:numId w:val="10"/>
+        <w:t xml:space="preserve">,</w:t>
+      </w:r>
+      <w:r>
+        <w:t xml:space="preserve"> </w:t>
+      </w:r>
+      <w:r>
+        <w:t xml:space="preserve">que no son nada más que ficheros de texto plano, con extensión md,</w:t>
+      </w:r>
+      <w:r>
+        <w:t xml:space="preserve"> </w:t>
+      </w:r>
+      <w:r>
+        <w:t xml:space="preserve">y con un marcado ligero (que hay que conocer pero que es muy sencillo).</w:t>
+      </w:r>
+    </w:p>
+    <w:p>
+      <w:pPr>
+        <w:numPr>
+          <w:numId w:val="1009"/>
           <w:ilvl w:val="0"/>
         </w:numPr>
       </w:pPr>
@@ -733,7 +755,7 @@
       <w:pPr>
         <w:pStyle w:val="Compact"/>
         <w:numPr>
-          <w:numId w:val="11"/>
+          <w:numId w:val="1010"/>
           <w:ilvl w:val="1"/>
         </w:numPr>
       </w:pPr>
@@ -745,7 +767,7 @@
       <w:pPr>
         <w:pStyle w:val="Compact"/>
         <w:numPr>
-          <w:numId w:val="11"/>
+          <w:numId w:val="1010"/>
           <w:ilvl w:val="1"/>
         </w:numPr>
       </w:pPr>
@@ -757,7 +779,7 @@
       <w:pPr>
         <w:pStyle w:val="Compact"/>
         <w:numPr>
-          <w:numId w:val="11"/>
+          <w:numId w:val="1010"/>
           <w:ilvl w:val="1"/>
         </w:numPr>
       </w:pPr>
@@ -769,7 +791,7 @@
       <w:pPr>
         <w:pStyle w:val="Compact"/>
         <w:numPr>
-          <w:numId w:val="11"/>
+          <w:numId w:val="1010"/>
           <w:ilvl w:val="1"/>
         </w:numPr>
       </w:pPr>
@@ -781,7 +803,7 @@
       <w:pPr>
         <w:pStyle w:val="Compact"/>
         <w:numPr>
-          <w:numId w:val="11"/>
+          <w:numId w:val="1010"/>
           <w:ilvl w:val="1"/>
         </w:numPr>
       </w:pPr>
@@ -793,7 +815,7 @@
       <w:pPr>
         <w:pStyle w:val="Compact"/>
         <w:numPr>
-          <w:numId w:val="11"/>
+          <w:numId w:val="1010"/>
           <w:ilvl w:val="1"/>
         </w:numPr>
       </w:pPr>
@@ -805,7 +827,7 @@
       <w:pPr>
         <w:pStyle w:val="Compact"/>
         <w:numPr>
-          <w:numId w:val="11"/>
+          <w:numId w:val="1010"/>
           <w:ilvl w:val="1"/>
         </w:numPr>
       </w:pPr>
@@ -817,7 +839,7 @@
       <w:pPr>
         <w:pStyle w:val="Compact"/>
         <w:numPr>
-          <w:numId w:val="11"/>
+          <w:numId w:val="1010"/>
           <w:ilvl w:val="1"/>
         </w:numPr>
       </w:pPr>
@@ -825,21 +847,21 @@
         <w:t xml:space="preserve">odt</w:t>
       </w:r>
     </w:p>
-    <w:bookmarkStart w:id="50" w:name="generación"/>
     <w:p>
       <w:pPr>
         <w:pStyle w:val="Heading2"/>
       </w:pPr>
+      <w:bookmarkStart w:id="48" w:name="generación"/>
+      <w:bookmarkEnd w:id="48"/>
       <w:r>
         <w:t xml:space="preserve">Generación</w:t>
       </w:r>
     </w:p>
-    <w:bookmarkEnd w:id="50"/>
-    <w:p>
-      <w:pPr>
-        <w:pStyle w:val="Compact"/>
-        <w:numPr>
-          <w:numId w:val="12"/>
+    <w:p>
+      <w:pPr>
+        <w:pStyle w:val="Compact"/>
+        <w:numPr>
+          <w:numId w:val="1011"/>
           <w:ilvl w:val="0"/>
         </w:numPr>
       </w:pPr>
@@ -861,7 +883,7 @@
     <w:p>
       <w:pPr>
         <w:numPr>
-          <w:numId w:val="13"/>
+          <w:numId w:val="1012"/>
           <w:ilvl w:val="0"/>
         </w:numPr>
       </w:pPr>
@@ -882,7 +904,7 @@
       <w:pPr>
         <w:pStyle w:val="Compact"/>
         <w:numPr>
-          <w:numId w:val="14"/>
+          <w:numId w:val="1013"/>
           <w:ilvl w:val="1"/>
         </w:numPr>
       </w:pPr>
@@ -903,7 +925,7 @@
       <w:pPr>
         <w:pStyle w:val="Compact"/>
         <w:numPr>
-          <w:numId w:val="14"/>
+          <w:numId w:val="1013"/>
           <w:ilvl w:val="1"/>
         </w:numPr>
       </w:pPr>
@@ -933,7 +955,7 @@
       <w:pPr>
         <w:pStyle w:val="Compact"/>
         <w:numPr>
-          <w:numId w:val="14"/>
+          <w:numId w:val="1013"/>
           <w:ilvl w:val="1"/>
         </w:numPr>
       </w:pPr>
@@ -953,7 +975,7 @@
     <w:p>
       <w:pPr>
         <w:numPr>
-          <w:numId w:val="13"/>
+          <w:numId w:val="1012"/>
           <w:ilvl w:val="0"/>
         </w:numPr>
       </w:pPr>
@@ -967,235 +989,155 @@
         <w:t xml:space="preserve">carpeta</w:t>
       </w:r>
       <w:r>
-        <w:t xml:space="preserve">] es la carpeta donde va a buscar los ficheros md. Si no se indica nada convertirá todos los ficheros md de todas las carpetas.</w:t>
-      </w:r>
-    </w:p>
-    <w:bookmarkStart w:id="51" w:name="autor"/>
+        <w:t xml:space="preserve">] es la carpeta donde va a buscar</w:t>
+      </w:r>
+      <w:r>
+        <w:t xml:space="preserve"> </w:t>
+      </w:r>
+      <w:r>
+        <w:t xml:space="preserve">los ficheros md. Si no se indica nada convertirá todos los ficheros md</w:t>
+      </w:r>
+      <w:r>
+        <w:t xml:space="preserve"> </w:t>
+      </w:r>
+      <w:r>
+        <w:t xml:space="preserve">de todas las carpetas.</w:t>
+      </w:r>
+    </w:p>
     <w:p>
       <w:pPr>
         <w:pStyle w:val="Heading1"/>
       </w:pPr>
+      <w:bookmarkStart w:id="49" w:name="autor"/>
+      <w:bookmarkEnd w:id="49"/>
       <w:r>
         <w:t xml:space="preserve">Autor</w:t>
       </w:r>
     </w:p>
-    <w:bookmarkEnd w:id="51"/>
-    <w:bookmarkStart w:id="52" w:name="adolfo-sanz-de-diego"/>
     <w:p>
       <w:pPr>
         <w:pStyle w:val="Heading2"/>
       </w:pPr>
+      <w:bookmarkStart w:id="50" w:name="adolfo-sanz-de-diego"/>
+      <w:bookmarkEnd w:id="50"/>
       <w:r>
         <w:t xml:space="preserve">Adolfo Sanz De Diego</w:t>
       </w:r>
     </w:p>
-    <w:bookmarkEnd w:id="52"/>
-    <w:p>
-      <w:pPr>
-        <w:numPr>
-          <w:numId w:val="15"/>
+    <w:p>
+      <w:pPr>
+        <w:numPr>
+          <w:numId w:val="1014"/>
           <w:ilvl w:val="0"/>
         </w:numPr>
       </w:pPr>
+      <w:r>
+        <w:t xml:space="preserve">Empecé</w:t>
+      </w:r>
+      <w:r>
+        <w:t xml:space="preserve"> </w:t>
+      </w:r>
       <w:r>
         <w:rPr>
           <w:b/>
         </w:rPr>
-        <w:t xml:space="preserve">Antiguo programador web JEE</w:t>
-      </w:r>
-    </w:p>
-    <w:p>
-      <w:pPr>
-        <w:numPr>
-          <w:numId w:val="15"/>
+        <w:t xml:space="preserve">desarrollando aplicaciones web</w:t>
+      </w:r>
+      <w:r>
+        <w:t xml:space="preserve">, hasta que di el salto a la docencia.</w:t>
+      </w:r>
+    </w:p>
+    <w:p>
+      <w:pPr>
+        <w:numPr>
+          <w:numId w:val="1014"/>
           <w:ilvl w:val="0"/>
         </w:numPr>
       </w:pPr>
       <w:r>
-        <w:t xml:space="preserve">Hoy en día:</w:t>
-      </w:r>
-    </w:p>
-    <w:p>
-      <w:pPr>
-        <w:numPr>
-          <w:numId w:val="16"/>
-          <w:ilvl w:val="1"/>
-        </w:numPr>
-      </w:pPr>
+        <w:t xml:space="preserve">Actualmente soy</w:t>
+      </w:r>
+      <w:r>
+        <w:t xml:space="preserve"> </w:t>
+      </w:r>
       <w:r>
         <w:rPr>
           <w:b/>
         </w:rPr>
-        <w:t xml:space="preserve">Profesor de FP de informática</w:t>
-      </w:r>
-      <w:r>
-        <w:t xml:space="preserve">:</w:t>
-      </w:r>
-    </w:p>
-    <w:p>
-      <w:pPr>
-        <w:pStyle w:val="Compact"/>
-        <w:numPr>
-          <w:numId w:val="17"/>
-          <w:ilvl w:val="2"/>
-        </w:numPr>
-      </w:pPr>
-      <w:r>
-        <w:t xml:space="preserve">Hardware, Sistemas Operativos</w:t>
-      </w:r>
-    </w:p>
-    <w:p>
-      <w:pPr>
-        <w:pStyle w:val="Compact"/>
-        <w:numPr>
-          <w:numId w:val="17"/>
-          <w:ilvl w:val="2"/>
-        </w:numPr>
-      </w:pPr>
-      <w:r>
-        <w:t xml:space="preserve">Redes, Programación</w:t>
-      </w:r>
-    </w:p>
-    <w:p>
-      <w:pPr>
-        <w:numPr>
-          <w:numId w:val="16"/>
-          <w:ilvl w:val="1"/>
-        </w:numPr>
-      </w:pPr>
+        <w:t xml:space="preserve">Asesor Técnico Docente</w:t>
+      </w:r>
+      <w:r>
+        <w:t xml:space="preserve"> </w:t>
+      </w:r>
+      <w:r>
+        <w:t xml:space="preserve">en el servicio TIC de la D.G de Infraestructuras y Servicios de la Consejería de Educación, Juventud y Deporte de la Comunidad de Madrid.</w:t>
+      </w:r>
+    </w:p>
+    <w:p>
+      <w:pPr>
+        <w:numPr>
+          <w:numId w:val="1014"/>
+          <w:ilvl w:val="0"/>
+        </w:numPr>
+      </w:pPr>
+      <w:r>
+        <w:t xml:space="preserve">Además colaboro como</w:t>
+      </w:r>
+      <w:r>
+        <w:t xml:space="preserve"> </w:t>
+      </w:r>
       <w:r>
         <w:rPr>
           <w:b/>
         </w:rPr>
-        <w:t xml:space="preserve">Formador Freelance</w:t>
-      </w:r>
-      <w:r>
-        <w:t xml:space="preserve">:</w:t>
-      </w:r>
-    </w:p>
-    <w:p>
-      <w:pPr>
-        <w:pStyle w:val="Compact"/>
-        <w:numPr>
-          <w:numId w:val="18"/>
-          <w:ilvl w:val="2"/>
-        </w:numPr>
-      </w:pPr>
-      <w:r>
-        <w:t xml:space="preserve">Java, Android</w:t>
-      </w:r>
-    </w:p>
-    <w:p>
-      <w:pPr>
-        <w:pStyle w:val="Compact"/>
-        <w:numPr>
-          <w:numId w:val="18"/>
-          <w:ilvl w:val="2"/>
-        </w:numPr>
-      </w:pPr>
-      <w:r>
-        <w:t xml:space="preserve">JavaScript, jQuery</w:t>
-      </w:r>
-    </w:p>
-    <w:p>
-      <w:pPr>
-        <w:pStyle w:val="Compact"/>
-        <w:numPr>
-          <w:numId w:val="18"/>
-          <w:ilvl w:val="2"/>
-        </w:numPr>
-      </w:pPr>
-      <w:r>
-        <w:t xml:space="preserve">JSF, Spring, Hibernate</w:t>
-      </w:r>
-    </w:p>
-    <w:p>
-      <w:pPr>
-        <w:pStyle w:val="Compact"/>
-        <w:numPr>
-          <w:numId w:val="18"/>
-          <w:ilvl w:val="2"/>
-        </w:numPr>
-      </w:pPr>
-      <w:r>
-        <w:t xml:space="preserve">Groovy &amp; Grails</w:t>
-      </w:r>
-    </w:p>
-    <w:p>
-      <w:pPr>
-        <w:numPr>
-          <w:numId w:val="16"/>
-          <w:ilvl w:val="1"/>
+        <w:t xml:space="preserve">formador especializado en tecnologías de desarrollo</w:t>
+      </w:r>
+      <w:r>
+        <w:t xml:space="preserve">.</w:t>
+      </w:r>
+    </w:p>
+    <w:p>
+      <w:pPr>
+        <w:pStyle w:val="Heading2"/>
+      </w:pPr>
+      <w:bookmarkStart w:id="51" w:name="algunos-proyectos"/>
+      <w:bookmarkEnd w:id="51"/>
+      <w:r>
+        <w:t xml:space="preserve">Algunos proyectos</w:t>
+      </w:r>
+    </w:p>
+    <w:p>
+      <w:pPr>
+        <w:numPr>
+          <w:numId w:val="1015"/>
+          <w:ilvl w:val="0"/>
         </w:numPr>
       </w:pPr>
       <w:r>
         <w:rPr>
           <w:b/>
         </w:rPr>
-        <w:t xml:space="preserve">Me gusta programar</w:t>
-      </w:r>
-    </w:p>
-    <w:bookmarkStart w:id="53" w:name="hackalover"/>
-    <w:p>
-      <w:pPr>
-        <w:pStyle w:val="Heading2"/>
-      </w:pPr>
-      <w:r>
-        <w:t xml:space="preserve">Hackalover</w:t>
-      </w:r>
-    </w:p>
-    <w:bookmarkEnd w:id="53"/>
-    <w:p>
-      <w:pPr>
-        <w:pStyle w:val="Compact"/>
-      </w:pPr>
-      <w:r>
-        <w:drawing>
-          <wp:inline>
-            <wp:extent cx="6350000" cy="1778000"/>
-            <wp:effectExtent b="0" l="0" r="0" t="0"/>
-            <wp:docPr descr="" id="1" name="Picture"/>
-            <a:graphic>
-              <a:graphicData uri="http://schemas.openxmlformats.org/drawingml/2006/picture">
-                <pic:pic>
-                  <pic:nvPicPr>
-                    <pic:cNvPr descr="../img/hackathon-lovers-logo.png" id="0" name="Picture"/>
-                    <pic:cNvPicPr>
-                      <a:picLocks noChangeArrowheads="1" noChangeAspect="1"/>
-                    </pic:cNvPicPr>
-                  </pic:nvPicPr>
-                  <pic:blipFill>
-                    <a:blip r:embed="rId54"/>
-                    <a:stretch>
-                      <a:fillRect/>
-                    </a:stretch>
-                  </pic:blipFill>
-                  <pic:spPr bwMode="auto">
-                    <a:xfrm>
-                      <a:off x="0" y="0"/>
-                      <a:ext cx="6350000" cy="1778000"/>
-                    </a:xfrm>
-                    <a:prstGeom prst="rect">
-                      <a:avLst/>
-                    </a:prstGeom>
-                    <a:noFill/>
-                    <a:ln w="9525">
-                      <a:noFill/>
-                      <a:headEnd/>
-                      <a:tailEnd/>
-                    </a:ln>
-                  </pic:spPr>
-                </pic:pic>
-              </a:graphicData>
-            </a:graphic>
-          </wp:inline>
-        </w:drawing>
-      </w:r>
-    </w:p>
-    <w:p>
-      <w:pPr>
-        <w:numPr>
-          <w:numId w:val="19"/>
+        <w:t xml:space="preserve">Hackathon Lovers</w:t>
+      </w:r>
+      <w:r>
+        <w:t xml:space="preserve"> </w:t>
+      </w:r>
+      <w:hyperlink r:id="rId52">
+        <w:r>
+          <w:rPr>
+            <w:rStyle w:val="Hyperlink"/>
+          </w:rPr>
+          <w:t xml:space="preserve">http://hackathonlovers.com</w:t>
+        </w:r>
+      </w:hyperlink>
+      <w:r>
+        <w:t xml:space="preserve">: un grupo creado para emprendedores y desarrolladores amantes de los hackathones.</w:t>
+      </w:r>
+    </w:p>
+    <w:p>
+      <w:pPr>
+        <w:numPr>
+          <w:numId w:val="1015"/>
           <w:ilvl w:val="0"/>
         </w:numPr>
       </w:pPr>
@@ -1203,309 +1145,65 @@
         <w:rPr>
           <w:b/>
         </w:rPr>
-        <w:t xml:space="preserve">Para los amantes de los hackathones</w:t>
-      </w:r>
-    </w:p>
-    <w:p>
-      <w:pPr>
-        <w:pStyle w:val="Compact"/>
-        <w:numPr>
-          <w:numId w:val="20"/>
-          <w:ilvl w:val="1"/>
+        <w:t xml:space="preserve">Password Manager Generator</w:t>
+      </w:r>
+      <w:r>
+        <w:t xml:space="preserve"> </w:t>
+      </w:r>
+      <w:hyperlink r:id="rId53">
+        <w:r>
+          <w:rPr>
+            <w:rStyle w:val="Hyperlink"/>
+          </w:rPr>
+          <w:t xml:space="preserve">http://pasmangen.github.io</w:t>
+        </w:r>
+      </w:hyperlink>
+      <w:r>
+        <w:t xml:space="preserve">: un gestor de contraseñas online.</w:t>
+      </w:r>
+    </w:p>
+    <w:p>
+      <w:pPr>
+        <w:numPr>
+          <w:numId w:val="1015"/>
+          <w:ilvl w:val="0"/>
         </w:numPr>
       </w:pPr>
       <w:r>
         <w:rPr>
           <w:b/>
         </w:rPr>
-        <w:t xml:space="preserve">Meetup</w:t>
-      </w:r>
-      <w:r>
-        <w:t xml:space="preserve">:</w:t>
-      </w:r>
-      <w:r>
-        <w:t xml:space="preserve"> </w:t>
-      </w:r>
-      <w:hyperlink r:id="rId55">
+        <w:t xml:space="preserve">MarkdownSlides</w:t>
+      </w:r>
+      <w:r>
+        <w:t xml:space="preserve"> </w:t>
+      </w:r>
+      <w:hyperlink r:id="rId54">
         <w:r>
           <w:rPr>
-            <w:rStyle w:val="Link"/>
+            <w:rStyle w:val="Hyperlink"/>
           </w:rPr>
-          <w:t xml:space="preserve">http://www.meetup.com/Hackathon-Lovers/</w:t>
+          <w:t xml:space="preserve">https://github.com/asanzdiego/markdownslides</w:t>
         </w:r>
       </w:hyperlink>
-    </w:p>
-    <w:p>
-      <w:pPr>
-        <w:pStyle w:val="Compact"/>
-        <w:numPr>
-          <w:numId w:val="20"/>
-          <w:ilvl w:val="1"/>
-        </w:numPr>
-      </w:pPr>
-      <w:r>
-        <w:rPr>
-          <w:b/>
-        </w:rPr>
-        <w:t xml:space="preserve">Twitter</w:t>
-      </w:r>
-      <w:r>
-        <w:t xml:space="preserve">:</w:t>
-      </w:r>
-      <w:r>
-        <w:t xml:space="preserve"> </w:t>
-      </w:r>
-      <w:hyperlink r:id="rId56">
-        <w:r>
-          <w:rPr>
-            <w:rStyle w:val="Link"/>
-          </w:rPr>
-          <w:t xml:space="preserve">http://twitter.com/HackathonLovers</w:t>
-        </w:r>
-      </w:hyperlink>
-    </w:p>
-    <w:p>
-      <w:pPr>
-        <w:pStyle w:val="Compact"/>
-        <w:numPr>
-          <w:numId w:val="20"/>
-          <w:ilvl w:val="1"/>
-        </w:numPr>
-      </w:pPr>
-      <w:r>
-        <w:rPr>
-          <w:b/>
-        </w:rPr>
-        <w:t xml:space="preserve">Blog</w:t>
-      </w:r>
-      <w:r>
-        <w:t xml:space="preserve">:</w:t>
-      </w:r>
-      <w:r>
-        <w:t xml:space="preserve"> </w:t>
-      </w:r>
-      <w:hyperlink r:id="rId57">
-        <w:r>
-          <w:rPr>
-            <w:rStyle w:val="Link"/>
-          </w:rPr>
-          <w:t xml:space="preserve">http://hackathonlovers.tumblr.com/</w:t>
-        </w:r>
-      </w:hyperlink>
-    </w:p>
-    <w:p>
-      <w:pPr>
-        <w:pStyle w:val="Compact"/>
-        <w:numPr>
-          <w:numId w:val="20"/>
-          <w:ilvl w:val="1"/>
-        </w:numPr>
-      </w:pPr>
-      <w:r>
-        <w:rPr>
-          <w:b/>
-        </w:rPr>
-        <w:t xml:space="preserve">LinkedIn</w:t>
-      </w:r>
-      <w:r>
-        <w:t xml:space="preserve">:</w:t>
-      </w:r>
-      <w:r>
-        <w:t xml:space="preserve"> </w:t>
-      </w:r>
-      <w:hyperlink r:id="rId58">
-        <w:r>
-          <w:rPr>
-            <w:rStyle w:val="Link"/>
-          </w:rPr>
-          <w:t xml:space="preserve">http://www.linkedin.com/groups/Hackathon-Lovers-6510465</w:t>
-        </w:r>
-      </w:hyperlink>
-    </w:p>
-    <w:p>
-      <w:pPr>
-        <w:pStyle w:val="Compact"/>
-        <w:numPr>
-          <w:numId w:val="20"/>
-          <w:ilvl w:val="1"/>
-        </w:numPr>
-      </w:pPr>
-      <w:r>
-        <w:rPr>
-          <w:b/>
-        </w:rPr>
-        <w:t xml:space="preserve">YouTube</w:t>
-      </w:r>
-      <w:r>
-        <w:t xml:space="preserve">:</w:t>
-      </w:r>
-      <w:r>
-        <w:t xml:space="preserve"> </w:t>
-      </w:r>
-      <w:hyperlink r:id="rId59">
-        <w:r>
-          <w:rPr>
-            <w:rStyle w:val="Link"/>
-          </w:rPr>
-          <w:t xml:space="preserve">http://www.youtube.com/channel/UCRwSe7jK-y62BMvIiNBV1qw</w:t>
-        </w:r>
-      </w:hyperlink>
-    </w:p>
-    <w:bookmarkStart w:id="60" w:name="tweets-sentiment"/>
+      <w:r>
+        <w:t xml:space="preserve">: un script para crear slides a partir de ficheros MD.</w:t>
+      </w:r>
+    </w:p>
     <w:p>
       <w:pPr>
         <w:pStyle w:val="Heading2"/>
       </w:pPr>
-      <w:r>
-        <w:t xml:space="preserve">Tweets Sentiment</w:t>
-      </w:r>
-    </w:p>
-    <w:bookmarkEnd w:id="60"/>
-    <w:p>
-      <w:pPr>
-        <w:pStyle w:val="Compact"/>
-      </w:pPr>
-      <w:r>
-        <w:drawing>
-          <wp:inline>
-            <wp:extent cx="3251200" cy="3251200"/>
-            <wp:effectExtent b="0" l="0" r="0" t="0"/>
-            <wp:docPr descr="" id="1" name="Picture"/>
-            <a:graphic>
-              <a:graphicData uri="http://schemas.openxmlformats.org/drawingml/2006/picture">
-                <pic:pic>
-                  <pic:nvPicPr>
-                    <pic:cNvPr descr="../img/tweets-sentiment-logo.png" id="0" name="Picture"/>
-                    <pic:cNvPicPr>
-                      <a:picLocks noChangeArrowheads="1" noChangeAspect="1"/>
-                    </pic:cNvPicPr>
-                  </pic:nvPicPr>
-                  <pic:blipFill>
-                    <a:blip r:embed="rId61"/>
-                    <a:stretch>
-                      <a:fillRect/>
-                    </a:stretch>
-                  </pic:blipFill>
-                  <pic:spPr bwMode="auto">
-                    <a:xfrm>
-                      <a:off x="0" y="0"/>
-                      <a:ext cx="3251200" cy="3251200"/>
-                    </a:xfrm>
-                    <a:prstGeom prst="rect">
-                      <a:avLst/>
-                    </a:prstGeom>
-                    <a:noFill/>
-                    <a:ln w="9525">
-                      <a:noFill/>
-                      <a:headEnd/>
-                      <a:tailEnd/>
-                    </a:ln>
-                  </pic:spPr>
-                </pic:pic>
-              </a:graphicData>
-            </a:graphic>
-          </wp:inline>
-        </w:drawing>
-      </w:r>
-    </w:p>
-    <w:p>
-      <w:pPr>
-        <w:numPr>
-          <w:numId w:val="21"/>
-          <w:ilvl w:val="0"/>
-        </w:numPr>
-      </w:pPr>
-      <w:r>
-        <w:t xml:space="preserve">Es un</w:t>
-      </w:r>
-      <w:r>
-        <w:t xml:space="preserve"> </w:t>
-      </w:r>
-      <w:r>
-        <w:rPr>
-          <w:b/>
-        </w:rPr>
-        <w:t xml:space="preserve">analizador de tweets</w:t>
-      </w:r>
-      <w:r>
-        <w:t xml:space="preserve"> </w:t>
-      </w:r>
-      <w:r>
-        <w:t xml:space="preserve">que extrae información semántica para conocer si el sentimiento general de los tweets de un determinado tema es positivo o negativo.</w:t>
-      </w:r>
-    </w:p>
-    <w:p>
-      <w:pPr>
-        <w:pStyle w:val="Compact"/>
-        <w:numPr>
-          <w:numId w:val="22"/>
-          <w:ilvl w:val="1"/>
-        </w:numPr>
-      </w:pPr>
-      <w:r>
-        <w:rPr>
-          <w:b/>
-        </w:rPr>
-        <w:t xml:space="preserve">Web</w:t>
-      </w:r>
-      <w:r>
-        <w:t xml:space="preserve">:</w:t>
-      </w:r>
-      <w:r>
-        <w:t xml:space="preserve"> </w:t>
-      </w:r>
-      <w:hyperlink r:id="rId62">
-        <w:r>
-          <w:rPr>
-            <w:rStyle w:val="Link"/>
-          </w:rPr>
-          <w:t xml:space="preserve">http://tweetssentiment.com/</w:t>
-        </w:r>
-      </w:hyperlink>
-    </w:p>
-    <w:p>
-      <w:pPr>
-        <w:pStyle w:val="Compact"/>
-        <w:numPr>
-          <w:numId w:val="22"/>
-          <w:ilvl w:val="1"/>
-        </w:numPr>
-      </w:pPr>
-      <w:r>
-        <w:rPr>
-          <w:b/>
-        </w:rPr>
-        <w:t xml:space="preserve">Twitter</w:t>
-      </w:r>
-      <w:r>
-        <w:t xml:space="preserve">:</w:t>
-      </w:r>
-      <w:r>
-        <w:t xml:space="preserve"> </w:t>
-      </w:r>
-      <w:hyperlink r:id="rId63">
-        <w:r>
-          <w:rPr>
-            <w:rStyle w:val="Link"/>
-          </w:rPr>
-          <w:t xml:space="preserve">http://twitter.com/TweetsSentiment</w:t>
-        </w:r>
-      </w:hyperlink>
-    </w:p>
-    <w:bookmarkStart w:id="64" w:name="donde-encontrarme"/>
-    <w:p>
-      <w:pPr>
-        <w:pStyle w:val="Heading2"/>
-      </w:pPr>
+      <w:bookmarkStart w:id="55" w:name="donde-encontrarme"/>
+      <w:bookmarkEnd w:id="55"/>
       <w:r>
         <w:t xml:space="preserve">¿Donde encontrarme?</w:t>
       </w:r>
     </w:p>
-    <w:bookmarkEnd w:id="64"/>
-    <w:p>
-      <w:pPr>
-        <w:numPr>
-          <w:numId w:val="23"/>
+    <w:p>
+      <w:pPr>
+        <w:numPr>
+          <w:numId w:val="1016"/>
           <w:ilvl w:val="0"/>
         </w:numPr>
       </w:pPr>
@@ -1526,7 +1224,7 @@
       <w:pPr>
         <w:pStyle w:val="Compact"/>
         <w:numPr>
-          <w:numId w:val="24"/>
+          <w:numId w:val="1017"/>
           <w:ilvl w:val="1"/>
         </w:numPr>
       </w:pPr>
@@ -1536,10 +1234,10 @@
       <w:r>
         <w:t xml:space="preserve"> </w:t>
       </w:r>
-      <w:hyperlink r:id="rId65">
+      <w:hyperlink r:id="rId56">
         <w:r>
           <w:rPr>
-            <w:rStyle w:val="Link"/>
+            <w:rStyle w:val="Hyperlink"/>
           </w:rPr>
           <w:t xml:space="preserve">http://about.me/asanzdiego</w:t>
         </w:r>
@@ -1549,7 +1247,7 @@
       <w:pPr>
         <w:pStyle w:val="Compact"/>
         <w:numPr>
-          <w:numId w:val="24"/>
+          <w:numId w:val="1017"/>
           <w:ilvl w:val="1"/>
         </w:numPr>
       </w:pPr>
@@ -1559,10 +1257,10 @@
       <w:r>
         <w:t xml:space="preserve"> </w:t>
       </w:r>
-      <w:hyperlink r:id="rId66">
+      <w:hyperlink r:id="rId57">
         <w:r>
           <w:rPr>
-            <w:rStyle w:val="Link"/>
+            <w:rStyle w:val="Hyperlink"/>
           </w:rPr>
           <w:t xml:space="preserve">http://github.com/asanzdiego</w:t>
         </w:r>
@@ -1572,7 +1270,7 @@
       <w:pPr>
         <w:pStyle w:val="Compact"/>
         <w:numPr>
-          <w:numId w:val="24"/>
+          <w:numId w:val="1017"/>
           <w:ilvl w:val="1"/>
         </w:numPr>
       </w:pPr>
@@ -1582,10 +1280,10 @@
       <w:r>
         <w:t xml:space="preserve"> </w:t>
       </w:r>
-      <w:hyperlink r:id="rId67">
+      <w:hyperlink r:id="rId58">
         <w:r>
           <w:rPr>
-            <w:rStyle w:val="Link"/>
+            <w:rStyle w:val="Hyperlink"/>
           </w:rPr>
           <w:t xml:space="preserve">http://twitter.com/asanzdiego</w:t>
         </w:r>
@@ -1595,7 +1293,7 @@
       <w:pPr>
         <w:pStyle w:val="Compact"/>
         <w:numPr>
-          <w:numId w:val="24"/>
+          <w:numId w:val="1017"/>
           <w:ilvl w:val="1"/>
         </w:numPr>
       </w:pPr>
@@ -1605,10 +1303,10 @@
       <w:r>
         <w:t xml:space="preserve"> </w:t>
       </w:r>
-      <w:hyperlink r:id="rId68">
+      <w:hyperlink r:id="rId59">
         <w:r>
           <w:rPr>
-            <w:rStyle w:val="Link"/>
+            <w:rStyle w:val="Hyperlink"/>
           </w:rPr>
           <w:t xml:space="preserve">http://asanzdiego.blogspot.com.es</w:t>
         </w:r>
@@ -1618,7 +1316,7 @@
       <w:pPr>
         <w:pStyle w:val="Compact"/>
         <w:numPr>
-          <w:numId w:val="24"/>
+          <w:numId w:val="1017"/>
           <w:ilvl w:val="1"/>
         </w:numPr>
       </w:pPr>
@@ -1628,10 +1326,10 @@
       <w:r>
         <w:t xml:space="preserve"> </w:t>
       </w:r>
-      <w:hyperlink r:id="rId69">
+      <w:hyperlink r:id="rId60">
         <w:r>
           <w:rPr>
-            <w:rStyle w:val="Link"/>
+            <w:rStyle w:val="Hyperlink"/>
           </w:rPr>
           <w:t xml:space="preserve">http://www.linkedin.com/in/asanzdiego</w:t>
         </w:r>
@@ -1641,7 +1339,7 @@
       <w:pPr>
         <w:pStyle w:val="Compact"/>
         <w:numPr>
-          <w:numId w:val="24"/>
+          <w:numId w:val="1017"/>
           <w:ilvl w:val="1"/>
         </w:numPr>
       </w:pPr>
@@ -1651,27 +1349,43 @@
       <w:r>
         <w:t xml:space="preserve"> </w:t>
       </w:r>
-      <w:hyperlink r:id="rId70">
+      <w:hyperlink r:id="rId61">
         <w:r>
           <w:rPr>
-            <w:rStyle w:val="Link"/>
+            <w:rStyle w:val="Hyperlink"/>
           </w:rPr>
           <w:t xml:space="preserve">http://plus.google.com/+AdolfoSanzDeDiego</w:t>
         </w:r>
       </w:hyperlink>
     </w:p>
+    <w:sectPr/>
   </w:body>
 </w:document>
 </file>
 
 <file path=word/footnotes.xml><?xml version="1.0" encoding="utf-8"?>
-<w:footnotes xmlns:w="http://schemas.openxmlformats.org/wordprocessingml/2006/main" xmlns:m="http://schemas.openxmlformats.org/officeDocument/2006/math" xmlns:r="http://schemas.openxmlformats.org/officeDocument/2006/relationships" xmlns:o="urn:schemas-microsoft-com:office:office" xmlns:v="urn:schemas-microsoft-com:vml" xmlns:w10="urn:schemas-microsoft-com:office:word" xmlns:a="http://schemas.openxmlformats.org/drawingml/2006/main" xmlns:pic="http://schemas.openxmlformats.org/drawingml/2006/picture" xmlns:wp="http://schemas.openxmlformats.org/drawingml/2006/wordprocessingDrawing"/>
+<w:footnotes xmlns:w="http://schemas.openxmlformats.org/wordprocessingml/2006/main" xmlns:m="http://schemas.openxmlformats.org/officeDocument/2006/math" xmlns:r="http://schemas.openxmlformats.org/officeDocument/2006/relationships" xmlns:o="urn:schemas-microsoft-com:office:office" xmlns:v="urn:schemas-microsoft-com:vml" xmlns:w10="urn:schemas-microsoft-com:office:word" xmlns:a="http://schemas.openxmlformats.org/drawingml/2006/main" xmlns:pic="http://schemas.openxmlformats.org/drawingml/2006/picture" xmlns:wp="http://schemas.openxmlformats.org/drawingml/2006/wordprocessingDrawing">
+  <w:footnote w:type="continuationSeparator" w:id="0">
+    <w:p>
+      <w:r>
+        <w:continuationSeparator/>
+      </w:r>
+    </w:p>
+  </w:footnote>
+  <w:footnote w:type="separator" w:id="-1">
+    <w:p>
+      <w:r>
+        <w:separator/>
+      </w:r>
+    </w:p>
+  </w:footnote>
+</w:footnotes>
 </file>
 
 <file path=word/numbering.xml><?xml version="1.0" encoding="utf-8"?>
 <w:numbering xmlns:w="http://schemas.openxmlformats.org/wordprocessingml/2006/main">
   <w:abstractNum w:abstractNumId="0">
-    <w:nsid w:val="62f43f3c"/>
+    <w:nsid w:val="e17f69ba"/>
     <w:multiLevelType w:val="multilevel"/>
     <w:lvl w:ilvl="0">
       <w:numFmt w:val="bullet"/>
@@ -1751,8 +1465,89 @@
       </w:pPr>
     </w:lvl>
   </w:abstractNum>
-  <w:abstractNum w:abstractNumId="2">
-    <w:nsid w:val="9ca51434"/>
+  <w:abstractNum w:abstractNumId="990">
+    <w:nsid w:val="e461e7f1"/>
+    <w:multiLevelType w:val="multilevel"/>
+    <w:lvl w:ilvl="0">
+      <w:numFmt w:val="bullet"/>
+      <w:lvlText w:val=" "/>
+      <w:lvlJc w:val="left"/>
+      <w:pPr>
+        <w:tabs>
+          <w:tab w:val="num" w:pos="0"/>
+        </w:tabs>
+        <w:ind w:left="480" w:hanging="480"/>
+      </w:pPr>
+    </w:lvl>
+    <w:lvl w:ilvl="1">
+      <w:numFmt w:val="bullet"/>
+      <w:lvlText w:val=" "/>
+      <w:lvlJc w:val="left"/>
+      <w:pPr>
+        <w:tabs>
+          <w:tab w:val="num" w:pos="720"/>
+        </w:tabs>
+        <w:ind w:left="1200" w:hanging="480"/>
+      </w:pPr>
+    </w:lvl>
+    <w:lvl w:ilvl="2">
+      <w:numFmt w:val="bullet"/>
+      <w:lvlText w:val=" "/>
+      <w:lvlJc w:val="left"/>
+      <w:pPr>
+        <w:tabs>
+          <w:tab w:val="num" w:pos="1440"/>
+        </w:tabs>
+        <w:ind w:left="1920" w:hanging="480"/>
+      </w:pPr>
+    </w:lvl>
+    <w:lvl w:ilvl="3">
+      <w:numFmt w:val="bullet"/>
+      <w:lvlText w:val=" "/>
+      <w:lvlJc w:val="left"/>
+      <w:pPr>
+        <w:tabs>
+          <w:tab w:val="num" w:pos="2160"/>
+        </w:tabs>
+        <w:ind w:left="2640" w:hanging="480"/>
+      </w:pPr>
+    </w:lvl>
+    <w:lvl w:ilvl="4">
+      <w:numFmt w:val="bullet"/>
+      <w:lvlText w:val=" "/>
+      <w:lvlJc w:val="left"/>
+      <w:pPr>
+        <w:tabs>
+          <w:tab w:val="num" w:pos="2880"/>
+        </w:tabs>
+        <w:ind w:left="3360" w:hanging="480"/>
+      </w:pPr>
+    </w:lvl>
+    <w:lvl w:ilvl="5">
+      <w:numFmt w:val="bullet"/>
+      <w:lvlText w:val=" "/>
+      <w:lvlJc w:val="left"/>
+      <w:pPr>
+        <w:tabs>
+          <w:tab w:val="num" w:pos="3600"/>
+        </w:tabs>
+        <w:ind w:left="4080" w:hanging="480"/>
+      </w:pPr>
+    </w:lvl>
+    <w:lvl w:ilvl="6">
+      <w:numFmt w:val="bullet"/>
+      <w:lvlText w:val=" "/>
+      <w:lvlJc w:val="left"/>
+      <w:pPr>
+        <w:tabs>
+          <w:tab w:val="num" w:pos="4320"/>
+        </w:tabs>
+        <w:ind w:left="4800" w:hanging="480"/>
+      </w:pPr>
+    </w:lvl>
+  </w:abstractNum>
+  <w:abstractNum w:abstractNumId="991">
+    <w:nsid w:val="b8a4a552"/>
     <w:multiLevelType w:val="multilevel"/>
     <w:lvl w:ilvl="0">
       <w:numFmt w:val="bullet"/>
@@ -1835,74 +1630,59 @@
   <w:num w:numId="1">
     <w:abstractNumId w:val="0"/>
   </w:num>
-  <w:num w:numId="2">
-    <w:abstractNumId w:val="2"/>
+  <w:num w:numId="1000">
+    <w:abstractNumId w:val="990"/>
   </w:num>
-  <w:num w:numId="3">
-    <w:abstractNumId w:val="2"/>
+  <w:num w:numId="1001">
+    <w:abstractNumId w:val="991"/>
   </w:num>
-  <w:num w:numId="4">
-    <w:abstractNumId w:val="2"/>
+  <w:num w:numId="1002">
+    <w:abstractNumId w:val="991"/>
   </w:num>
-  <w:num w:numId="5">
-    <w:abstractNumId w:val="2"/>
+  <w:num w:numId="1003">
+    <w:abstractNumId w:val="991"/>
   </w:num>
-  <w:num w:numId="6">
-    <w:abstractNumId w:val="2"/>
+  <w:num w:numId="1004">
+    <w:abstractNumId w:val="991"/>
   </w:num>
-  <w:num w:numId="7">
-    <w:abstractNumId w:val="2"/>
+  <w:num w:numId="1005">
+    <w:abstractNumId w:val="991"/>
   </w:num>
-  <w:num w:numId="8">
-    <w:abstractNumId w:val="2"/>
+  <w:num w:numId="1006">
+    <w:abstractNumId w:val="991"/>
   </w:num>
-  <w:num w:numId="9">
-    <w:abstractNumId w:val="2"/>
+  <w:num w:numId="1007">
+    <w:abstractNumId w:val="991"/>
   </w:num>
-  <w:num w:numId="10">
-    <w:abstractNumId w:val="2"/>
+  <w:num w:numId="1008">
+    <w:abstractNumId w:val="991"/>
   </w:num>
-  <w:num w:numId="11">
-    <w:abstractNumId w:val="2"/>
+  <w:num w:numId="1009">
+    <w:abstractNumId w:val="991"/>
   </w:num>
-  <w:num w:numId="12">
-    <w:abstractNumId w:val="2"/>
+  <w:num w:numId="1010">
+    <w:abstractNumId w:val="991"/>
   </w:num>
-  <w:num w:numId="13">
-    <w:abstractNumId w:val="2"/>
+  <w:num w:numId="1011">
+    <w:abstractNumId w:val="991"/>
   </w:num>
-  <w:num w:numId="14">
-    <w:abstractNumId w:val="2"/>
+  <w:num w:numId="1012">
+    <w:abstractNumId w:val="991"/>
   </w:num>
-  <w:num w:numId="15">
-    <w:abstractNumId w:val="2"/>
+  <w:num w:numId="1013">
+    <w:abstractNumId w:val="991"/>
   </w:num>
-  <w:num w:numId="16">
-    <w:abstractNumId w:val="2"/>
+  <w:num w:numId="1014">
+    <w:abstractNumId w:val="991"/>
   </w:num>
-  <w:num w:numId="17">
-    <w:abstractNumId w:val="2"/>
+  <w:num w:numId="1015">
+    <w:abstractNumId w:val="991"/>
   </w:num>
-  <w:num w:numId="18">
-    <w:abstractNumId w:val="2"/>
+  <w:num w:numId="1016">
+    <w:abstractNumId w:val="991"/>
   </w:num>
-  <w:num w:numId="19">
-    <w:abstractNumId w:val="2"/>
-  </w:num>
-  <w:num w:numId="20">
-    <w:abstractNumId w:val="2"/>
-  </w:num>
-  <w:num w:numId="21">
-    <w:abstractNumId w:val="2"/>
-  </w:num>
-  <w:num w:numId="22">
-    <w:abstractNumId w:val="2"/>
-  </w:num>
-  <w:num w:numId="23">
-    <w:abstractNumId w:val="2"/>
-  </w:num>
-  <w:num w:numId="24">
-    <w:abstractNumId w:val="2"/>
+  <w:num w:numId="1017">
+    <w:abstractNumId w:val="991"/>
   </w:num>
 </w:numbering>
 </file>
@@ -1928,13 +1708,25 @@
   <w:style w:type="paragraph" w:default="1" w:styleId="Normal">
     <w:name w:val="Normal"/>
     <w:qFormat/>
+  </w:style>
+  <w:style w:type="paragraph" w:styleId="BodyText">
+    <w:name w:val="Body Text"/>
+    <w:basedOn w:val="Normal"/>
+    <w:link w:val="BodyTextChar"/>
     <w:pPr>
       <w:spacing w:before="180" w:after="180"/>
     </w:pPr>
-  </w:style>
-  <w:style w:type="paragraph" w:styleId="Compact">
+    <w:qFormat/>
+  </w:style>
+  <w:style w:type="paragraph" w:customStyle="1" w:styleId="FirstParagraph">
+    <w:name w:val="First Paragraph"/>
+    <w:basedOn w:val="BodyText"/>
+    <w:next w:val="BodyText"/>
+    <w:qFormat/>
+  </w:style>
+  <w:style w:type="paragraph" w:customStyle="1" w:styleId="Compact">
     <w:name w:val="Compact"/>
-    <w:basedOn w:val="Normal"/>
+    <w:basedOn w:val="BodyText"/>
     <w:qFormat/>
     <w:pPr>
       <w:spacing w:before="36" w:after="36"/>
@@ -1943,7 +1735,7 @@
   <w:style w:type="paragraph" w:styleId="Title">
     <w:name w:val="Title"/>
     <w:basedOn w:val="Normal"/>
-    <w:next w:val="Normal"/>
+    <w:next w:val="BodyText"/>
     <w:qFormat/>
     <w:pPr>
       <w:keepNext/>
@@ -1960,9 +1752,25 @@
       <w:szCs w:val="36"/>
     </w:rPr>
   </w:style>
-  <w:style w:type="paragraph" w:styleId="Authors">
-    <w:name w:val="Authors"/>
-    <w:next w:val="Normal"/>
+  <w:style w:type="paragraph" w:styleId="Subtitle">
+    <w:name w:val="Subtitle"/>
+    <w:basedOn w:val="Title"/>
+    <w:next w:val="BodyText"/>
+    <w:qFormat/>
+    <w:pPr>
+      <w:keepNext/>
+      <w:keepLines/>
+      <w:spacing w:before="240" w:after="240"/>
+      <w:jc w:val="center"/>
+    </w:pPr>
+    <w:rPr>
+      <w:sz w:val="30"/>
+      <w:szCs w:val="30"/>
+    </w:rPr>
+  </w:style>
+  <w:style w:type="paragraph" w:customStyle="1" w:styleId="Author">
+    <w:name w:val="Author"/>
+    <w:next w:val="BodyText"/>
     <w:qFormat/>
     <w:pPr>
       <w:keepNext/>
@@ -1972,7 +1780,7 @@
   </w:style>
   <w:style w:type="paragraph" w:styleId="Date">
     <w:name w:val="Date"/>
-    <w:next w:val="Normal"/>
+    <w:next w:val="BodyText"/>
     <w:qFormat/>
     <w:pPr>
       <w:keepNext/>
@@ -1980,10 +1788,33 @@
       <w:jc w:val="center"/>
     </w:pPr>
   </w:style>
+  <w:style w:type="paragraph" w:customStyle="1" w:styleId="Abstract">
+    <w:name w:val="Abstract"/>
+    <w:basedOn w:val="Normal"/>
+    <w:next w:val="BodyText"/>
+    <w:qFormat/>
+    <w:pPr>
+      <w:keepNext/>
+      <w:keepLines/>
+      <w:spacing w:before="300" w:after="300"/>
+    </w:pPr>
+    <w:rPr>
+      <w:sz w:val="20"/>
+      <w:szCs w:val="20"/>
+    </w:rPr>
+  </w:style>
+  <w:style w:type="paragraph" w:styleId="Bibliography">
+    <w:name w:val="Bibliography"/>
+    <w:basedOn w:val="Normal"/>
+    <w:next w:val="Bibliography"/>
+    <w:qFormat/>
+    <w:pPr/>
+    <w:rPr/>
+  </w:style>
   <w:style w:type="paragraph" w:styleId="Heading1">
     <w:name w:val="Heading 1"/>
     <w:basedOn w:val="Normal"/>
-    <w:next w:val="Normal"/>
+    <w:next w:val="BodyText"/>
     <w:uiPriority w:val="9"/>
     <w:qFormat/>
     <w:pPr>
@@ -1997,14 +1828,14 @@
       <w:b/>
       <w:bCs/>
       <w:color w:val="345A8A" w:themeColor="accent1" w:themeShade="B5"/>
-      <w:sz w:val="36"/>
-      <w:szCs w:val="36"/>
+      <w:sz w:val="32"/>
+      <w:szCs w:val="32"/>
     </w:rPr>
   </w:style>
   <w:style w:type="paragraph" w:styleId="Heading2">
     <w:name w:val="Heading 2"/>
     <w:basedOn w:val="Normal"/>
-    <w:next w:val="Normal"/>
+    <w:next w:val="BodyText"/>
     <w:uiPriority w:val="9"/>
     <w:unhideWhenUsed/>
     <w:qFormat/>
@@ -2026,7 +1857,7 @@
   <w:style w:type="paragraph" w:styleId="Heading3">
     <w:name w:val="Heading 3"/>
     <w:basedOn w:val="Normal"/>
-    <w:next w:val="Normal"/>
+    <w:next w:val="BodyText"/>
     <w:uiPriority w:val="9"/>
     <w:unhideWhenUsed/>
     <w:qFormat/>
@@ -2034,7 +1865,7 @@
       <w:keepNext/>
       <w:keepLines/>
       <w:spacing w:before="200" w:after="0"/>
-      <w:outlineLvl w:val="1"/>
+      <w:outlineLvl w:val="2"/>
     </w:pPr>
     <w:rPr>
       <w:rFonts w:asciiTheme="majorHAnsi" w:eastAsiaTheme="majorEastAsia" w:hAnsiTheme="majorHAnsi" w:cstheme="majorBidi"/>
@@ -2048,7 +1879,7 @@
   <w:style w:type="paragraph" w:styleId="Heading4">
     <w:name w:val="Heading 4"/>
     <w:basedOn w:val="Normal"/>
-    <w:next w:val="Normal"/>
+    <w:next w:val="BodyText"/>
     <w:uiPriority w:val="9"/>
     <w:unhideWhenUsed/>
     <w:qFormat/>
@@ -2056,7 +1887,7 @@
       <w:keepNext/>
       <w:keepLines/>
       <w:spacing w:before="200" w:after="0"/>
-      <w:outlineLvl w:val="1"/>
+      <w:outlineLvl w:val="3"/>
     </w:pPr>
     <w:rPr>
       <w:rFonts w:asciiTheme="majorHAnsi" w:eastAsiaTheme="majorEastAsia" w:hAnsiTheme="majorHAnsi" w:cstheme="majorBidi"/>
@@ -2070,7 +1901,7 @@
   <w:style w:type="paragraph" w:styleId="Heading5">
     <w:name w:val="Heading 5"/>
     <w:basedOn w:val="Normal"/>
-    <w:next w:val="Normal"/>
+    <w:next w:val="BodyText"/>
     <w:uiPriority w:val="9"/>
     <w:unhideWhenUsed/>
     <w:qFormat/>
@@ -2078,7 +1909,7 @@
       <w:keepNext/>
       <w:keepLines/>
       <w:spacing w:before="200" w:after="0"/>
-      <w:outlineLvl w:val="1"/>
+      <w:outlineLvl w:val="4"/>
     </w:pPr>
     <w:rPr>
       <w:rFonts w:asciiTheme="majorHAnsi" w:eastAsiaTheme="majorEastAsia" w:hAnsiTheme="majorHAnsi" w:cstheme="majorBidi"/>
@@ -2089,15 +1920,36 @@
       <w:szCs w:val="24"/>
     </w:rPr>
   </w:style>
-  <w:style w:type="paragraph" w:styleId="BlockQuote">
-    <w:name w:val="Block Quote"/>
+  <w:style w:type="paragraph" w:styleId="Heading6">
+    <w:name w:val="Heading 6"/>
     <w:basedOn w:val="Normal"/>
-    <w:next w:val="Normal"/>
+    <w:next w:val="BodyText"/>
+    <w:uiPriority w:val="9"/>
+    <w:unhideWhenUsed/>
+    <w:qFormat/>
+    <w:pPr>
+      <w:keepNext/>
+      <w:keepLines/>
+      <w:spacing w:before="200" w:after="0"/>
+      <w:outlineLvl w:val="5"/>
+    </w:pPr>
+    <w:rPr>
+      <w:rFonts w:asciiTheme="majorHAnsi" w:eastAsiaTheme="majorEastAsia" w:hAnsiTheme="majorHAnsi" w:cstheme="majorBidi"/>
+      <w:color w:val="4F81BD" w:themeColor="accent1"/>
+      <w:sz w:val="24"/>
+      <w:szCs w:val="24"/>
+    </w:rPr>
+  </w:style>
+  <w:style w:type="paragraph" w:styleId="BlockText">
+    <w:name w:val="Block Text"/>
+    <w:basedOn w:val="BodyText"/>
+    <w:next w:val="BodyText"/>
     <w:uiPriority w:val="9"/>
     <w:unhideWhenUsed/>
     <w:qFormat/>
     <w:pPr>
       <w:spacing w:before="100" w:after="100"/>
+      <w:ind w:firstLine="0"/>
     </w:pPr>
     <w:rPr>
       <w:rFonts w:asciiTheme="majorHAnsi" w:eastAsiaTheme="majorEastAsia" w:hAnsiTheme="majorHAnsi" w:cstheme="majorBidi"/>
@@ -2134,7 +1986,7 @@
       </w:tblCellMar>
     </w:tblPr>
   </w:style>
-  <w:style w:type="paragraph" w:styleId="DefinitionTerm">
+  <w:style w:type="paragraph" w:customStyle="1" w:styleId="DefinitionTerm">
     <w:name w:val="Definition Term"/>
     <w:basedOn w:val="Normal"/>
     <w:next w:val="Definition"/>
@@ -2147,20 +1999,12 @@
       <w:b/>
     </w:rPr>
   </w:style>
-  <w:style w:type="paragraph" w:styleId="Definition">
+  <w:style w:type="paragraph" w:customStyle="1" w:styleId="Definition">
     <w:name w:val="Definition"/>
     <w:basedOn w:val="Normal"/>
   </w:style>
-  <w:style w:type="paragraph" w:styleId="BodyText">
-    <w:name w:val="Body Text"/>
-    <w:basedOn w:val="Normal"/>
-    <w:link w:val="BodyTextChar"/>
-    <w:pPr>
-      <w:spacing w:after="120"/>
-    </w:pPr>
-  </w:style>
-  <w:style w:type="paragraph" w:styleId="TableCaption">
-    <w:name w:val="Table Caption"/>
+  <w:style w:type="paragraph" w:styleId="Caption">
+    <w:name w:val="Caption"/>
     <w:basedOn w:val="Normal"/>
     <w:link w:val="BodyTextChar"/>
     <w:pPr>
@@ -2170,16 +2014,27 @@
       <w:i/>
     </w:rPr>
   </w:style>
-  <w:style w:type="paragraph" w:styleId="ImageCaption">
+  <w:style w:type="paragraph" w:customStyle="1" w:styleId="TableCaption">
+    <w:name w:val="Table Caption"/>
+    <w:basedOn w:val="Caption"/>
+    <w:pPr>
+      <w:keepNext/>
+    </w:pPr>
+  </w:style>
+  <w:style w:type="paragraph" w:customStyle="1" w:styleId="ImageCaption">
     <w:name w:val="Image Caption"/>
+    <w:basedOn w:val="Caption"/>
+  </w:style>
+  <w:style w:type="paragraph" w:customStyle="1" w:styleId="Figure">
+    <w:name w:val="Figure"/>
     <w:basedOn w:val="Normal"/>
-    <w:link w:val="BodyTextChar"/>
+  </w:style>
+  <w:style w:type="paragraph" w:customStyle="1" w:styleId="FigureWithCaption">
+    <w:name w:val="Figure with Caption"/>
+    <w:basedOn w:val="Figure"/>
     <w:pPr>
-      <w:spacing w:before="0" w:after="120"/>
+      <w:keepNext/>
     </w:pPr>
-    <w:rPr>
-      <w:i/>
-    </w:rPr>
   </w:style>
   <w:style w:type="character" w:customStyle="1" w:styleId="BodyTextChar">
     <w:name w:val="Body Text Char"/>
@@ -2194,18 +2049,36 @@
       <w:sz w:val="22"/>
     </w:rPr>
   </w:style>
-  <w:style w:type="character" w:customStyle="1" w:styleId="FootnoteRef">
-    <w:name w:val="Footnote Ref"/>
+  <w:style w:type="character" w:styleId="FootnoteReference">
+    <w:name w:val="Footnote Reference"/>
     <w:basedOn w:val="BodyTextChar"/>
     <w:rPr>
       <w:vertAlign w:val="superscript"/>
     </w:rPr>
   </w:style>
-  <w:style w:type="character" w:customStyle="1" w:styleId="Link">
-    <w:name w:val="Link"/>
+  <w:style w:type="character" w:styleId="Hyperlink">
+    <w:name w:val="Hyperlink"/>
     <w:basedOn w:val="BodyTextChar"/>
     <w:rPr>
       <w:color w:val="4F81BD" w:themeColor="accent1"/>
+    </w:rPr>
+  </w:style>
+  <w:style w:type="paragraph" w:styleId="TOCHeading">
+    <w:name w:val="TOC Heading"/>
+    <w:basedOn w:val="Heading1"/>
+    <w:next w:val="BodyText"/>
+    <w:uiPriority w:val="39"/>
+    <w:unhideWhenUsed/>
+    <w:qFormat/>
+    <w:pPr>
+      <w:spacing w:before="240" w:line="259" w:lineRule="auto"/>
+      <w:outlineLvl w:val="9"/>
+    </w:pPr>
+    <w:rPr>
+      <w:rFonts w:asciiTheme="majorHAnsi" w:eastAsiaTheme="majorEastAsia" w:hAnsiTheme="majorHAnsi" w:cstheme="majorBidi"/>
+      <w:b w:val="0"/>
+      <w:bCs w:val="0"/>
+      <w:color w:val="365F91" w:themeColor="accent1" w:themeShade="BF"/>
     </w:rPr>
   </w:style>
   <w:style w:type="paragraph" w:customStyle="1" w:styleId="SourceCode">
@@ -2252,6 +2125,13 @@
       <w:color w:val="40a070"/>
     </w:rPr>
   </w:style>
+  <w:style w:type="character" w:customStyle="1" w:styleId="ConstantTok">
+    <w:name w:val="ConstantTok"/>
+    <w:basedOn w:val="VerbatimChar"/>
+    <w:rPr>
+      <w:color w:val="880000"/>
+    </w:rPr>
+  </w:style>
   <w:style w:type="character" w:customStyle="1" w:styleId="CharTok">
     <w:name w:val="CharTok"/>
     <w:basedOn w:val="VerbatimChar"/>
@@ -2259,6 +2139,13 @@
       <w:color w:val="4070a0"/>
     </w:rPr>
   </w:style>
+  <w:style w:type="character" w:customStyle="1" w:styleId="SpecialCharTok">
+    <w:name w:val="SpecialCharTok"/>
+    <w:basedOn w:val="VerbatimChar"/>
+    <w:rPr>
+      <w:color w:val="4070a0"/>
+    </w:rPr>
+  </w:style>
   <w:style w:type="character" w:customStyle="1" w:styleId="StringTok">
     <w:name w:val="StringTok"/>
     <w:basedOn w:val="VerbatimChar"/>
@@ -2266,6 +2153,25 @@
       <w:color w:val="4070a0"/>
     </w:rPr>
   </w:style>
+  <w:style w:type="character" w:customStyle="1" w:styleId="VerbatimStringTok">
+    <w:name w:val="VerbatimStringTok"/>
+    <w:basedOn w:val="VerbatimChar"/>
+    <w:rPr>
+      <w:color w:val="4070a0"/>
+    </w:rPr>
+  </w:style>
+  <w:style w:type="character" w:customStyle="1" w:styleId="SpecialStringTok">
+    <w:name w:val="SpecialStringTok"/>
+    <w:basedOn w:val="VerbatimChar"/>
+    <w:rPr>
+      <w:color w:val="bb6688"/>
+    </w:rPr>
+  </w:style>
+  <w:style w:type="character" w:customStyle="1" w:styleId="ImportTok">
+    <w:name w:val="ImportTok"/>
+    <w:basedOn w:val="VerbatimChar"/>
+    <w:rPr/>
+  </w:style>
   <w:style w:type="character" w:customStyle="1" w:styleId="CommentTok">
     <w:name w:val="CommentTok"/>
     <w:basedOn w:val="VerbatimChar"/>
@@ -2274,6 +2180,32 @@
       <w:i/>
     </w:rPr>
   </w:style>
+  <w:style w:type="character" w:customStyle="1" w:styleId="DocumentationTok">
+    <w:name w:val="DocumentationTok"/>
+    <w:basedOn w:val="VerbatimChar"/>
+    <w:rPr>
+      <w:color w:val="ba2121"/>
+      <w:i/>
+    </w:rPr>
+  </w:style>
+  <w:style w:type="character" w:customStyle="1" w:styleId="AnnotationTok">
+    <w:name w:val="AnnotationTok"/>
+    <w:basedOn w:val="VerbatimChar"/>
+    <w:rPr>
+      <w:color w:val="60a0b0"/>
+      <w:b/>
+      <w:i/>
+    </w:rPr>
+  </w:style>
+  <w:style w:type="character" w:customStyle="1" w:styleId="CommentVarTok">
+    <w:name w:val="CommentVarTok"/>
+    <w:basedOn w:val="VerbatimChar"/>
+    <w:rPr>
+      <w:color w:val="60a0b0"/>
+      <w:b/>
+      <w:i/>
+    </w:rPr>
+  </w:style>
   <w:style w:type="character" w:customStyle="1" w:styleId="OtherTok">
     <w:name w:val="OtherTok"/>
     <w:basedOn w:val="VerbatimChar"/>
@@ -2281,6 +2213,82 @@
       <w:color w:val="007020"/>
     </w:rPr>
   </w:style>
+  <w:style w:type="character" w:customStyle="1" w:styleId="FunctionTok">
+    <w:name w:val="FunctionTok"/>
+    <w:basedOn w:val="VerbatimChar"/>
+    <w:rPr>
+      <w:color w:val="06287e"/>
+    </w:rPr>
+  </w:style>
+  <w:style w:type="character" w:customStyle="1" w:styleId="VariableTok">
+    <w:name w:val="VariableTok"/>
+    <w:basedOn w:val="VerbatimChar"/>
+    <w:rPr>
+      <w:color w:val="19177c"/>
+    </w:rPr>
+  </w:style>
+  <w:style w:type="character" w:customStyle="1" w:styleId="ControlFlowTok">
+    <w:name w:val="ControlFlowTok"/>
+    <w:basedOn w:val="VerbatimChar"/>
+    <w:rPr>
+      <w:color w:val="007020"/>
+      <w:b/>
+    </w:rPr>
+  </w:style>
+  <w:style w:type="character" w:customStyle="1" w:styleId="OperatorTok">
+    <w:name w:val="OperatorTok"/>
+    <w:basedOn w:val="VerbatimChar"/>
+    <w:rPr>
+      <w:color w:val="666666"/>
+    </w:rPr>
+  </w:style>
+  <w:style w:type="character" w:customStyle="1" w:styleId="BuiltInTok">
+    <w:name w:val="BuiltInTok"/>
+    <w:basedOn w:val="VerbatimChar"/>
+    <w:rPr/>
+  </w:style>
+  <w:style w:type="character" w:customStyle="1" w:styleId="ExtensionTok">
+    <w:name w:val="ExtensionTok"/>
+    <w:basedOn w:val="VerbatimChar"/>
+    <w:rPr/>
+  </w:style>
+  <w:style w:type="character" w:customStyle="1" w:styleId="PreprocessorTok">
+    <w:name w:val="PreprocessorTok"/>
+    <w:basedOn w:val="VerbatimChar"/>
+    <w:rPr>
+      <w:color w:val="bc7a00"/>
+    </w:rPr>
+  </w:style>
+  <w:style w:type="character" w:customStyle="1" w:styleId="AttributeTok">
+    <w:name w:val="AttributeTok"/>
+    <w:basedOn w:val="VerbatimChar"/>
+    <w:rPr>
+      <w:color w:val="7d9029"/>
+    </w:rPr>
+  </w:style>
+  <w:style w:type="character" w:customStyle="1" w:styleId="RegionMarkerTok">
+    <w:name w:val="RegionMarkerTok"/>
+    <w:basedOn w:val="VerbatimChar"/>
+    <w:rPr/>
+  </w:style>
+  <w:style w:type="character" w:customStyle="1" w:styleId="InformationTok">
+    <w:name w:val="InformationTok"/>
+    <w:basedOn w:val="VerbatimChar"/>
+    <w:rPr>
+      <w:color w:val="60a0b0"/>
+      <w:b/>
+      <w:i/>
+    </w:rPr>
+  </w:style>
+  <w:style w:type="character" w:customStyle="1" w:styleId="WarningTok">
+    <w:name w:val="WarningTok"/>
+    <w:basedOn w:val="VerbatimChar"/>
+    <w:rPr>
+      <w:color w:val="60a0b0"/>
+      <w:b/>
+      <w:i/>
+    </w:rPr>
+  </w:style>
   <w:style w:type="character" w:customStyle="1" w:styleId="AlertTok">
     <w:name w:val="AlertTok"/>
     <w:basedOn w:val="VerbatimChar"/>
@@ -2288,18 +2296,6 @@
       <w:color w:val="ff0000"/>
       <w:b/>
     </w:rPr>
-  </w:style>
-  <w:style w:type="character" w:customStyle="1" w:styleId="FunctionTok">
-    <w:name w:val="FunctionTok"/>
-    <w:basedOn w:val="VerbatimChar"/>
-    <w:rPr>
-      <w:color w:val="06287e"/>
-    </w:rPr>
-  </w:style>
-  <w:style w:type="character" w:customStyle="1" w:styleId="RegionMarkerTok">
-    <w:name w:val="RegionMarkerTok"/>
-    <w:basedOn w:val="VerbatimChar"/>
-    <w:rPr/>
   </w:style>
   <w:style w:type="character" w:customStyle="1" w:styleId="ErrorTok">
     <w:name w:val="ErrorTok"/>

</xml_diff>

<commit_message>
arreglado problema de la exportación a reveal-pdf
</commit_message>
<xml_diff>
--- a/doc/export/leeme.docx
+++ b/doc/export/leeme.docx
@@ -1466,7 +1466,7 @@
     </w:lvl>
   </w:abstractNum>
   <w:abstractNum w:abstractNumId="990">
-    <w:nsid w:val="b44f1a4c"/>
+    <w:nsid w:val="1424de6a"/>
     <w:multiLevelType w:val="multilevel"/>
     <w:lvl w:ilvl="0">
       <w:numFmt w:val="bullet"/>
@@ -1547,7 +1547,7 @@
     </w:lvl>
   </w:abstractNum>
   <w:abstractNum w:abstractNumId="991">
-    <w:nsid w:val="815fa01b"/>
+    <w:nsid w:val="71539d91"/>
     <w:multiLevelType w:val="multilevel"/>
     <w:lvl w:ilvl="0">
       <w:numFmt w:val="bullet"/>

</xml_diff>

<commit_message>
arreglado fallo extension ficheros md
</commit_message>
<xml_diff>
--- a/doc/export/leeme.docx
+++ b/doc/export/leeme.docx
@@ -1466,7 +1466,7 @@
     </w:lvl>
   </w:abstractNum>
   <w:abstractNum w:abstractNumId="990">
-    <w:nsid w:val="1424de6a"/>
+    <w:nsid w:val="b4012994"/>
     <w:multiLevelType w:val="multilevel"/>
     <w:lvl w:ilvl="0">
       <w:numFmt w:val="bullet"/>
@@ -1547,7 +1547,7 @@
     </w:lvl>
   </w:abstractNum>
   <w:abstractNum w:abstractNumId="991">
-    <w:nsid w:val="71539d91"/>
+    <w:nsid w:val="46eb6a73"/>
     <w:multiLevelType w:val="multilevel"/>
     <w:lvl w:ilvl="0">
       <w:numFmt w:val="bullet"/>

</xml_diff>

<commit_message>
actualizada la plantilla de reveal alternativa
</commit_message>
<xml_diff>
--- a/doc/export/leeme.docx
+++ b/doc/export/leeme.docx
@@ -1466,7 +1466,7 @@
     </w:lvl>
   </w:abstractNum>
   <w:abstractNum w:abstractNumId="990">
-    <w:nsid w:val="b4012994"/>
+    <w:nsid w:val="fb59903b"/>
     <w:multiLevelType w:val="multilevel"/>
     <w:lvl w:ilvl="0">
       <w:numFmt w:val="bullet"/>
@@ -1547,7 +1547,7 @@
     </w:lvl>
   </w:abstractNum>
   <w:abstractNum w:abstractNumId="991">
-    <w:nsid w:val="46eb6a73"/>
+    <w:nsid w:val="2007f28f"/>
     <w:multiLevelType w:val="multilevel"/>
     <w:lvl w:ilvl="0">
       <w:numFmt w:val="bullet"/>

</xml_diff>

<commit_message>
modificada el tipo de transición de revealjs
</commit_message>
<xml_diff>
--- a/doc/export/leeme.docx
+++ b/doc/export/leeme.docx
@@ -1466,7 +1466,7 @@
     </w:lvl>
   </w:abstractNum>
   <w:abstractNum w:abstractNumId="990">
-    <w:nsid w:val="fb59903b"/>
+    <w:nsid w:val="7ab98f49"/>
     <w:multiLevelType w:val="multilevel"/>
     <w:lvl w:ilvl="0">
       <w:numFmt w:val="bullet"/>
@@ -1547,7 +1547,7 @@
     </w:lvl>
   </w:abstractNum>
   <w:abstractNum w:abstractNumId="991">
-    <w:nsid w:val="2007f28f"/>
+    <w:nsid w:val="cc2a2198"/>
     <w:multiLevelType w:val="multilevel"/>
     <w:lvl w:ilvl="0">
       <w:numFmt w:val="bullet"/>

</xml_diff>

<commit_message>
Limpieza de un par de Echos y eliminación de los zip de lib
</commit_message>
<xml_diff>
--- a/doc/export/leeme.docx
+++ b/doc/export/leeme.docx
@@ -24,7 +24,7 @@
     </w:p>
     <w:p>
       <w:pPr>
-        <w:pStyle w:val="Author"/>
+        <w:pStyle w:val="Authors"/>
       </w:pPr>
       <w:r>
         <w:t xml:space="preserve">Adolfo</w:t>
@@ -62,57 +62,31 @@
         <w:t xml:space="preserve">2016</w:t>
       </w:r>
     </w:p>
-    <w:sdt>
-      <w:sdtPr>
-        <w:docPartObj>
-          <w:docPartGallery w:val="Table of Contents"/>
-          <w:docPartUnique/>
-        </w:docPartObj>
-      </w:sdtPr>
-      <w:sdtContent>
-        <w:p>
-          <w:pPr>
-            <w:pStyle w:val="TOCHeading"/>
-          </w:pPr>
-          <w:r>
-            <w:t xml:space="preserve">Table of Contents</w:t>
-          </w:r>
-        </w:p>
-        <w:p>
-          <w:r>
-            <w:fldChar w:fldCharType="begin" w:dirty="true"/>
-            <w:instrText xml:space="preserve">TOC \o "1-3" \h \z \u</w:instrText>
-            <w:fldChar w:fldCharType="separate"/>
-            <w:fldChar w:fldCharType="end"/>
-          </w:r>
-        </w:p>
-      </w:sdtContent>
-    </w:sdt>
+    <w:bookmarkStart w:id="21" w:name="acerca-de"/>
     <w:p>
       <w:pPr>
         <w:pStyle w:val="Heading1"/>
       </w:pPr>
-      <w:bookmarkStart w:id="21" w:name="acerca-de"/>
-      <w:bookmarkEnd w:id="21"/>
       <w:r>
         <w:t xml:space="preserve">Acerca de</w:t>
       </w:r>
     </w:p>
+    <w:bookmarkEnd w:id="21"/>
+    <w:bookmarkStart w:id="22" w:name="qué-es-esto"/>
     <w:p>
       <w:pPr>
         <w:pStyle w:val="Heading2"/>
       </w:pPr>
-      <w:bookmarkStart w:id="22" w:name="qué-es-esto"/>
-      <w:bookmarkEnd w:id="22"/>
       <w:r>
         <w:t xml:space="preserve">¿Qué es esto?</w:t>
       </w:r>
     </w:p>
-    <w:p>
-      <w:pPr>
-        <w:pStyle w:val="Compact"/>
-        <w:numPr>
-          <w:numId w:val="1001"/>
+    <w:bookmarkEnd w:id="22"/>
+    <w:p>
+      <w:pPr>
+        <w:pStyle w:val="Compact"/>
+        <w:numPr>
+          <w:numId w:val="2"/>
           <w:ilvl w:val="0"/>
         </w:numPr>
       </w:pPr>
@@ -141,13 +115,7 @@
         <w:t xml:space="preserve"> </w:t>
       </w:r>
       <w:r>
-        <w:t xml:space="preserve">Reveal.js, Deck.js y PDF</w:t>
-      </w:r>
-      <w:r>
-        <w:t xml:space="preserve"> </w:t>
-      </w:r>
-      <w:r>
-        <w:t xml:space="preserve">a</w:t>
+        <w:t xml:space="preserve">Reveal.js, Deck.js y PDF a</w:t>
       </w:r>
       <w:r>
         <w:t xml:space="preserve"> </w:t>
@@ -169,7 +137,7 @@
       <w:r>
         <w:drawing>
           <wp:inline>
-            <wp:extent cx="5334000" cy="2987984"/>
+            <wp:extent cx="10756900" cy="6019800"/>
             <wp:effectExtent b="0" l="0" r="0" t="0"/>
             <wp:docPr descr="" id="1" name="Picture"/>
             <a:graphic>
@@ -190,7 +158,7 @@
                   <pic:spPr bwMode="auto">
                     <a:xfrm>
                       <a:off x="0" y="0"/>
-                      <a:ext cx="5334000" cy="2987984"/>
+                      <a:ext cx="10756900" cy="6019800"/>
                     </a:xfrm>
                     <a:prstGeom prst="rect">
                       <a:avLst/>
@@ -209,20 +177,20 @@
         </w:drawing>
       </w:r>
     </w:p>
+    <w:bookmarkStart w:id="24" w:name="ejemplos"/>
     <w:p>
       <w:pPr>
         <w:pStyle w:val="Heading2"/>
       </w:pPr>
-      <w:bookmarkStart w:id="24" w:name="ejemplos"/>
-      <w:bookmarkEnd w:id="24"/>
       <w:r>
         <w:t xml:space="preserve">Ejemplos</w:t>
       </w:r>
     </w:p>
-    <w:p>
-      <w:pPr>
-        <w:numPr>
-          <w:numId w:val="1002"/>
+    <w:bookmarkEnd w:id="24"/>
+    <w:p>
+      <w:pPr>
+        <w:numPr>
+          <w:numId w:val="3"/>
           <w:ilvl w:val="0"/>
         </w:numPr>
       </w:pPr>
@@ -235,7 +203,7 @@
       <w:hyperlink r:id="rId25">
         <w:r>
           <w:rPr>
-            <w:rStyle w:val="Hyperlink"/>
+            <w:rStyle w:val="Link"/>
           </w:rPr>
           <w:t xml:space="preserve">MARKDOWN</w:t>
         </w:r>
@@ -251,14 +219,14 @@
       <w:pPr>
         <w:pStyle w:val="Compact"/>
         <w:numPr>
-          <w:numId w:val="1003"/>
+          <w:numId w:val="4"/>
           <w:ilvl w:val="1"/>
         </w:numPr>
       </w:pPr>
       <w:hyperlink r:id="rId26">
         <w:r>
           <w:rPr>
-            <w:rStyle w:val="Hyperlink"/>
+            <w:rStyle w:val="Link"/>
           </w:rPr>
           <w:t xml:space="preserve">deck-slides</w:t>
         </w:r>
@@ -268,14 +236,14 @@
       <w:pPr>
         <w:pStyle w:val="Compact"/>
         <w:numPr>
-          <w:numId w:val="1003"/>
+          <w:numId w:val="4"/>
           <w:ilvl w:val="1"/>
         </w:numPr>
       </w:pPr>
       <w:hyperlink r:id="rId27">
         <w:r>
           <w:rPr>
-            <w:rStyle w:val="Hyperlink"/>
+            <w:rStyle w:val="Link"/>
           </w:rPr>
           <w:t xml:space="preserve">deck-slides-alternative</w:t>
         </w:r>
@@ -285,14 +253,14 @@
       <w:pPr>
         <w:pStyle w:val="Compact"/>
         <w:numPr>
-          <w:numId w:val="1003"/>
+          <w:numId w:val="4"/>
           <w:ilvl w:val="1"/>
         </w:numPr>
       </w:pPr>
       <w:hyperlink r:id="rId28">
         <w:r>
           <w:rPr>
-            <w:rStyle w:val="Hyperlink"/>
+            <w:rStyle w:val="Link"/>
           </w:rPr>
           <w:t xml:space="preserve">reveal-slides</w:t>
         </w:r>
@@ -302,14 +270,14 @@
       <w:pPr>
         <w:pStyle w:val="Compact"/>
         <w:numPr>
-          <w:numId w:val="1003"/>
+          <w:numId w:val="4"/>
           <w:ilvl w:val="1"/>
         </w:numPr>
       </w:pPr>
       <w:hyperlink r:id="rId29">
         <w:r>
           <w:rPr>
-            <w:rStyle w:val="Hyperlink"/>
+            <w:rStyle w:val="Link"/>
           </w:rPr>
           <w:t xml:space="preserve">reveal-slides-alternative</w:t>
         </w:r>
@@ -319,14 +287,14 @@
       <w:pPr>
         <w:pStyle w:val="Compact"/>
         <w:numPr>
-          <w:numId w:val="1003"/>
+          <w:numId w:val="4"/>
           <w:ilvl w:val="1"/>
         </w:numPr>
       </w:pPr>
       <w:hyperlink r:id="rId30">
         <w:r>
           <w:rPr>
-            <w:rStyle w:val="Hyperlink"/>
+            <w:rStyle w:val="Link"/>
           </w:rPr>
           <w:t xml:space="preserve">reveal-pdf-slides</w:t>
         </w:r>
@@ -336,14 +304,14 @@
       <w:pPr>
         <w:pStyle w:val="Compact"/>
         <w:numPr>
-          <w:numId w:val="1003"/>
+          <w:numId w:val="4"/>
           <w:ilvl w:val="1"/>
         </w:numPr>
       </w:pPr>
       <w:hyperlink r:id="rId31">
         <w:r>
           <w:rPr>
-            <w:rStyle w:val="Hyperlink"/>
+            <w:rStyle w:val="Link"/>
           </w:rPr>
           <w:t xml:space="preserve">reveal-pdf-slides-alternative</w:t>
         </w:r>
@@ -353,14 +321,14 @@
       <w:pPr>
         <w:pStyle w:val="Compact"/>
         <w:numPr>
-          <w:numId w:val="1003"/>
+          <w:numId w:val="4"/>
           <w:ilvl w:val="1"/>
         </w:numPr>
       </w:pPr>
       <w:hyperlink r:id="rId32">
         <w:r>
           <w:rPr>
-            <w:rStyle w:val="Hyperlink"/>
+            <w:rStyle w:val="Link"/>
           </w:rPr>
           <w:t xml:space="preserve">html</w:t>
         </w:r>
@@ -370,14 +338,14 @@
       <w:pPr>
         <w:pStyle w:val="Compact"/>
         <w:numPr>
-          <w:numId w:val="1003"/>
+          <w:numId w:val="4"/>
           <w:ilvl w:val="1"/>
         </w:numPr>
       </w:pPr>
       <w:hyperlink r:id="rId33">
         <w:r>
           <w:rPr>
-            <w:rStyle w:val="Hyperlink"/>
+            <w:rStyle w:val="Link"/>
           </w:rPr>
           <w:t xml:space="preserve">docx</w:t>
         </w:r>
@@ -387,34 +355,34 @@
       <w:pPr>
         <w:pStyle w:val="Compact"/>
         <w:numPr>
-          <w:numId w:val="1003"/>
+          <w:numId w:val="4"/>
           <w:ilvl w:val="1"/>
         </w:numPr>
       </w:pPr>
       <w:hyperlink r:id="rId34">
         <w:r>
           <w:rPr>
-            <w:rStyle w:val="Hyperlink"/>
+            <w:rStyle w:val="Link"/>
           </w:rPr>
           <w:t xml:space="preserve">odt</w:t>
         </w:r>
       </w:hyperlink>
     </w:p>
+    <w:bookmarkStart w:id="35" w:name="licencia"/>
     <w:p>
       <w:pPr>
         <w:pStyle w:val="Heading2"/>
       </w:pPr>
-      <w:bookmarkStart w:id="35" w:name="licencia"/>
-      <w:bookmarkEnd w:id="35"/>
       <w:r>
         <w:t xml:space="preserve">Licencia</w:t>
       </w:r>
     </w:p>
-    <w:p>
-      <w:pPr>
-        <w:pStyle w:val="Compact"/>
-        <w:numPr>
-          <w:numId w:val="1004"/>
+    <w:bookmarkEnd w:id="35"/>
+    <w:p>
+      <w:pPr>
+        <w:pStyle w:val="Compact"/>
+        <w:numPr>
+          <w:numId w:val="5"/>
           <w:ilvl w:val="0"/>
         </w:numPr>
       </w:pPr>
@@ -429,14 +397,14 @@
       <w:pPr>
         <w:pStyle w:val="Compact"/>
         <w:numPr>
-          <w:numId w:val="1005"/>
+          <w:numId w:val="6"/>
           <w:ilvl w:val="1"/>
         </w:numPr>
       </w:pPr>
       <w:hyperlink r:id="rId36">
         <w:r>
           <w:rPr>
-            <w:rStyle w:val="Hyperlink"/>
+            <w:rStyle w:val="Link"/>
           </w:rPr>
           <w:t xml:space="preserve">Creative Commons Reconocimiento-CompartirIgual 3.0</w:t>
         </w:r>
@@ -446,7 +414,7 @@
       <w:pPr>
         <w:pStyle w:val="Compact"/>
         <w:numPr>
-          <w:numId w:val="1004"/>
+          <w:numId w:val="5"/>
           <w:ilvl w:val="0"/>
         </w:numPr>
       </w:pPr>
@@ -461,51 +429,51 @@
       <w:pPr>
         <w:pStyle w:val="Compact"/>
         <w:numPr>
-          <w:numId w:val="1006"/>
+          <w:numId w:val="7"/>
           <w:ilvl w:val="1"/>
         </w:numPr>
       </w:pPr>
       <w:hyperlink r:id="rId37">
         <w:r>
           <w:rPr>
-            <w:rStyle w:val="Hyperlink"/>
+            <w:rStyle w:val="Link"/>
           </w:rPr>
           <w:t xml:space="preserve">GPL 3.0</w:t>
         </w:r>
       </w:hyperlink>
     </w:p>
+    <w:bookmarkStart w:id="38" w:name="instalación-y-manejo"/>
     <w:p>
       <w:pPr>
         <w:pStyle w:val="Heading1"/>
       </w:pPr>
-      <w:bookmarkStart w:id="38" w:name="instalación-y-manejo"/>
-      <w:bookmarkEnd w:id="38"/>
       <w:r>
         <w:t xml:space="preserve">Instalación y manejo</w:t>
       </w:r>
     </w:p>
+    <w:bookmarkEnd w:id="38"/>
+    <w:bookmarkStart w:id="39" w:name="dependencias"/>
     <w:p>
       <w:pPr>
         <w:pStyle w:val="Heading2"/>
       </w:pPr>
-      <w:bookmarkStart w:id="39" w:name="dependencias"/>
-      <w:bookmarkEnd w:id="39"/>
       <w:r>
         <w:t xml:space="preserve">Dependencias</w:t>
       </w:r>
     </w:p>
-    <w:p>
-      <w:pPr>
-        <w:pStyle w:val="Compact"/>
-        <w:numPr>
-          <w:numId w:val="1007"/>
+    <w:bookmarkEnd w:id="39"/>
+    <w:p>
+      <w:pPr>
+        <w:pStyle w:val="Compact"/>
+        <w:numPr>
+          <w:numId w:val="8"/>
           <w:ilvl w:val="0"/>
         </w:numPr>
       </w:pPr>
       <w:hyperlink r:id="rId40">
         <w:r>
           <w:rPr>
-            <w:rStyle w:val="Hyperlink"/>
+            <w:rStyle w:val="Link"/>
           </w:rPr>
           <w:t xml:space="preserve">Pandoc</w:t>
         </w:r>
@@ -521,14 +489,14 @@
       <w:pPr>
         <w:pStyle w:val="Compact"/>
         <w:numPr>
-          <w:numId w:val="1007"/>
+          <w:numId w:val="8"/>
           <w:ilvl w:val="0"/>
         </w:numPr>
       </w:pPr>
       <w:hyperlink r:id="rId41">
         <w:r>
           <w:rPr>
-            <w:rStyle w:val="Hyperlink"/>
+            <w:rStyle w:val="Link"/>
           </w:rPr>
           <w:t xml:space="preserve">Phantom.js</w:t>
         </w:r>
@@ -544,14 +512,14 @@
       <w:pPr>
         <w:pStyle w:val="Compact"/>
         <w:numPr>
-          <w:numId w:val="1007"/>
+          <w:numId w:val="8"/>
           <w:ilvl w:val="0"/>
         </w:numPr>
       </w:pPr>
       <w:hyperlink r:id="rId42">
         <w:r>
           <w:rPr>
-            <w:rStyle w:val="Hyperlink"/>
+            <w:rStyle w:val="Link"/>
           </w:rPr>
           <w:t xml:space="preserve">Reveal.js</w:t>
         </w:r>
@@ -567,14 +535,14 @@
       <w:pPr>
         <w:pStyle w:val="Compact"/>
         <w:numPr>
-          <w:numId w:val="1007"/>
+          <w:numId w:val="8"/>
           <w:ilvl w:val="0"/>
         </w:numPr>
       </w:pPr>
       <w:hyperlink r:id="rId43">
         <w:r>
           <w:rPr>
-            <w:rStyle w:val="Hyperlink"/>
+            <w:rStyle w:val="Link"/>
           </w:rPr>
           <w:t xml:space="preserve">Deck.js</w:t>
         </w:r>
@@ -590,7 +558,7 @@
       <w:pPr>
         <w:pStyle w:val="Compact"/>
         <w:numPr>
-          <w:numId w:val="1007"/>
+          <w:numId w:val="8"/>
           <w:ilvl w:val="0"/>
         </w:numPr>
       </w:pPr>
@@ -598,47 +566,47 @@
         <w:t xml:space="preserve">Por ahora, solo funciona en Linux (y puede que en MacOS)</w:t>
       </w:r>
     </w:p>
+    <w:bookmarkStart w:id="44" w:name="descarga"/>
     <w:p>
       <w:pPr>
         <w:pStyle w:val="Heading2"/>
       </w:pPr>
-      <w:bookmarkStart w:id="44" w:name="descarga"/>
-      <w:bookmarkEnd w:id="44"/>
       <w:r>
         <w:t xml:space="preserve">Descarga</w:t>
       </w:r>
     </w:p>
-    <w:p>
-      <w:pPr>
-        <w:pStyle w:val="Compact"/>
-        <w:numPr>
-          <w:numId w:val="1008"/>
+    <w:bookmarkEnd w:id="44"/>
+    <w:p>
+      <w:pPr>
+        <w:pStyle w:val="Compact"/>
+        <w:numPr>
+          <w:numId w:val="9"/>
           <w:ilvl w:val="0"/>
         </w:numPr>
       </w:pPr>
       <w:hyperlink r:id="rId45">
         <w:r>
           <w:rPr>
-            <w:rStyle w:val="Hyperlink"/>
+            <w:rStyle w:val="Link"/>
           </w:rPr>
           <w:t xml:space="preserve">https://github.com/asanzdiego/markdownslides/archive/master.zip</w:t>
         </w:r>
       </w:hyperlink>
     </w:p>
+    <w:bookmarkStart w:id="46" w:name="creación"/>
     <w:p>
       <w:pPr>
         <w:pStyle w:val="Heading2"/>
       </w:pPr>
-      <w:bookmarkStart w:id="46" w:name="creación"/>
-      <w:bookmarkEnd w:id="46"/>
       <w:r>
         <w:t xml:space="preserve">Creación</w:t>
       </w:r>
     </w:p>
-    <w:p>
-      <w:pPr>
-        <w:numPr>
-          <w:numId w:val="1009"/>
+    <w:bookmarkEnd w:id="46"/>
+    <w:p>
+      <w:pPr>
+        <w:numPr>
+          <w:numId w:val="10"/>
           <w:ilvl w:val="0"/>
         </w:numPr>
       </w:pPr>
@@ -655,19 +623,13 @@
         <w:t xml:space="preserve">copia la carpeta doc y renombrala a tu gusto</w:t>
       </w:r>
       <w:r>
-        <w:t xml:space="preserve">. Esto no es necesario pero</w:t>
-      </w:r>
-      <w:r>
-        <w:t xml:space="preserve"> </w:t>
-      </w:r>
-      <w:r>
-        <w:t xml:space="preserve">te ayuda a organizar tus documentos.</w:t>
-      </w:r>
-    </w:p>
-    <w:p>
-      <w:pPr>
-        <w:numPr>
-          <w:numId w:val="1009"/>
+        <w:t xml:space="preserve">. Esto no es necesario pero te ayuda a organizar tus documentos.</w:t>
+      </w:r>
+    </w:p>
+    <w:p>
+      <w:pPr>
+        <w:numPr>
+          <w:numId w:val="10"/>
           <w:ilvl w:val="0"/>
         </w:numPr>
       </w:pPr>
@@ -693,13 +655,7 @@
         <w:t xml:space="preserve">carpeta md</w:t>
       </w:r>
       <w:r>
-        <w:t xml:space="preserve">.</w:t>
-      </w:r>
-      <w:r>
-        <w:t xml:space="preserve"> </w:t>
-      </w:r>
-      <w:r>
-        <w:t xml:space="preserve">Los ficheros md son ficheros</w:t>
+        <w:t xml:space="preserve">. Los ficheros md son ficheros</w:t>
       </w:r>
       <w:r>
         <w:t xml:space="preserve"> </w:t>
@@ -707,31 +663,19 @@
       <w:hyperlink r:id="rId47">
         <w:r>
           <w:rPr>
-            <w:rStyle w:val="Hyperlink"/>
+            <w:rStyle w:val="Link"/>
           </w:rPr>
           <w:t xml:space="preserve">Markdown</w:t>
         </w:r>
       </w:hyperlink>
       <w:r>
-        <w:t xml:space="preserve">,</w:t>
-      </w:r>
-      <w:r>
-        <w:t xml:space="preserve"> </w:t>
-      </w:r>
-      <w:r>
-        <w:t xml:space="preserve">que no son nada más que ficheros de texto plano, con extensión md,</w:t>
-      </w:r>
-      <w:r>
-        <w:t xml:space="preserve"> </w:t>
-      </w:r>
-      <w:r>
-        <w:t xml:space="preserve">y con un marcado ligero (que hay que conocer pero que es muy sencillo).</w:t>
-      </w:r>
-    </w:p>
-    <w:p>
-      <w:pPr>
-        <w:numPr>
-          <w:numId w:val="1009"/>
+        <w:t xml:space="preserve">, que no son nada más que ficheros de texto plano, con extensión md, y con un marcado ligero (que hay que conocer pero que es muy sencillo).</w:t>
+      </w:r>
+    </w:p>
+    <w:p>
+      <w:pPr>
+        <w:numPr>
+          <w:numId w:val="10"/>
           <w:ilvl w:val="0"/>
         </w:numPr>
       </w:pPr>
@@ -755,7 +699,7 @@
       <w:pPr>
         <w:pStyle w:val="Compact"/>
         <w:numPr>
-          <w:numId w:val="1010"/>
+          <w:numId w:val="11"/>
           <w:ilvl w:val="1"/>
         </w:numPr>
       </w:pPr>
@@ -767,7 +711,7 @@
       <w:pPr>
         <w:pStyle w:val="Compact"/>
         <w:numPr>
-          <w:numId w:val="1010"/>
+          <w:numId w:val="11"/>
           <w:ilvl w:val="1"/>
         </w:numPr>
       </w:pPr>
@@ -779,7 +723,7 @@
       <w:pPr>
         <w:pStyle w:val="Compact"/>
         <w:numPr>
-          <w:numId w:val="1010"/>
+          <w:numId w:val="11"/>
           <w:ilvl w:val="1"/>
         </w:numPr>
       </w:pPr>
@@ -791,7 +735,7 @@
       <w:pPr>
         <w:pStyle w:val="Compact"/>
         <w:numPr>
-          <w:numId w:val="1010"/>
+          <w:numId w:val="11"/>
           <w:ilvl w:val="1"/>
         </w:numPr>
       </w:pPr>
@@ -803,7 +747,7 @@
       <w:pPr>
         <w:pStyle w:val="Compact"/>
         <w:numPr>
-          <w:numId w:val="1010"/>
+          <w:numId w:val="11"/>
           <w:ilvl w:val="1"/>
         </w:numPr>
       </w:pPr>
@@ -815,7 +759,7 @@
       <w:pPr>
         <w:pStyle w:val="Compact"/>
         <w:numPr>
-          <w:numId w:val="1010"/>
+          <w:numId w:val="11"/>
           <w:ilvl w:val="1"/>
         </w:numPr>
       </w:pPr>
@@ -827,7 +771,7 @@
       <w:pPr>
         <w:pStyle w:val="Compact"/>
         <w:numPr>
-          <w:numId w:val="1010"/>
+          <w:numId w:val="11"/>
           <w:ilvl w:val="1"/>
         </w:numPr>
       </w:pPr>
@@ -839,7 +783,7 @@
       <w:pPr>
         <w:pStyle w:val="Compact"/>
         <w:numPr>
-          <w:numId w:val="1010"/>
+          <w:numId w:val="11"/>
           <w:ilvl w:val="1"/>
         </w:numPr>
       </w:pPr>
@@ -847,21 +791,21 @@
         <w:t xml:space="preserve">odt</w:t>
       </w:r>
     </w:p>
+    <w:bookmarkStart w:id="48" w:name="generación"/>
     <w:p>
       <w:pPr>
         <w:pStyle w:val="Heading2"/>
       </w:pPr>
-      <w:bookmarkStart w:id="48" w:name="generación"/>
-      <w:bookmarkEnd w:id="48"/>
       <w:r>
         <w:t xml:space="preserve">Generación</w:t>
       </w:r>
     </w:p>
-    <w:p>
-      <w:pPr>
-        <w:pStyle w:val="Compact"/>
-        <w:numPr>
-          <w:numId w:val="1011"/>
+    <w:bookmarkEnd w:id="48"/>
+    <w:p>
+      <w:pPr>
+        <w:pStyle w:val="Compact"/>
+        <w:numPr>
+          <w:numId w:val="12"/>
           <w:ilvl w:val="0"/>
         </w:numPr>
       </w:pPr>
@@ -883,7 +827,7 @@
     <w:p>
       <w:pPr>
         <w:numPr>
-          <w:numId w:val="1012"/>
+          <w:numId w:val="13"/>
           <w:ilvl w:val="0"/>
         </w:numPr>
       </w:pPr>
@@ -904,7 +848,7 @@
       <w:pPr>
         <w:pStyle w:val="Compact"/>
         <w:numPr>
-          <w:numId w:val="1013"/>
+          <w:numId w:val="14"/>
           <w:ilvl w:val="1"/>
         </w:numPr>
       </w:pPr>
@@ -925,7 +869,7 @@
       <w:pPr>
         <w:pStyle w:val="Compact"/>
         <w:numPr>
-          <w:numId w:val="1013"/>
+          <w:numId w:val="14"/>
           <w:ilvl w:val="1"/>
         </w:numPr>
       </w:pPr>
@@ -955,7 +899,7 @@
       <w:pPr>
         <w:pStyle w:val="Compact"/>
         <w:numPr>
-          <w:numId w:val="1013"/>
+          <w:numId w:val="14"/>
           <w:ilvl w:val="1"/>
         </w:numPr>
       </w:pPr>
@@ -975,7 +919,7 @@
     <w:p>
       <w:pPr>
         <w:numPr>
-          <w:numId w:val="1012"/>
+          <w:numId w:val="13"/>
           <w:ilvl w:val="0"/>
         </w:numPr>
       </w:pPr>
@@ -989,45 +933,33 @@
         <w:t xml:space="preserve">carpeta</w:t>
       </w:r>
       <w:r>
-        <w:t xml:space="preserve">] es la carpeta donde va a buscar</w:t>
-      </w:r>
-      <w:r>
-        <w:t xml:space="preserve"> </w:t>
-      </w:r>
-      <w:r>
-        <w:t xml:space="preserve">los ficheros md. Si no se indica nada convertirá todos los ficheros md</w:t>
-      </w:r>
-      <w:r>
-        <w:t xml:space="preserve"> </w:t>
-      </w:r>
-      <w:r>
-        <w:t xml:space="preserve">de todas las carpetas.</w:t>
-      </w:r>
-    </w:p>
+        <w:t xml:space="preserve">] es la carpeta donde va a buscar los ficheros md. Si no se indica nada convertirá todos los ficheros md de todas las carpetas.</w:t>
+      </w:r>
+    </w:p>
+    <w:bookmarkStart w:id="49" w:name="autor"/>
     <w:p>
       <w:pPr>
         <w:pStyle w:val="Heading1"/>
       </w:pPr>
-      <w:bookmarkStart w:id="49" w:name="autor"/>
-      <w:bookmarkEnd w:id="49"/>
       <w:r>
         <w:t xml:space="preserve">Autor</w:t>
       </w:r>
     </w:p>
+    <w:bookmarkEnd w:id="49"/>
+    <w:bookmarkStart w:id="50" w:name="adolfo-sanz-de-diego"/>
     <w:p>
       <w:pPr>
         <w:pStyle w:val="Heading2"/>
       </w:pPr>
-      <w:bookmarkStart w:id="50" w:name="adolfo-sanz-de-diego"/>
-      <w:bookmarkEnd w:id="50"/>
       <w:r>
         <w:t xml:space="preserve">Adolfo Sanz De Diego</w:t>
       </w:r>
     </w:p>
-    <w:p>
-      <w:pPr>
-        <w:numPr>
-          <w:numId w:val="1014"/>
+    <w:bookmarkEnd w:id="50"/>
+    <w:p>
+      <w:pPr>
+        <w:numPr>
+          <w:numId w:val="15"/>
           <w:ilvl w:val="0"/>
         </w:numPr>
       </w:pPr>
@@ -1050,7 +982,7 @@
     <w:p>
       <w:pPr>
         <w:numPr>
-          <w:numId w:val="1014"/>
+          <w:numId w:val="15"/>
           <w:ilvl w:val="0"/>
         </w:numPr>
       </w:pPr>
@@ -1076,7 +1008,7 @@
     <w:p>
       <w:pPr>
         <w:numPr>
-          <w:numId w:val="1014"/>
+          <w:numId w:val="15"/>
           <w:ilvl w:val="0"/>
         </w:numPr>
       </w:pPr>
@@ -1096,20 +1028,20 @@
         <w:t xml:space="preserve">.</w:t>
       </w:r>
     </w:p>
+    <w:bookmarkStart w:id="51" w:name="algunos-proyectos"/>
     <w:p>
       <w:pPr>
         <w:pStyle w:val="Heading2"/>
       </w:pPr>
-      <w:bookmarkStart w:id="51" w:name="algunos-proyectos"/>
-      <w:bookmarkEnd w:id="51"/>
       <w:r>
         <w:t xml:space="preserve">Algunos proyectos</w:t>
       </w:r>
     </w:p>
-    <w:p>
-      <w:pPr>
-        <w:numPr>
-          <w:numId w:val="1015"/>
+    <w:bookmarkEnd w:id="51"/>
+    <w:p>
+      <w:pPr>
+        <w:numPr>
+          <w:numId w:val="16"/>
           <w:ilvl w:val="0"/>
         </w:numPr>
       </w:pPr>
@@ -1125,7 +1057,7 @@
       <w:hyperlink r:id="rId52">
         <w:r>
           <w:rPr>
-            <w:rStyle w:val="Hyperlink"/>
+            <w:rStyle w:val="Link"/>
           </w:rPr>
           <w:t xml:space="preserve">http://hackathonlovers.com</w:t>
         </w:r>
@@ -1137,7 +1069,7 @@
     <w:p>
       <w:pPr>
         <w:numPr>
-          <w:numId w:val="1015"/>
+          <w:numId w:val="16"/>
           <w:ilvl w:val="0"/>
         </w:numPr>
       </w:pPr>
@@ -1153,7 +1085,7 @@
       <w:hyperlink r:id="rId53">
         <w:r>
           <w:rPr>
-            <w:rStyle w:val="Hyperlink"/>
+            <w:rStyle w:val="Link"/>
           </w:rPr>
           <w:t xml:space="preserve">http://pasmangen.github.io</w:t>
         </w:r>
@@ -1165,7 +1097,7 @@
     <w:p>
       <w:pPr>
         <w:numPr>
-          <w:numId w:val="1015"/>
+          <w:numId w:val="16"/>
           <w:ilvl w:val="0"/>
         </w:numPr>
       </w:pPr>
@@ -1181,7 +1113,7 @@
       <w:hyperlink r:id="rId54">
         <w:r>
           <w:rPr>
-            <w:rStyle w:val="Hyperlink"/>
+            <w:rStyle w:val="Link"/>
           </w:rPr>
           <w:t xml:space="preserve">https://github.com/asanzdiego/markdownslides</w:t>
         </w:r>
@@ -1190,20 +1122,20 @@
         <w:t xml:space="preserve">: un script para crear slides a partir de ficheros MD.</w:t>
       </w:r>
     </w:p>
+    <w:bookmarkStart w:id="55" w:name="donde-encontrarme"/>
     <w:p>
       <w:pPr>
         <w:pStyle w:val="Heading2"/>
       </w:pPr>
-      <w:bookmarkStart w:id="55" w:name="donde-encontrarme"/>
-      <w:bookmarkEnd w:id="55"/>
       <w:r>
         <w:t xml:space="preserve">¿Donde encontrarme?</w:t>
       </w:r>
     </w:p>
-    <w:p>
-      <w:pPr>
-        <w:numPr>
-          <w:numId w:val="1016"/>
+    <w:bookmarkEnd w:id="55"/>
+    <w:p>
+      <w:pPr>
+        <w:numPr>
+          <w:numId w:val="17"/>
           <w:ilvl w:val="0"/>
         </w:numPr>
       </w:pPr>
@@ -1224,7 +1156,7 @@
       <w:pPr>
         <w:pStyle w:val="Compact"/>
         <w:numPr>
-          <w:numId w:val="1017"/>
+          <w:numId w:val="18"/>
           <w:ilvl w:val="1"/>
         </w:numPr>
       </w:pPr>
@@ -1237,7 +1169,7 @@
       <w:hyperlink r:id="rId56">
         <w:r>
           <w:rPr>
-            <w:rStyle w:val="Hyperlink"/>
+            <w:rStyle w:val="Link"/>
           </w:rPr>
           <w:t xml:space="preserve">http://about.me/asanzdiego</w:t>
         </w:r>
@@ -1247,7 +1179,7 @@
       <w:pPr>
         <w:pStyle w:val="Compact"/>
         <w:numPr>
-          <w:numId w:val="1017"/>
+          <w:numId w:val="18"/>
           <w:ilvl w:val="1"/>
         </w:numPr>
       </w:pPr>
@@ -1260,7 +1192,7 @@
       <w:hyperlink r:id="rId57">
         <w:r>
           <w:rPr>
-            <w:rStyle w:val="Hyperlink"/>
+            <w:rStyle w:val="Link"/>
           </w:rPr>
           <w:t xml:space="preserve">http://github.com/asanzdiego</w:t>
         </w:r>
@@ -1270,7 +1202,7 @@
       <w:pPr>
         <w:pStyle w:val="Compact"/>
         <w:numPr>
-          <w:numId w:val="1017"/>
+          <w:numId w:val="18"/>
           <w:ilvl w:val="1"/>
         </w:numPr>
       </w:pPr>
@@ -1283,7 +1215,7 @@
       <w:hyperlink r:id="rId58">
         <w:r>
           <w:rPr>
-            <w:rStyle w:val="Hyperlink"/>
+            <w:rStyle w:val="Link"/>
           </w:rPr>
           <w:t xml:space="preserve">http://twitter.com/asanzdiego</w:t>
         </w:r>
@@ -1293,7 +1225,7 @@
       <w:pPr>
         <w:pStyle w:val="Compact"/>
         <w:numPr>
-          <w:numId w:val="1017"/>
+          <w:numId w:val="18"/>
           <w:ilvl w:val="1"/>
         </w:numPr>
       </w:pPr>
@@ -1306,7 +1238,7 @@
       <w:hyperlink r:id="rId59">
         <w:r>
           <w:rPr>
-            <w:rStyle w:val="Hyperlink"/>
+            <w:rStyle w:val="Link"/>
           </w:rPr>
           <w:t xml:space="preserve">http://asanzdiego.blogspot.com.es</w:t>
         </w:r>
@@ -1316,7 +1248,7 @@
       <w:pPr>
         <w:pStyle w:val="Compact"/>
         <w:numPr>
-          <w:numId w:val="1017"/>
+          <w:numId w:val="18"/>
           <w:ilvl w:val="1"/>
         </w:numPr>
       </w:pPr>
@@ -1329,7 +1261,7 @@
       <w:hyperlink r:id="rId60">
         <w:r>
           <w:rPr>
-            <w:rStyle w:val="Hyperlink"/>
+            <w:rStyle w:val="Link"/>
           </w:rPr>
           <w:t xml:space="preserve">http://www.linkedin.com/in/asanzdiego</w:t>
         </w:r>
@@ -1339,7 +1271,7 @@
       <w:pPr>
         <w:pStyle w:val="Compact"/>
         <w:numPr>
-          <w:numId w:val="1017"/>
+          <w:numId w:val="18"/>
           <w:ilvl w:val="1"/>
         </w:numPr>
       </w:pPr>
@@ -1352,40 +1284,24 @@
       <w:hyperlink r:id="rId61">
         <w:r>
           <w:rPr>
-            <w:rStyle w:val="Hyperlink"/>
+            <w:rStyle w:val="Link"/>
           </w:rPr>
           <w:t xml:space="preserve">http://plus.google.com/+AdolfoSanzDeDiego</w:t>
         </w:r>
       </w:hyperlink>
     </w:p>
-    <w:sectPr/>
   </w:body>
 </w:document>
 </file>
 
 <file path=word/footnotes.xml><?xml version="1.0" encoding="utf-8"?>
-<w:footnotes xmlns:w="http://schemas.openxmlformats.org/wordprocessingml/2006/main" xmlns:m="http://schemas.openxmlformats.org/officeDocument/2006/math" xmlns:r="http://schemas.openxmlformats.org/officeDocument/2006/relationships" xmlns:o="urn:schemas-microsoft-com:office:office" xmlns:v="urn:schemas-microsoft-com:vml" xmlns:w10="urn:schemas-microsoft-com:office:word" xmlns:a="http://schemas.openxmlformats.org/drawingml/2006/main" xmlns:pic="http://schemas.openxmlformats.org/drawingml/2006/picture" xmlns:wp="http://schemas.openxmlformats.org/drawingml/2006/wordprocessingDrawing">
-  <w:footnote w:type="continuationSeparator" w:id="0">
-    <w:p>
-      <w:r>
-        <w:continuationSeparator/>
-      </w:r>
-    </w:p>
-  </w:footnote>
-  <w:footnote w:type="separator" w:id="-1">
-    <w:p>
-      <w:r>
-        <w:separator/>
-      </w:r>
-    </w:p>
-  </w:footnote>
-</w:footnotes>
+<w:footnotes xmlns:w="http://schemas.openxmlformats.org/wordprocessingml/2006/main" xmlns:m="http://schemas.openxmlformats.org/officeDocument/2006/math" xmlns:r="http://schemas.openxmlformats.org/officeDocument/2006/relationships" xmlns:o="urn:schemas-microsoft-com:office:office" xmlns:v="urn:schemas-microsoft-com:vml" xmlns:w10="urn:schemas-microsoft-com:office:word" xmlns:a="http://schemas.openxmlformats.org/drawingml/2006/main" xmlns:pic="http://schemas.openxmlformats.org/drawingml/2006/picture" xmlns:wp="http://schemas.openxmlformats.org/drawingml/2006/wordprocessingDrawing"/>
 </file>
 
 <file path=word/numbering.xml><?xml version="1.0" encoding="utf-8"?>
 <w:numbering xmlns:w="http://schemas.openxmlformats.org/wordprocessingml/2006/main">
   <w:abstractNum w:abstractNumId="0">
-    <w:nsid w:val="e17f69ba"/>
+    <w:nsid w:val="98fafc8e"/>
     <w:multiLevelType w:val="multilevel"/>
     <w:lvl w:ilvl="0">
       <w:numFmt w:val="bullet"/>
@@ -1465,89 +1381,8 @@
       </w:pPr>
     </w:lvl>
   </w:abstractNum>
-  <w:abstractNum w:abstractNumId="990">
-    <w:nsid w:val="7ab98f49"/>
-    <w:multiLevelType w:val="multilevel"/>
-    <w:lvl w:ilvl="0">
-      <w:numFmt w:val="bullet"/>
-      <w:lvlText w:val=" "/>
-      <w:lvlJc w:val="left"/>
-      <w:pPr>
-        <w:tabs>
-          <w:tab w:val="num" w:pos="0"/>
-        </w:tabs>
-        <w:ind w:left="480" w:hanging="480"/>
-      </w:pPr>
-    </w:lvl>
-    <w:lvl w:ilvl="1">
-      <w:numFmt w:val="bullet"/>
-      <w:lvlText w:val=" "/>
-      <w:lvlJc w:val="left"/>
-      <w:pPr>
-        <w:tabs>
-          <w:tab w:val="num" w:pos="720"/>
-        </w:tabs>
-        <w:ind w:left="1200" w:hanging="480"/>
-      </w:pPr>
-    </w:lvl>
-    <w:lvl w:ilvl="2">
-      <w:numFmt w:val="bullet"/>
-      <w:lvlText w:val=" "/>
-      <w:lvlJc w:val="left"/>
-      <w:pPr>
-        <w:tabs>
-          <w:tab w:val="num" w:pos="1440"/>
-        </w:tabs>
-        <w:ind w:left="1920" w:hanging="480"/>
-      </w:pPr>
-    </w:lvl>
-    <w:lvl w:ilvl="3">
-      <w:numFmt w:val="bullet"/>
-      <w:lvlText w:val=" "/>
-      <w:lvlJc w:val="left"/>
-      <w:pPr>
-        <w:tabs>
-          <w:tab w:val="num" w:pos="2160"/>
-        </w:tabs>
-        <w:ind w:left="2640" w:hanging="480"/>
-      </w:pPr>
-    </w:lvl>
-    <w:lvl w:ilvl="4">
-      <w:numFmt w:val="bullet"/>
-      <w:lvlText w:val=" "/>
-      <w:lvlJc w:val="left"/>
-      <w:pPr>
-        <w:tabs>
-          <w:tab w:val="num" w:pos="2880"/>
-        </w:tabs>
-        <w:ind w:left="3360" w:hanging="480"/>
-      </w:pPr>
-    </w:lvl>
-    <w:lvl w:ilvl="5">
-      <w:numFmt w:val="bullet"/>
-      <w:lvlText w:val=" "/>
-      <w:lvlJc w:val="left"/>
-      <w:pPr>
-        <w:tabs>
-          <w:tab w:val="num" w:pos="3600"/>
-        </w:tabs>
-        <w:ind w:left="4080" w:hanging="480"/>
-      </w:pPr>
-    </w:lvl>
-    <w:lvl w:ilvl="6">
-      <w:numFmt w:val="bullet"/>
-      <w:lvlText w:val=" "/>
-      <w:lvlJc w:val="left"/>
-      <w:pPr>
-        <w:tabs>
-          <w:tab w:val="num" w:pos="4320"/>
-        </w:tabs>
-        <w:ind w:left="4800" w:hanging="480"/>
-      </w:pPr>
-    </w:lvl>
-  </w:abstractNum>
-  <w:abstractNum w:abstractNumId="991">
-    <w:nsid w:val="cc2a2198"/>
+  <w:abstractNum w:abstractNumId="2">
+    <w:nsid w:val="8d3ab94b"/>
     <w:multiLevelType w:val="multilevel"/>
     <w:lvl w:ilvl="0">
       <w:numFmt w:val="bullet"/>
@@ -1630,59 +1465,56 @@
   <w:num w:numId="1">
     <w:abstractNumId w:val="0"/>
   </w:num>
-  <w:num w:numId="1000">
-    <w:abstractNumId w:val="990"/>
+  <w:num w:numId="2">
+    <w:abstractNumId w:val="2"/>
   </w:num>
-  <w:num w:numId="1001">
-    <w:abstractNumId w:val="991"/>
+  <w:num w:numId="3">
+    <w:abstractNumId w:val="2"/>
   </w:num>
-  <w:num w:numId="1002">
-    <w:abstractNumId w:val="991"/>
+  <w:num w:numId="4">
+    <w:abstractNumId w:val="2"/>
   </w:num>
-  <w:num w:numId="1003">
-    <w:abstractNumId w:val="991"/>
+  <w:num w:numId="5">
+    <w:abstractNumId w:val="2"/>
   </w:num>
-  <w:num w:numId="1004">
-    <w:abstractNumId w:val="991"/>
+  <w:num w:numId="6">
+    <w:abstractNumId w:val="2"/>
   </w:num>
-  <w:num w:numId="1005">
-    <w:abstractNumId w:val="991"/>
+  <w:num w:numId="7">
+    <w:abstractNumId w:val="2"/>
   </w:num>
-  <w:num w:numId="1006">
-    <w:abstractNumId w:val="991"/>
+  <w:num w:numId="8">
+    <w:abstractNumId w:val="2"/>
   </w:num>
-  <w:num w:numId="1007">
-    <w:abstractNumId w:val="991"/>
+  <w:num w:numId="9">
+    <w:abstractNumId w:val="2"/>
   </w:num>
-  <w:num w:numId="1008">
-    <w:abstractNumId w:val="991"/>
+  <w:num w:numId="10">
+    <w:abstractNumId w:val="2"/>
   </w:num>
-  <w:num w:numId="1009">
-    <w:abstractNumId w:val="991"/>
+  <w:num w:numId="11">
+    <w:abstractNumId w:val="2"/>
   </w:num>
-  <w:num w:numId="1010">
-    <w:abstractNumId w:val="991"/>
+  <w:num w:numId="12">
+    <w:abstractNumId w:val="2"/>
   </w:num>
-  <w:num w:numId="1011">
-    <w:abstractNumId w:val="991"/>
+  <w:num w:numId="13">
+    <w:abstractNumId w:val="2"/>
   </w:num>
-  <w:num w:numId="1012">
-    <w:abstractNumId w:val="991"/>
+  <w:num w:numId="14">
+    <w:abstractNumId w:val="2"/>
   </w:num>
-  <w:num w:numId="1013">
-    <w:abstractNumId w:val="991"/>
+  <w:num w:numId="15">
+    <w:abstractNumId w:val="2"/>
   </w:num>
-  <w:num w:numId="1014">
-    <w:abstractNumId w:val="991"/>
+  <w:num w:numId="16">
+    <w:abstractNumId w:val="2"/>
   </w:num>
-  <w:num w:numId="1015">
-    <w:abstractNumId w:val="991"/>
+  <w:num w:numId="17">
+    <w:abstractNumId w:val="2"/>
   </w:num>
-  <w:num w:numId="1016">
-    <w:abstractNumId w:val="991"/>
-  </w:num>
-  <w:num w:numId="1017">
-    <w:abstractNumId w:val="991"/>
+  <w:num w:numId="18">
+    <w:abstractNumId w:val="2"/>
   </w:num>
 </w:numbering>
 </file>
@@ -1708,25 +1540,13 @@
   <w:style w:type="paragraph" w:default="1" w:styleId="Normal">
     <w:name w:val="Normal"/>
     <w:qFormat/>
-  </w:style>
-  <w:style w:type="paragraph" w:styleId="BodyText">
-    <w:name w:val="Body Text"/>
-    <w:basedOn w:val="Normal"/>
-    <w:link w:val="BodyTextChar"/>
     <w:pPr>
       <w:spacing w:before="180" w:after="180"/>
     </w:pPr>
-    <w:qFormat/>
-  </w:style>
-  <w:style w:type="paragraph" w:customStyle="1" w:styleId="FirstParagraph">
-    <w:name w:val="First Paragraph"/>
-    <w:basedOn w:val="BodyText"/>
-    <w:next w:val="BodyText"/>
-    <w:qFormat/>
-  </w:style>
-  <w:style w:type="paragraph" w:customStyle="1" w:styleId="Compact">
+  </w:style>
+  <w:style w:type="paragraph" w:styleId="Compact">
     <w:name w:val="Compact"/>
-    <w:basedOn w:val="BodyText"/>
+    <w:basedOn w:val="Normal"/>
     <w:qFormat/>
     <w:pPr>
       <w:spacing w:before="36" w:after="36"/>
@@ -1735,7 +1555,7 @@
   <w:style w:type="paragraph" w:styleId="Title">
     <w:name w:val="Title"/>
     <w:basedOn w:val="Normal"/>
-    <w:next w:val="BodyText"/>
+    <w:next w:val="Normal"/>
     <w:qFormat/>
     <w:pPr>
       <w:keepNext/>
@@ -1752,25 +1572,9 @@
       <w:szCs w:val="36"/>
     </w:rPr>
   </w:style>
-  <w:style w:type="paragraph" w:styleId="Subtitle">
-    <w:name w:val="Subtitle"/>
-    <w:basedOn w:val="Title"/>
-    <w:next w:val="BodyText"/>
-    <w:qFormat/>
-    <w:pPr>
-      <w:keepNext/>
-      <w:keepLines/>
-      <w:spacing w:before="240" w:after="240"/>
-      <w:jc w:val="center"/>
-    </w:pPr>
-    <w:rPr>
-      <w:sz w:val="30"/>
-      <w:szCs w:val="30"/>
-    </w:rPr>
-  </w:style>
-  <w:style w:type="paragraph" w:customStyle="1" w:styleId="Author">
-    <w:name w:val="Author"/>
-    <w:next w:val="BodyText"/>
+  <w:style w:type="paragraph" w:styleId="Authors">
+    <w:name w:val="Authors"/>
+    <w:next w:val="Normal"/>
     <w:qFormat/>
     <w:pPr>
       <w:keepNext/>
@@ -1780,7 +1584,7 @@
   </w:style>
   <w:style w:type="paragraph" w:styleId="Date">
     <w:name w:val="Date"/>
-    <w:next w:val="BodyText"/>
+    <w:next w:val="Normal"/>
     <w:qFormat/>
     <w:pPr>
       <w:keepNext/>
@@ -1788,33 +1592,10 @@
       <w:jc w:val="center"/>
     </w:pPr>
   </w:style>
-  <w:style w:type="paragraph" w:customStyle="1" w:styleId="Abstract">
-    <w:name w:val="Abstract"/>
-    <w:basedOn w:val="Normal"/>
-    <w:next w:val="BodyText"/>
-    <w:qFormat/>
-    <w:pPr>
-      <w:keepNext/>
-      <w:keepLines/>
-      <w:spacing w:before="300" w:after="300"/>
-    </w:pPr>
-    <w:rPr>
-      <w:sz w:val="20"/>
-      <w:szCs w:val="20"/>
-    </w:rPr>
-  </w:style>
-  <w:style w:type="paragraph" w:styleId="Bibliography">
-    <w:name w:val="Bibliography"/>
-    <w:basedOn w:val="Normal"/>
-    <w:next w:val="Bibliography"/>
-    <w:qFormat/>
-    <w:pPr/>
-    <w:rPr/>
-  </w:style>
   <w:style w:type="paragraph" w:styleId="Heading1">
     <w:name w:val="Heading 1"/>
     <w:basedOn w:val="Normal"/>
-    <w:next w:val="BodyText"/>
+    <w:next w:val="Normal"/>
     <w:uiPriority w:val="9"/>
     <w:qFormat/>
     <w:pPr>
@@ -1828,14 +1609,14 @@
       <w:b/>
       <w:bCs/>
       <w:color w:val="345A8A" w:themeColor="accent1" w:themeShade="B5"/>
-      <w:sz w:val="32"/>
-      <w:szCs w:val="32"/>
+      <w:sz w:val="36"/>
+      <w:szCs w:val="36"/>
     </w:rPr>
   </w:style>
   <w:style w:type="paragraph" w:styleId="Heading2">
     <w:name w:val="Heading 2"/>
     <w:basedOn w:val="Normal"/>
-    <w:next w:val="BodyText"/>
+    <w:next w:val="Normal"/>
     <w:uiPriority w:val="9"/>
     <w:unhideWhenUsed/>
     <w:qFormat/>
@@ -1857,7 +1638,7 @@
   <w:style w:type="paragraph" w:styleId="Heading3">
     <w:name w:val="Heading 3"/>
     <w:basedOn w:val="Normal"/>
-    <w:next w:val="BodyText"/>
+    <w:next w:val="Normal"/>
     <w:uiPriority w:val="9"/>
     <w:unhideWhenUsed/>
     <w:qFormat/>
@@ -1865,7 +1646,7 @@
       <w:keepNext/>
       <w:keepLines/>
       <w:spacing w:before="200" w:after="0"/>
-      <w:outlineLvl w:val="2"/>
+      <w:outlineLvl w:val="1"/>
     </w:pPr>
     <w:rPr>
       <w:rFonts w:asciiTheme="majorHAnsi" w:eastAsiaTheme="majorEastAsia" w:hAnsiTheme="majorHAnsi" w:cstheme="majorBidi"/>
@@ -1879,7 +1660,7 @@
   <w:style w:type="paragraph" w:styleId="Heading4">
     <w:name w:val="Heading 4"/>
     <w:basedOn w:val="Normal"/>
-    <w:next w:val="BodyText"/>
+    <w:next w:val="Normal"/>
     <w:uiPriority w:val="9"/>
     <w:unhideWhenUsed/>
     <w:qFormat/>
@@ -1887,7 +1668,7 @@
       <w:keepNext/>
       <w:keepLines/>
       <w:spacing w:before="200" w:after="0"/>
-      <w:outlineLvl w:val="3"/>
+      <w:outlineLvl w:val="1"/>
     </w:pPr>
     <w:rPr>
       <w:rFonts w:asciiTheme="majorHAnsi" w:eastAsiaTheme="majorEastAsia" w:hAnsiTheme="majorHAnsi" w:cstheme="majorBidi"/>
@@ -1901,7 +1682,7 @@
   <w:style w:type="paragraph" w:styleId="Heading5">
     <w:name w:val="Heading 5"/>
     <w:basedOn w:val="Normal"/>
-    <w:next w:val="BodyText"/>
+    <w:next w:val="Normal"/>
     <w:uiPriority w:val="9"/>
     <w:unhideWhenUsed/>
     <w:qFormat/>
@@ -1909,7 +1690,7 @@
       <w:keepNext/>
       <w:keepLines/>
       <w:spacing w:before="200" w:after="0"/>
-      <w:outlineLvl w:val="4"/>
+      <w:outlineLvl w:val="1"/>
     </w:pPr>
     <w:rPr>
       <w:rFonts w:asciiTheme="majorHAnsi" w:eastAsiaTheme="majorEastAsia" w:hAnsiTheme="majorHAnsi" w:cstheme="majorBidi"/>
@@ -1920,36 +1701,15 @@
       <w:szCs w:val="24"/>
     </w:rPr>
   </w:style>
-  <w:style w:type="paragraph" w:styleId="Heading6">
-    <w:name w:val="Heading 6"/>
+  <w:style w:type="paragraph" w:styleId="BlockQuote">
+    <w:name w:val="Block Quote"/>
     <w:basedOn w:val="Normal"/>
-    <w:next w:val="BodyText"/>
-    <w:uiPriority w:val="9"/>
-    <w:unhideWhenUsed/>
-    <w:qFormat/>
-    <w:pPr>
-      <w:keepNext/>
-      <w:keepLines/>
-      <w:spacing w:before="200" w:after="0"/>
-      <w:outlineLvl w:val="5"/>
-    </w:pPr>
-    <w:rPr>
-      <w:rFonts w:asciiTheme="majorHAnsi" w:eastAsiaTheme="majorEastAsia" w:hAnsiTheme="majorHAnsi" w:cstheme="majorBidi"/>
-      <w:color w:val="4F81BD" w:themeColor="accent1"/>
-      <w:sz w:val="24"/>
-      <w:szCs w:val="24"/>
-    </w:rPr>
-  </w:style>
-  <w:style w:type="paragraph" w:styleId="BlockText">
-    <w:name w:val="Block Text"/>
-    <w:basedOn w:val="BodyText"/>
-    <w:next w:val="BodyText"/>
+    <w:next w:val="Normal"/>
     <w:uiPriority w:val="9"/>
     <w:unhideWhenUsed/>
     <w:qFormat/>
     <w:pPr>
       <w:spacing w:before="100" w:after="100"/>
-      <w:ind w:firstLine="0"/>
     </w:pPr>
     <w:rPr>
       <w:rFonts w:asciiTheme="majorHAnsi" w:eastAsiaTheme="majorEastAsia" w:hAnsiTheme="majorHAnsi" w:cstheme="majorBidi"/>
@@ -1957,14 +1717,6 @@
       <w:sz w:val="20"/>
       <w:szCs w:val="20"/>
     </w:rPr>
-  </w:style>
-  <w:style w:type="paragraph" w:styleId="FootnoteText">
-    <w:name w:val="Footnote Text"/>
-    <w:basedOn w:val="Normal"/>
-    <w:next w:val="FootnoteText"/>
-    <w:uiPriority w:val="9"/>
-    <w:unhideWhenUsed/>
-    <w:qFormat/>
   </w:style>
   <w:style w:type="character" w:default="1" w:styleId="DefaultParagraphFont">
     <w:name w:val="Default Paragraph Font"/>
@@ -1986,7 +1738,7 @@
       </w:tblCellMar>
     </w:tblPr>
   </w:style>
-  <w:style w:type="paragraph" w:customStyle="1" w:styleId="DefinitionTerm">
+  <w:style w:type="paragraph" w:styleId="DefinitionTerm">
     <w:name w:val="Definition Term"/>
     <w:basedOn w:val="Normal"/>
     <w:next w:val="Definition"/>
@@ -1999,12 +1751,20 @@
       <w:b/>
     </w:rPr>
   </w:style>
-  <w:style w:type="paragraph" w:customStyle="1" w:styleId="Definition">
+  <w:style w:type="paragraph" w:styleId="Definition">
     <w:name w:val="Definition"/>
     <w:basedOn w:val="Normal"/>
   </w:style>
-  <w:style w:type="paragraph" w:styleId="Caption">
-    <w:name w:val="Caption"/>
+  <w:style w:type="paragraph" w:styleId="BodyText">
+    <w:name w:val="Body Text"/>
+    <w:basedOn w:val="Normal"/>
+    <w:link w:val="BodyTextChar"/>
+    <w:pPr>
+      <w:spacing w:after="120"/>
+    </w:pPr>
+  </w:style>
+  <w:style w:type="paragraph" w:styleId="TableCaption">
+    <w:name w:val="Table Caption"/>
     <w:basedOn w:val="Normal"/>
     <w:link w:val="BodyTextChar"/>
     <w:pPr>
@@ -2014,27 +1774,16 @@
       <w:i/>
     </w:rPr>
   </w:style>
-  <w:style w:type="paragraph" w:customStyle="1" w:styleId="TableCaption">
-    <w:name w:val="Table Caption"/>
-    <w:basedOn w:val="Caption"/>
+  <w:style w:type="paragraph" w:styleId="ImageCaption">
+    <w:name w:val="Image Caption"/>
+    <w:basedOn w:val="Normal"/>
+    <w:link w:val="BodyTextChar"/>
     <w:pPr>
-      <w:keepNext/>
+      <w:spacing w:before="0" w:after="120"/>
     </w:pPr>
-  </w:style>
-  <w:style w:type="paragraph" w:customStyle="1" w:styleId="ImageCaption">
-    <w:name w:val="Image Caption"/>
-    <w:basedOn w:val="Caption"/>
-  </w:style>
-  <w:style w:type="paragraph" w:customStyle="1" w:styleId="Figure">
-    <w:name w:val="Figure"/>
-    <w:basedOn w:val="Normal"/>
-  </w:style>
-  <w:style w:type="paragraph" w:customStyle="1" w:styleId="FigureWithCaption">
-    <w:name w:val="Figure with Caption"/>
-    <w:basedOn w:val="Figure"/>
-    <w:pPr>
-      <w:keepNext/>
-    </w:pPr>
+    <w:rPr>
+      <w:i/>
+    </w:rPr>
   </w:style>
   <w:style w:type="character" w:customStyle="1" w:styleId="BodyTextChar">
     <w:name w:val="Body Text Char"/>
@@ -2049,36 +1798,18 @@
       <w:sz w:val="22"/>
     </w:rPr>
   </w:style>
-  <w:style w:type="character" w:styleId="FootnoteReference">
-    <w:name w:val="Footnote Reference"/>
+  <w:style w:type="character" w:customStyle="1" w:styleId="FootnoteRef">
+    <w:name w:val="Footnote Ref"/>
     <w:basedOn w:val="BodyTextChar"/>
     <w:rPr>
       <w:vertAlign w:val="superscript"/>
     </w:rPr>
   </w:style>
-  <w:style w:type="character" w:styleId="Hyperlink">
-    <w:name w:val="Hyperlink"/>
+  <w:style w:type="character" w:customStyle="1" w:styleId="Link">
+    <w:name w:val="Link"/>
     <w:basedOn w:val="BodyTextChar"/>
     <w:rPr>
       <w:color w:val="4F81BD" w:themeColor="accent1"/>
-    </w:rPr>
-  </w:style>
-  <w:style w:type="paragraph" w:styleId="TOCHeading">
-    <w:name w:val="TOC Heading"/>
-    <w:basedOn w:val="Heading1"/>
-    <w:next w:val="BodyText"/>
-    <w:uiPriority w:val="39"/>
-    <w:unhideWhenUsed/>
-    <w:qFormat/>
-    <w:pPr>
-      <w:spacing w:before="240" w:line="259" w:lineRule="auto"/>
-      <w:outlineLvl w:val="9"/>
-    </w:pPr>
-    <w:rPr>
-      <w:rFonts w:asciiTheme="majorHAnsi" w:eastAsiaTheme="majorEastAsia" w:hAnsiTheme="majorHAnsi" w:cstheme="majorBidi"/>
-      <w:b w:val="0"/>
-      <w:bCs w:val="0"/>
-      <w:color w:val="365F91" w:themeColor="accent1" w:themeShade="BF"/>
     </w:rPr>
   </w:style>
   <w:style w:type="paragraph" w:customStyle="1" w:styleId="SourceCode">
@@ -2125,13 +1856,6 @@
       <w:color w:val="40a070"/>
     </w:rPr>
   </w:style>
-  <w:style w:type="character" w:customStyle="1" w:styleId="ConstantTok">
-    <w:name w:val="ConstantTok"/>
-    <w:basedOn w:val="VerbatimChar"/>
-    <w:rPr>
-      <w:color w:val="880000"/>
-    </w:rPr>
-  </w:style>
   <w:style w:type="character" w:customStyle="1" w:styleId="CharTok">
     <w:name w:val="CharTok"/>
     <w:basedOn w:val="VerbatimChar"/>
@@ -2139,13 +1863,6 @@
       <w:color w:val="4070a0"/>
     </w:rPr>
   </w:style>
-  <w:style w:type="character" w:customStyle="1" w:styleId="SpecialCharTok">
-    <w:name w:val="SpecialCharTok"/>
-    <w:basedOn w:val="VerbatimChar"/>
-    <w:rPr>
-      <w:color w:val="4070a0"/>
-    </w:rPr>
-  </w:style>
   <w:style w:type="character" w:customStyle="1" w:styleId="StringTok">
     <w:name w:val="StringTok"/>
     <w:basedOn w:val="VerbatimChar"/>
@@ -2153,25 +1870,6 @@
       <w:color w:val="4070a0"/>
     </w:rPr>
   </w:style>
-  <w:style w:type="character" w:customStyle="1" w:styleId="VerbatimStringTok">
-    <w:name w:val="VerbatimStringTok"/>
-    <w:basedOn w:val="VerbatimChar"/>
-    <w:rPr>
-      <w:color w:val="4070a0"/>
-    </w:rPr>
-  </w:style>
-  <w:style w:type="character" w:customStyle="1" w:styleId="SpecialStringTok">
-    <w:name w:val="SpecialStringTok"/>
-    <w:basedOn w:val="VerbatimChar"/>
-    <w:rPr>
-      <w:color w:val="bb6688"/>
-    </w:rPr>
-  </w:style>
-  <w:style w:type="character" w:customStyle="1" w:styleId="ImportTok">
-    <w:name w:val="ImportTok"/>
-    <w:basedOn w:val="VerbatimChar"/>
-    <w:rPr/>
-  </w:style>
   <w:style w:type="character" w:customStyle="1" w:styleId="CommentTok">
     <w:name w:val="CommentTok"/>
     <w:basedOn w:val="VerbatimChar"/>
@@ -2180,32 +1878,6 @@
       <w:i/>
     </w:rPr>
   </w:style>
-  <w:style w:type="character" w:customStyle="1" w:styleId="DocumentationTok">
-    <w:name w:val="DocumentationTok"/>
-    <w:basedOn w:val="VerbatimChar"/>
-    <w:rPr>
-      <w:color w:val="ba2121"/>
-      <w:i/>
-    </w:rPr>
-  </w:style>
-  <w:style w:type="character" w:customStyle="1" w:styleId="AnnotationTok">
-    <w:name w:val="AnnotationTok"/>
-    <w:basedOn w:val="VerbatimChar"/>
-    <w:rPr>
-      <w:color w:val="60a0b0"/>
-      <w:b/>
-      <w:i/>
-    </w:rPr>
-  </w:style>
-  <w:style w:type="character" w:customStyle="1" w:styleId="CommentVarTok">
-    <w:name w:val="CommentVarTok"/>
-    <w:basedOn w:val="VerbatimChar"/>
-    <w:rPr>
-      <w:color w:val="60a0b0"/>
-      <w:b/>
-      <w:i/>
-    </w:rPr>
-  </w:style>
   <w:style w:type="character" w:customStyle="1" w:styleId="OtherTok">
     <w:name w:val="OtherTok"/>
     <w:basedOn w:val="VerbatimChar"/>
@@ -2213,89 +1885,25 @@
       <w:color w:val="007020"/>
     </w:rPr>
   </w:style>
+  <w:style w:type="character" w:customStyle="1" w:styleId="AlertTok">
+    <w:name w:val="AlertTok"/>
+    <w:basedOn w:val="VerbatimChar"/>
+    <w:rPr>
+      <w:color w:val="ff0000"/>
+      <w:b/>
+    </w:rPr>
+  </w:style>
   <w:style w:type="character" w:customStyle="1" w:styleId="FunctionTok">
     <w:name w:val="FunctionTok"/>
     <w:basedOn w:val="VerbatimChar"/>
     <w:rPr>
       <w:color w:val="06287e"/>
-    </w:rPr>
-  </w:style>
-  <w:style w:type="character" w:customStyle="1" w:styleId="VariableTok">
-    <w:name w:val="VariableTok"/>
-    <w:basedOn w:val="VerbatimChar"/>
-    <w:rPr>
-      <w:color w:val="19177c"/>
-    </w:rPr>
-  </w:style>
-  <w:style w:type="character" w:customStyle="1" w:styleId="ControlFlowTok">
-    <w:name w:val="ControlFlowTok"/>
-    <w:basedOn w:val="VerbatimChar"/>
-    <w:rPr>
-      <w:color w:val="007020"/>
-      <w:b/>
-    </w:rPr>
-  </w:style>
-  <w:style w:type="character" w:customStyle="1" w:styleId="OperatorTok">
-    <w:name w:val="OperatorTok"/>
-    <w:basedOn w:val="VerbatimChar"/>
-    <w:rPr>
-      <w:color w:val="666666"/>
-    </w:rPr>
-  </w:style>
-  <w:style w:type="character" w:customStyle="1" w:styleId="BuiltInTok">
-    <w:name w:val="BuiltInTok"/>
-    <w:basedOn w:val="VerbatimChar"/>
-    <w:rPr/>
-  </w:style>
-  <w:style w:type="character" w:customStyle="1" w:styleId="ExtensionTok">
-    <w:name w:val="ExtensionTok"/>
-    <w:basedOn w:val="VerbatimChar"/>
-    <w:rPr/>
-  </w:style>
-  <w:style w:type="character" w:customStyle="1" w:styleId="PreprocessorTok">
-    <w:name w:val="PreprocessorTok"/>
-    <w:basedOn w:val="VerbatimChar"/>
-    <w:rPr>
-      <w:color w:val="bc7a00"/>
-    </w:rPr>
-  </w:style>
-  <w:style w:type="character" w:customStyle="1" w:styleId="AttributeTok">
-    <w:name w:val="AttributeTok"/>
-    <w:basedOn w:val="VerbatimChar"/>
-    <w:rPr>
-      <w:color w:val="7d9029"/>
     </w:rPr>
   </w:style>
   <w:style w:type="character" w:customStyle="1" w:styleId="RegionMarkerTok">
     <w:name w:val="RegionMarkerTok"/>
     <w:basedOn w:val="VerbatimChar"/>
     <w:rPr/>
-  </w:style>
-  <w:style w:type="character" w:customStyle="1" w:styleId="InformationTok">
-    <w:name w:val="InformationTok"/>
-    <w:basedOn w:val="VerbatimChar"/>
-    <w:rPr>
-      <w:color w:val="60a0b0"/>
-      <w:b/>
-      <w:i/>
-    </w:rPr>
-  </w:style>
-  <w:style w:type="character" w:customStyle="1" w:styleId="WarningTok">
-    <w:name w:val="WarningTok"/>
-    <w:basedOn w:val="VerbatimChar"/>
-    <w:rPr>
-      <w:color w:val="60a0b0"/>
-      <w:b/>
-      <w:i/>
-    </w:rPr>
-  </w:style>
-  <w:style w:type="character" w:customStyle="1" w:styleId="AlertTok">
-    <w:name w:val="AlertTok"/>
-    <w:basedOn w:val="VerbatimChar"/>
-    <w:rPr>
-      <w:color w:val="ff0000"/>
-      <w:b/>
-    </w:rPr>
   </w:style>
   <w:style w:type="character" w:customStyle="1" w:styleId="ErrorTok">
     <w:name w:val="ErrorTok"/>

</xml_diff>

<commit_message>
ejecuto build con parámetro max para generar todos los archivos en export y evitar así tantos cambios en el merge
</commit_message>
<xml_diff>
--- a/doc/export/leeme.docx
+++ b/doc/export/leeme.docx
@@ -1301,7 +1301,7 @@
 <file path=word/numbering.xml><?xml version="1.0" encoding="utf-8"?>
 <w:numbering xmlns:w="http://schemas.openxmlformats.org/wordprocessingml/2006/main">
   <w:abstractNum w:abstractNumId="0">
-    <w:nsid w:val="98fafc8e"/>
+    <w:nsid w:val="b8fc56cf"/>
     <w:multiLevelType w:val="multilevel"/>
     <w:lvl w:ilvl="0">
       <w:numFmt w:val="bullet"/>
@@ -1382,7 +1382,7 @@
     </w:lvl>
   </w:abstractNum>
   <w:abstractNum w:abstractNumId="2">
-    <w:nsid w:val="8d3ab94b"/>
+    <w:nsid w:val="bc457020"/>
     <w:multiLevelType w:val="multilevel"/>
     <w:lvl w:ilvl="0">
       <w:numFmt w:val="bullet"/>

</xml_diff>

<commit_message>
Modificadas urls para que carguen por https desde github de asanzdiego. También se ha corregido un error en la url de reveal-slide-template
</commit_message>
<xml_diff>
--- a/doc/export/leeme.docx
+++ b/doc/export/leeme.docx
@@ -24,7 +24,7 @@
     </w:p>
     <w:p>
       <w:pPr>
-        <w:pStyle w:val="Authors"/>
+        <w:pStyle w:val="Author"/>
       </w:pPr>
       <w:r>
         <w:t xml:space="preserve">Adolfo</w:t>
@@ -62,31 +62,57 @@
         <w:t xml:space="preserve">2016</w:t>
       </w:r>
     </w:p>
-    <w:bookmarkStart w:id="21" w:name="acerca-de"/>
+    <w:sdt>
+      <w:sdtPr>
+        <w:docPartObj>
+          <w:docPartGallery w:val="Table of Contents"/>
+          <w:docPartUnique/>
+        </w:docPartObj>
+      </w:sdtPr>
+      <w:sdtContent>
+        <w:p>
+          <w:pPr>
+            <w:pStyle w:val="TOCHeading"/>
+          </w:pPr>
+          <w:r>
+            <w:t xml:space="preserve">Table of Contents</w:t>
+          </w:r>
+        </w:p>
+        <w:p>
+          <w:r>
+            <w:fldChar w:fldCharType="begin" w:dirty="true"/>
+            <w:instrText xml:space="preserve">TOC \o "1-3" \h \z \u</w:instrText>
+            <w:fldChar w:fldCharType="separate"/>
+            <w:fldChar w:fldCharType="end"/>
+          </w:r>
+        </w:p>
+      </w:sdtContent>
+    </w:sdt>
     <w:p>
       <w:pPr>
         <w:pStyle w:val="Heading1"/>
       </w:pPr>
+      <w:bookmarkStart w:id="21" w:name="acerca-de"/>
+      <w:bookmarkEnd w:id="21"/>
       <w:r>
         <w:t xml:space="preserve">Acerca de</w:t>
       </w:r>
     </w:p>
-    <w:bookmarkEnd w:id="21"/>
-    <w:bookmarkStart w:id="22" w:name="qué-es-esto"/>
     <w:p>
       <w:pPr>
         <w:pStyle w:val="Heading2"/>
       </w:pPr>
+      <w:bookmarkStart w:id="22" w:name="qué-es-esto"/>
+      <w:bookmarkEnd w:id="22"/>
       <w:r>
         <w:t xml:space="preserve">¿Qué es esto?</w:t>
       </w:r>
     </w:p>
-    <w:bookmarkEnd w:id="22"/>
-    <w:p>
-      <w:pPr>
-        <w:pStyle w:val="Compact"/>
-        <w:numPr>
-          <w:numId w:val="2"/>
+    <w:p>
+      <w:pPr>
+        <w:pStyle w:val="Compact"/>
+        <w:numPr>
+          <w:numId w:val="1001"/>
           <w:ilvl w:val="0"/>
         </w:numPr>
       </w:pPr>
@@ -115,7 +141,13 @@
         <w:t xml:space="preserve"> </w:t>
       </w:r>
       <w:r>
-        <w:t xml:space="preserve">Reveal.js, Deck.js y PDF a</w:t>
+        <w:t xml:space="preserve">Reveal.js, Deck.js y PDF</w:t>
+      </w:r>
+      <w:r>
+        <w:t xml:space="preserve"> </w:t>
+      </w:r>
+      <w:r>
+        <w:t xml:space="preserve">a</w:t>
       </w:r>
       <w:r>
         <w:t xml:space="preserve"> </w:t>
@@ -137,7 +169,7 @@
       <w:r>
         <w:drawing>
           <wp:inline>
-            <wp:extent cx="10756900" cy="6019800"/>
+            <wp:extent cx="5334000" cy="2987984"/>
             <wp:effectExtent b="0" l="0" r="0" t="0"/>
             <wp:docPr descr="" id="1" name="Picture"/>
             <a:graphic>
@@ -158,7 +190,7 @@
                   <pic:spPr bwMode="auto">
                     <a:xfrm>
                       <a:off x="0" y="0"/>
-                      <a:ext cx="10756900" cy="6019800"/>
+                      <a:ext cx="5334000" cy="2987984"/>
                     </a:xfrm>
                     <a:prstGeom prst="rect">
                       <a:avLst/>
@@ -177,20 +209,20 @@
         </w:drawing>
       </w:r>
     </w:p>
-    <w:bookmarkStart w:id="24" w:name="ejemplos"/>
     <w:p>
       <w:pPr>
         <w:pStyle w:val="Heading2"/>
       </w:pPr>
+      <w:bookmarkStart w:id="24" w:name="ejemplos"/>
+      <w:bookmarkEnd w:id="24"/>
       <w:r>
         <w:t xml:space="preserve">Ejemplos</w:t>
       </w:r>
     </w:p>
-    <w:bookmarkEnd w:id="24"/>
-    <w:p>
-      <w:pPr>
-        <w:numPr>
-          <w:numId w:val="3"/>
+    <w:p>
+      <w:pPr>
+        <w:numPr>
+          <w:numId w:val="1002"/>
           <w:ilvl w:val="0"/>
         </w:numPr>
       </w:pPr>
@@ -203,7 +235,7 @@
       <w:hyperlink r:id="rId25">
         <w:r>
           <w:rPr>
-            <w:rStyle w:val="Link"/>
+            <w:rStyle w:val="Hyperlink"/>
           </w:rPr>
           <w:t xml:space="preserve">MARKDOWN</w:t>
         </w:r>
@@ -219,14 +251,14 @@
       <w:pPr>
         <w:pStyle w:val="Compact"/>
         <w:numPr>
-          <w:numId w:val="4"/>
+          <w:numId w:val="1003"/>
           <w:ilvl w:val="1"/>
         </w:numPr>
       </w:pPr>
       <w:hyperlink r:id="rId26">
         <w:r>
           <w:rPr>
-            <w:rStyle w:val="Link"/>
+            <w:rStyle w:val="Hyperlink"/>
           </w:rPr>
           <w:t xml:space="preserve">deck-slides</w:t>
         </w:r>
@@ -236,14 +268,14 @@
       <w:pPr>
         <w:pStyle w:val="Compact"/>
         <w:numPr>
-          <w:numId w:val="4"/>
+          <w:numId w:val="1003"/>
           <w:ilvl w:val="1"/>
         </w:numPr>
       </w:pPr>
       <w:hyperlink r:id="rId27">
         <w:r>
           <w:rPr>
-            <w:rStyle w:val="Link"/>
+            <w:rStyle w:val="Hyperlink"/>
           </w:rPr>
           <w:t xml:space="preserve">deck-slides-alternative</w:t>
         </w:r>
@@ -253,14 +285,14 @@
       <w:pPr>
         <w:pStyle w:val="Compact"/>
         <w:numPr>
-          <w:numId w:val="4"/>
+          <w:numId w:val="1003"/>
           <w:ilvl w:val="1"/>
         </w:numPr>
       </w:pPr>
       <w:hyperlink r:id="rId28">
         <w:r>
           <w:rPr>
-            <w:rStyle w:val="Link"/>
+            <w:rStyle w:val="Hyperlink"/>
           </w:rPr>
           <w:t xml:space="preserve">reveal-slides</w:t>
         </w:r>
@@ -270,14 +302,14 @@
       <w:pPr>
         <w:pStyle w:val="Compact"/>
         <w:numPr>
-          <w:numId w:val="4"/>
+          <w:numId w:val="1003"/>
           <w:ilvl w:val="1"/>
         </w:numPr>
       </w:pPr>
       <w:hyperlink r:id="rId29">
         <w:r>
           <w:rPr>
-            <w:rStyle w:val="Link"/>
+            <w:rStyle w:val="Hyperlink"/>
           </w:rPr>
           <w:t xml:space="preserve">reveal-slides-alternative</w:t>
         </w:r>
@@ -287,14 +319,14 @@
       <w:pPr>
         <w:pStyle w:val="Compact"/>
         <w:numPr>
-          <w:numId w:val="4"/>
+          <w:numId w:val="1003"/>
           <w:ilvl w:val="1"/>
         </w:numPr>
       </w:pPr>
       <w:hyperlink r:id="rId30">
         <w:r>
           <w:rPr>
-            <w:rStyle w:val="Link"/>
+            <w:rStyle w:val="Hyperlink"/>
           </w:rPr>
           <w:t xml:space="preserve">reveal-pdf-slides</w:t>
         </w:r>
@@ -304,14 +336,14 @@
       <w:pPr>
         <w:pStyle w:val="Compact"/>
         <w:numPr>
-          <w:numId w:val="4"/>
+          <w:numId w:val="1003"/>
           <w:ilvl w:val="1"/>
         </w:numPr>
       </w:pPr>
       <w:hyperlink r:id="rId31">
         <w:r>
           <w:rPr>
-            <w:rStyle w:val="Link"/>
+            <w:rStyle w:val="Hyperlink"/>
           </w:rPr>
           <w:t xml:space="preserve">reveal-pdf-slides-alternative</w:t>
         </w:r>
@@ -321,14 +353,14 @@
       <w:pPr>
         <w:pStyle w:val="Compact"/>
         <w:numPr>
-          <w:numId w:val="4"/>
+          <w:numId w:val="1003"/>
           <w:ilvl w:val="1"/>
         </w:numPr>
       </w:pPr>
       <w:hyperlink r:id="rId32">
         <w:r>
           <w:rPr>
-            <w:rStyle w:val="Link"/>
+            <w:rStyle w:val="Hyperlink"/>
           </w:rPr>
           <w:t xml:space="preserve">html</w:t>
         </w:r>
@@ -338,14 +370,14 @@
       <w:pPr>
         <w:pStyle w:val="Compact"/>
         <w:numPr>
-          <w:numId w:val="4"/>
+          <w:numId w:val="1003"/>
           <w:ilvl w:val="1"/>
         </w:numPr>
       </w:pPr>
       <w:hyperlink r:id="rId33">
         <w:r>
           <w:rPr>
-            <w:rStyle w:val="Link"/>
+            <w:rStyle w:val="Hyperlink"/>
           </w:rPr>
           <w:t xml:space="preserve">docx</w:t>
         </w:r>
@@ -355,34 +387,34 @@
       <w:pPr>
         <w:pStyle w:val="Compact"/>
         <w:numPr>
-          <w:numId w:val="4"/>
+          <w:numId w:val="1003"/>
           <w:ilvl w:val="1"/>
         </w:numPr>
       </w:pPr>
       <w:hyperlink r:id="rId34">
         <w:r>
           <w:rPr>
-            <w:rStyle w:val="Link"/>
+            <w:rStyle w:val="Hyperlink"/>
           </w:rPr>
           <w:t xml:space="preserve">odt</w:t>
         </w:r>
       </w:hyperlink>
     </w:p>
-    <w:bookmarkStart w:id="35" w:name="licencia"/>
     <w:p>
       <w:pPr>
         <w:pStyle w:val="Heading2"/>
       </w:pPr>
+      <w:bookmarkStart w:id="35" w:name="licencia"/>
+      <w:bookmarkEnd w:id="35"/>
       <w:r>
         <w:t xml:space="preserve">Licencia</w:t>
       </w:r>
     </w:p>
-    <w:bookmarkEnd w:id="35"/>
-    <w:p>
-      <w:pPr>
-        <w:pStyle w:val="Compact"/>
-        <w:numPr>
-          <w:numId w:val="5"/>
+    <w:p>
+      <w:pPr>
+        <w:pStyle w:val="Compact"/>
+        <w:numPr>
+          <w:numId w:val="1004"/>
           <w:ilvl w:val="0"/>
         </w:numPr>
       </w:pPr>
@@ -397,14 +429,14 @@
       <w:pPr>
         <w:pStyle w:val="Compact"/>
         <w:numPr>
-          <w:numId w:val="6"/>
+          <w:numId w:val="1005"/>
           <w:ilvl w:val="1"/>
         </w:numPr>
       </w:pPr>
       <w:hyperlink r:id="rId36">
         <w:r>
           <w:rPr>
-            <w:rStyle w:val="Link"/>
+            <w:rStyle w:val="Hyperlink"/>
           </w:rPr>
           <w:t xml:space="preserve">Creative Commons Reconocimiento-CompartirIgual 3.0</w:t>
         </w:r>
@@ -414,7 +446,7 @@
       <w:pPr>
         <w:pStyle w:val="Compact"/>
         <w:numPr>
-          <w:numId w:val="5"/>
+          <w:numId w:val="1004"/>
           <w:ilvl w:val="0"/>
         </w:numPr>
       </w:pPr>
@@ -429,51 +461,51 @@
       <w:pPr>
         <w:pStyle w:val="Compact"/>
         <w:numPr>
-          <w:numId w:val="7"/>
+          <w:numId w:val="1006"/>
           <w:ilvl w:val="1"/>
         </w:numPr>
       </w:pPr>
       <w:hyperlink r:id="rId37">
         <w:r>
           <w:rPr>
-            <w:rStyle w:val="Link"/>
+            <w:rStyle w:val="Hyperlink"/>
           </w:rPr>
           <w:t xml:space="preserve">GPL 3.0</w:t>
         </w:r>
       </w:hyperlink>
     </w:p>
-    <w:bookmarkStart w:id="38" w:name="instalación-y-manejo"/>
     <w:p>
       <w:pPr>
         <w:pStyle w:val="Heading1"/>
       </w:pPr>
+      <w:bookmarkStart w:id="38" w:name="instalación-y-manejo"/>
+      <w:bookmarkEnd w:id="38"/>
       <w:r>
         <w:t xml:space="preserve">Instalación y manejo</w:t>
       </w:r>
     </w:p>
-    <w:bookmarkEnd w:id="38"/>
-    <w:bookmarkStart w:id="39" w:name="dependencias"/>
     <w:p>
       <w:pPr>
         <w:pStyle w:val="Heading2"/>
       </w:pPr>
+      <w:bookmarkStart w:id="39" w:name="dependencias"/>
+      <w:bookmarkEnd w:id="39"/>
       <w:r>
         <w:t xml:space="preserve">Dependencias</w:t>
       </w:r>
     </w:p>
-    <w:bookmarkEnd w:id="39"/>
-    <w:p>
-      <w:pPr>
-        <w:pStyle w:val="Compact"/>
-        <w:numPr>
-          <w:numId w:val="8"/>
+    <w:p>
+      <w:pPr>
+        <w:pStyle w:val="Compact"/>
+        <w:numPr>
+          <w:numId w:val="1007"/>
           <w:ilvl w:val="0"/>
         </w:numPr>
       </w:pPr>
       <w:hyperlink r:id="rId40">
         <w:r>
           <w:rPr>
-            <w:rStyle w:val="Link"/>
+            <w:rStyle w:val="Hyperlink"/>
           </w:rPr>
           <w:t xml:space="preserve">Pandoc</w:t>
         </w:r>
@@ -489,14 +521,14 @@
       <w:pPr>
         <w:pStyle w:val="Compact"/>
         <w:numPr>
-          <w:numId w:val="8"/>
+          <w:numId w:val="1007"/>
           <w:ilvl w:val="0"/>
         </w:numPr>
       </w:pPr>
       <w:hyperlink r:id="rId41">
         <w:r>
           <w:rPr>
-            <w:rStyle w:val="Link"/>
+            <w:rStyle w:val="Hyperlink"/>
           </w:rPr>
           <w:t xml:space="preserve">Phantom.js</w:t>
         </w:r>
@@ -512,14 +544,14 @@
       <w:pPr>
         <w:pStyle w:val="Compact"/>
         <w:numPr>
-          <w:numId w:val="8"/>
+          <w:numId w:val="1007"/>
           <w:ilvl w:val="0"/>
         </w:numPr>
       </w:pPr>
       <w:hyperlink r:id="rId42">
         <w:r>
           <w:rPr>
-            <w:rStyle w:val="Link"/>
+            <w:rStyle w:val="Hyperlink"/>
           </w:rPr>
           <w:t xml:space="preserve">Reveal.js</w:t>
         </w:r>
@@ -535,14 +567,14 @@
       <w:pPr>
         <w:pStyle w:val="Compact"/>
         <w:numPr>
-          <w:numId w:val="8"/>
+          <w:numId w:val="1007"/>
           <w:ilvl w:val="0"/>
         </w:numPr>
       </w:pPr>
       <w:hyperlink r:id="rId43">
         <w:r>
           <w:rPr>
-            <w:rStyle w:val="Link"/>
+            <w:rStyle w:val="Hyperlink"/>
           </w:rPr>
           <w:t xml:space="preserve">Deck.js</w:t>
         </w:r>
@@ -558,7 +590,7 @@
       <w:pPr>
         <w:pStyle w:val="Compact"/>
         <w:numPr>
-          <w:numId w:val="8"/>
+          <w:numId w:val="1007"/>
           <w:ilvl w:val="0"/>
         </w:numPr>
       </w:pPr>
@@ -566,47 +598,47 @@
         <w:t xml:space="preserve">Por ahora, solo funciona en Linux (y puede que en MacOS)</w:t>
       </w:r>
     </w:p>
-    <w:bookmarkStart w:id="44" w:name="descarga"/>
     <w:p>
       <w:pPr>
         <w:pStyle w:val="Heading2"/>
       </w:pPr>
+      <w:bookmarkStart w:id="44" w:name="descarga"/>
+      <w:bookmarkEnd w:id="44"/>
       <w:r>
         <w:t xml:space="preserve">Descarga</w:t>
       </w:r>
     </w:p>
-    <w:bookmarkEnd w:id="44"/>
-    <w:p>
-      <w:pPr>
-        <w:pStyle w:val="Compact"/>
-        <w:numPr>
-          <w:numId w:val="9"/>
+    <w:p>
+      <w:pPr>
+        <w:pStyle w:val="Compact"/>
+        <w:numPr>
+          <w:numId w:val="1008"/>
           <w:ilvl w:val="0"/>
         </w:numPr>
       </w:pPr>
       <w:hyperlink r:id="rId45">
         <w:r>
           <w:rPr>
-            <w:rStyle w:val="Link"/>
+            <w:rStyle w:val="Hyperlink"/>
           </w:rPr>
           <w:t xml:space="preserve">https://github.com/asanzdiego/markdownslides/archive/master.zip</w:t>
         </w:r>
       </w:hyperlink>
     </w:p>
-    <w:bookmarkStart w:id="46" w:name="creación"/>
     <w:p>
       <w:pPr>
         <w:pStyle w:val="Heading2"/>
       </w:pPr>
+      <w:bookmarkStart w:id="46" w:name="creación"/>
+      <w:bookmarkEnd w:id="46"/>
       <w:r>
         <w:t xml:space="preserve">Creación</w:t>
       </w:r>
     </w:p>
-    <w:bookmarkEnd w:id="46"/>
-    <w:p>
-      <w:pPr>
-        <w:numPr>
-          <w:numId w:val="10"/>
+    <w:p>
+      <w:pPr>
+        <w:numPr>
+          <w:numId w:val="1009"/>
           <w:ilvl w:val="0"/>
         </w:numPr>
       </w:pPr>
@@ -623,13 +655,19 @@
         <w:t xml:space="preserve">copia la carpeta doc y renombrala a tu gusto</w:t>
       </w:r>
       <w:r>
-        <w:t xml:space="preserve">. Esto no es necesario pero te ayuda a organizar tus documentos.</w:t>
-      </w:r>
-    </w:p>
-    <w:p>
-      <w:pPr>
-        <w:numPr>
-          <w:numId w:val="10"/>
+        <w:t xml:space="preserve">. Esto no es necesario pero</w:t>
+      </w:r>
+      <w:r>
+        <w:t xml:space="preserve"> </w:t>
+      </w:r>
+      <w:r>
+        <w:t xml:space="preserve">te ayuda a organizar tus documentos.</w:t>
+      </w:r>
+    </w:p>
+    <w:p>
+      <w:pPr>
+        <w:numPr>
+          <w:numId w:val="1009"/>
           <w:ilvl w:val="0"/>
         </w:numPr>
       </w:pPr>
@@ -655,7 +693,13 @@
         <w:t xml:space="preserve">carpeta md</w:t>
       </w:r>
       <w:r>
-        <w:t xml:space="preserve">. Los ficheros md son ficheros</w:t>
+        <w:t xml:space="preserve">.</w:t>
+      </w:r>
+      <w:r>
+        <w:t xml:space="preserve"> </w:t>
+      </w:r>
+      <w:r>
+        <w:t xml:space="preserve">Los ficheros md son ficheros</w:t>
       </w:r>
       <w:r>
         <w:t xml:space="preserve"> </w:t>
@@ -663,19 +707,31 @@
       <w:hyperlink r:id="rId47">
         <w:r>
           <w:rPr>
-            <w:rStyle w:val="Link"/>
+            <w:rStyle w:val="Hyperlink"/>
           </w:rPr>
           <w:t xml:space="preserve">Markdown</w:t>
         </w:r>
       </w:hyperlink>
       <w:r>
-        <w:t xml:space="preserve">, que no son nada más que ficheros de texto plano, con extensión md, y con un marcado ligero (que hay que conocer pero que es muy sencillo).</w:t>
-      </w:r>
-    </w:p>
-    <w:p>
-      <w:pPr>
-        <w:numPr>
-          <w:numId w:val="10"/>
+        <w:t xml:space="preserve">,</w:t>
+      </w:r>
+      <w:r>
+        <w:t xml:space="preserve"> </w:t>
+      </w:r>
+      <w:r>
+        <w:t xml:space="preserve">que no son nada más que ficheros de texto plano, con extensión md,</w:t>
+      </w:r>
+      <w:r>
+        <w:t xml:space="preserve"> </w:t>
+      </w:r>
+      <w:r>
+        <w:t xml:space="preserve">y con un marcado ligero (que hay que conocer pero que es muy sencillo).</w:t>
+      </w:r>
+    </w:p>
+    <w:p>
+      <w:pPr>
+        <w:numPr>
+          <w:numId w:val="1009"/>
           <w:ilvl w:val="0"/>
         </w:numPr>
       </w:pPr>
@@ -699,7 +755,7 @@
       <w:pPr>
         <w:pStyle w:val="Compact"/>
         <w:numPr>
-          <w:numId w:val="11"/>
+          <w:numId w:val="1010"/>
           <w:ilvl w:val="1"/>
         </w:numPr>
       </w:pPr>
@@ -711,7 +767,7 @@
       <w:pPr>
         <w:pStyle w:val="Compact"/>
         <w:numPr>
-          <w:numId w:val="11"/>
+          <w:numId w:val="1010"/>
           <w:ilvl w:val="1"/>
         </w:numPr>
       </w:pPr>
@@ -723,7 +779,7 @@
       <w:pPr>
         <w:pStyle w:val="Compact"/>
         <w:numPr>
-          <w:numId w:val="11"/>
+          <w:numId w:val="1010"/>
           <w:ilvl w:val="1"/>
         </w:numPr>
       </w:pPr>
@@ -735,7 +791,7 @@
       <w:pPr>
         <w:pStyle w:val="Compact"/>
         <w:numPr>
-          <w:numId w:val="11"/>
+          <w:numId w:val="1010"/>
           <w:ilvl w:val="1"/>
         </w:numPr>
       </w:pPr>
@@ -747,7 +803,7 @@
       <w:pPr>
         <w:pStyle w:val="Compact"/>
         <w:numPr>
-          <w:numId w:val="11"/>
+          <w:numId w:val="1010"/>
           <w:ilvl w:val="1"/>
         </w:numPr>
       </w:pPr>
@@ -759,7 +815,7 @@
       <w:pPr>
         <w:pStyle w:val="Compact"/>
         <w:numPr>
-          <w:numId w:val="11"/>
+          <w:numId w:val="1010"/>
           <w:ilvl w:val="1"/>
         </w:numPr>
       </w:pPr>
@@ -771,7 +827,7 @@
       <w:pPr>
         <w:pStyle w:val="Compact"/>
         <w:numPr>
-          <w:numId w:val="11"/>
+          <w:numId w:val="1010"/>
           <w:ilvl w:val="1"/>
         </w:numPr>
       </w:pPr>
@@ -783,7 +839,7 @@
       <w:pPr>
         <w:pStyle w:val="Compact"/>
         <w:numPr>
-          <w:numId w:val="11"/>
+          <w:numId w:val="1010"/>
           <w:ilvl w:val="1"/>
         </w:numPr>
       </w:pPr>
@@ -791,21 +847,21 @@
         <w:t xml:space="preserve">odt</w:t>
       </w:r>
     </w:p>
-    <w:bookmarkStart w:id="48" w:name="generación"/>
     <w:p>
       <w:pPr>
         <w:pStyle w:val="Heading2"/>
       </w:pPr>
+      <w:bookmarkStart w:id="48" w:name="generación"/>
+      <w:bookmarkEnd w:id="48"/>
       <w:r>
         <w:t xml:space="preserve">Generación</w:t>
       </w:r>
     </w:p>
-    <w:bookmarkEnd w:id="48"/>
-    <w:p>
-      <w:pPr>
-        <w:pStyle w:val="Compact"/>
-        <w:numPr>
-          <w:numId w:val="12"/>
+    <w:p>
+      <w:pPr>
+        <w:pStyle w:val="Compact"/>
+        <w:numPr>
+          <w:numId w:val="1011"/>
           <w:ilvl w:val="0"/>
         </w:numPr>
       </w:pPr>
@@ -827,7 +883,7 @@
     <w:p>
       <w:pPr>
         <w:numPr>
-          <w:numId w:val="13"/>
+          <w:numId w:val="1012"/>
           <w:ilvl w:val="0"/>
         </w:numPr>
       </w:pPr>
@@ -848,7 +904,7 @@
       <w:pPr>
         <w:pStyle w:val="Compact"/>
         <w:numPr>
-          <w:numId w:val="14"/>
+          <w:numId w:val="1013"/>
           <w:ilvl w:val="1"/>
         </w:numPr>
       </w:pPr>
@@ -869,7 +925,7 @@
       <w:pPr>
         <w:pStyle w:val="Compact"/>
         <w:numPr>
-          <w:numId w:val="14"/>
+          <w:numId w:val="1013"/>
           <w:ilvl w:val="1"/>
         </w:numPr>
       </w:pPr>
@@ -899,7 +955,7 @@
       <w:pPr>
         <w:pStyle w:val="Compact"/>
         <w:numPr>
-          <w:numId w:val="14"/>
+          <w:numId w:val="1013"/>
           <w:ilvl w:val="1"/>
         </w:numPr>
       </w:pPr>
@@ -919,7 +975,7 @@
     <w:p>
       <w:pPr>
         <w:numPr>
-          <w:numId w:val="13"/>
+          <w:numId w:val="1012"/>
           <w:ilvl w:val="0"/>
         </w:numPr>
       </w:pPr>
@@ -933,33 +989,45 @@
         <w:t xml:space="preserve">carpeta</w:t>
       </w:r>
       <w:r>
-        <w:t xml:space="preserve">] es la carpeta donde va a buscar los ficheros md. Si no se indica nada convertirá todos los ficheros md de todas las carpetas.</w:t>
-      </w:r>
-    </w:p>
-    <w:bookmarkStart w:id="49" w:name="autor"/>
+        <w:t xml:space="preserve">] es la carpeta donde va a buscar</w:t>
+      </w:r>
+      <w:r>
+        <w:t xml:space="preserve"> </w:t>
+      </w:r>
+      <w:r>
+        <w:t xml:space="preserve">los ficheros md. Si no se indica nada convertirá todos los ficheros md</w:t>
+      </w:r>
+      <w:r>
+        <w:t xml:space="preserve"> </w:t>
+      </w:r>
+      <w:r>
+        <w:t xml:space="preserve">de todas las carpetas.</w:t>
+      </w:r>
+    </w:p>
     <w:p>
       <w:pPr>
         <w:pStyle w:val="Heading1"/>
       </w:pPr>
+      <w:bookmarkStart w:id="49" w:name="autor"/>
+      <w:bookmarkEnd w:id="49"/>
       <w:r>
         <w:t xml:space="preserve">Autor</w:t>
       </w:r>
     </w:p>
-    <w:bookmarkEnd w:id="49"/>
-    <w:bookmarkStart w:id="50" w:name="adolfo-sanz-de-diego"/>
     <w:p>
       <w:pPr>
         <w:pStyle w:val="Heading2"/>
       </w:pPr>
+      <w:bookmarkStart w:id="50" w:name="adolfo-sanz-de-diego"/>
+      <w:bookmarkEnd w:id="50"/>
       <w:r>
         <w:t xml:space="preserve">Adolfo Sanz De Diego</w:t>
       </w:r>
     </w:p>
-    <w:bookmarkEnd w:id="50"/>
-    <w:p>
-      <w:pPr>
-        <w:numPr>
-          <w:numId w:val="15"/>
+    <w:p>
+      <w:pPr>
+        <w:numPr>
+          <w:numId w:val="1014"/>
           <w:ilvl w:val="0"/>
         </w:numPr>
       </w:pPr>
@@ -982,7 +1050,7 @@
     <w:p>
       <w:pPr>
         <w:numPr>
-          <w:numId w:val="15"/>
+          <w:numId w:val="1014"/>
           <w:ilvl w:val="0"/>
         </w:numPr>
       </w:pPr>
@@ -1008,7 +1076,7 @@
     <w:p>
       <w:pPr>
         <w:numPr>
-          <w:numId w:val="15"/>
+          <w:numId w:val="1014"/>
           <w:ilvl w:val="0"/>
         </w:numPr>
       </w:pPr>
@@ -1028,20 +1096,20 @@
         <w:t xml:space="preserve">.</w:t>
       </w:r>
     </w:p>
-    <w:bookmarkStart w:id="51" w:name="algunos-proyectos"/>
     <w:p>
       <w:pPr>
         <w:pStyle w:val="Heading2"/>
       </w:pPr>
+      <w:bookmarkStart w:id="51" w:name="algunos-proyectos"/>
+      <w:bookmarkEnd w:id="51"/>
       <w:r>
         <w:t xml:space="preserve">Algunos proyectos</w:t>
       </w:r>
     </w:p>
-    <w:bookmarkEnd w:id="51"/>
-    <w:p>
-      <w:pPr>
-        <w:numPr>
-          <w:numId w:val="16"/>
+    <w:p>
+      <w:pPr>
+        <w:numPr>
+          <w:numId w:val="1015"/>
           <w:ilvl w:val="0"/>
         </w:numPr>
       </w:pPr>
@@ -1057,7 +1125,7 @@
       <w:hyperlink r:id="rId52">
         <w:r>
           <w:rPr>
-            <w:rStyle w:val="Link"/>
+            <w:rStyle w:val="Hyperlink"/>
           </w:rPr>
           <w:t xml:space="preserve">http://hackathonlovers.com</w:t>
         </w:r>
@@ -1069,7 +1137,7 @@
     <w:p>
       <w:pPr>
         <w:numPr>
-          <w:numId w:val="16"/>
+          <w:numId w:val="1015"/>
           <w:ilvl w:val="0"/>
         </w:numPr>
       </w:pPr>
@@ -1085,7 +1153,7 @@
       <w:hyperlink r:id="rId53">
         <w:r>
           <w:rPr>
-            <w:rStyle w:val="Link"/>
+            <w:rStyle w:val="Hyperlink"/>
           </w:rPr>
           <w:t xml:space="preserve">http://pasmangen.github.io</w:t>
         </w:r>
@@ -1097,7 +1165,7 @@
     <w:p>
       <w:pPr>
         <w:numPr>
-          <w:numId w:val="16"/>
+          <w:numId w:val="1015"/>
           <w:ilvl w:val="0"/>
         </w:numPr>
       </w:pPr>
@@ -1113,7 +1181,7 @@
       <w:hyperlink r:id="rId54">
         <w:r>
           <w:rPr>
-            <w:rStyle w:val="Link"/>
+            <w:rStyle w:val="Hyperlink"/>
           </w:rPr>
           <w:t xml:space="preserve">https://github.com/asanzdiego/markdownslides</w:t>
         </w:r>
@@ -1122,20 +1190,20 @@
         <w:t xml:space="preserve">: un script para crear slides a partir de ficheros MD.</w:t>
       </w:r>
     </w:p>
-    <w:bookmarkStart w:id="55" w:name="donde-encontrarme"/>
     <w:p>
       <w:pPr>
         <w:pStyle w:val="Heading2"/>
       </w:pPr>
+      <w:bookmarkStart w:id="55" w:name="donde-encontrarme"/>
+      <w:bookmarkEnd w:id="55"/>
       <w:r>
         <w:t xml:space="preserve">¿Donde encontrarme?</w:t>
       </w:r>
     </w:p>
-    <w:bookmarkEnd w:id="55"/>
-    <w:p>
-      <w:pPr>
-        <w:numPr>
-          <w:numId w:val="17"/>
+    <w:p>
+      <w:pPr>
+        <w:numPr>
+          <w:numId w:val="1016"/>
           <w:ilvl w:val="0"/>
         </w:numPr>
       </w:pPr>
@@ -1156,7 +1224,7 @@
       <w:pPr>
         <w:pStyle w:val="Compact"/>
         <w:numPr>
-          <w:numId w:val="18"/>
+          <w:numId w:val="1017"/>
           <w:ilvl w:val="1"/>
         </w:numPr>
       </w:pPr>
@@ -1169,7 +1237,7 @@
       <w:hyperlink r:id="rId56">
         <w:r>
           <w:rPr>
-            <w:rStyle w:val="Link"/>
+            <w:rStyle w:val="Hyperlink"/>
           </w:rPr>
           <w:t xml:space="preserve">http://about.me/asanzdiego</w:t>
         </w:r>
@@ -1179,7 +1247,7 @@
       <w:pPr>
         <w:pStyle w:val="Compact"/>
         <w:numPr>
-          <w:numId w:val="18"/>
+          <w:numId w:val="1017"/>
           <w:ilvl w:val="1"/>
         </w:numPr>
       </w:pPr>
@@ -1192,7 +1260,7 @@
       <w:hyperlink r:id="rId57">
         <w:r>
           <w:rPr>
-            <w:rStyle w:val="Link"/>
+            <w:rStyle w:val="Hyperlink"/>
           </w:rPr>
           <w:t xml:space="preserve">http://github.com/asanzdiego</w:t>
         </w:r>
@@ -1202,7 +1270,7 @@
       <w:pPr>
         <w:pStyle w:val="Compact"/>
         <w:numPr>
-          <w:numId w:val="18"/>
+          <w:numId w:val="1017"/>
           <w:ilvl w:val="1"/>
         </w:numPr>
       </w:pPr>
@@ -1215,7 +1283,7 @@
       <w:hyperlink r:id="rId58">
         <w:r>
           <w:rPr>
-            <w:rStyle w:val="Link"/>
+            <w:rStyle w:val="Hyperlink"/>
           </w:rPr>
           <w:t xml:space="preserve">http://twitter.com/asanzdiego</w:t>
         </w:r>
@@ -1225,7 +1293,7 @@
       <w:pPr>
         <w:pStyle w:val="Compact"/>
         <w:numPr>
-          <w:numId w:val="18"/>
+          <w:numId w:val="1017"/>
           <w:ilvl w:val="1"/>
         </w:numPr>
       </w:pPr>
@@ -1238,7 +1306,7 @@
       <w:hyperlink r:id="rId59">
         <w:r>
           <w:rPr>
-            <w:rStyle w:val="Link"/>
+            <w:rStyle w:val="Hyperlink"/>
           </w:rPr>
           <w:t xml:space="preserve">http://asanzdiego.blogspot.com.es</w:t>
         </w:r>
@@ -1248,7 +1316,7 @@
       <w:pPr>
         <w:pStyle w:val="Compact"/>
         <w:numPr>
-          <w:numId w:val="18"/>
+          <w:numId w:val="1017"/>
           <w:ilvl w:val="1"/>
         </w:numPr>
       </w:pPr>
@@ -1261,7 +1329,7 @@
       <w:hyperlink r:id="rId60">
         <w:r>
           <w:rPr>
-            <w:rStyle w:val="Link"/>
+            <w:rStyle w:val="Hyperlink"/>
           </w:rPr>
           <w:t xml:space="preserve">http://www.linkedin.com/in/asanzdiego</w:t>
         </w:r>
@@ -1271,7 +1339,7 @@
       <w:pPr>
         <w:pStyle w:val="Compact"/>
         <w:numPr>
-          <w:numId w:val="18"/>
+          <w:numId w:val="1017"/>
           <w:ilvl w:val="1"/>
         </w:numPr>
       </w:pPr>
@@ -1284,24 +1352,40 @@
       <w:hyperlink r:id="rId61">
         <w:r>
           <w:rPr>
-            <w:rStyle w:val="Link"/>
+            <w:rStyle w:val="Hyperlink"/>
           </w:rPr>
           <w:t xml:space="preserve">http://plus.google.com/+AdolfoSanzDeDiego</w:t>
         </w:r>
       </w:hyperlink>
     </w:p>
+    <w:sectPr/>
   </w:body>
 </w:document>
 </file>
 
 <file path=word/footnotes.xml><?xml version="1.0" encoding="utf-8"?>
-<w:footnotes xmlns:w="http://schemas.openxmlformats.org/wordprocessingml/2006/main" xmlns:m="http://schemas.openxmlformats.org/officeDocument/2006/math" xmlns:r="http://schemas.openxmlformats.org/officeDocument/2006/relationships" xmlns:o="urn:schemas-microsoft-com:office:office" xmlns:v="urn:schemas-microsoft-com:vml" xmlns:w10="urn:schemas-microsoft-com:office:word" xmlns:a="http://schemas.openxmlformats.org/drawingml/2006/main" xmlns:pic="http://schemas.openxmlformats.org/drawingml/2006/picture" xmlns:wp="http://schemas.openxmlformats.org/drawingml/2006/wordprocessingDrawing"/>
+<w:footnotes xmlns:w="http://schemas.openxmlformats.org/wordprocessingml/2006/main" xmlns:m="http://schemas.openxmlformats.org/officeDocument/2006/math" xmlns:r="http://schemas.openxmlformats.org/officeDocument/2006/relationships" xmlns:o="urn:schemas-microsoft-com:office:office" xmlns:v="urn:schemas-microsoft-com:vml" xmlns:w10="urn:schemas-microsoft-com:office:word" xmlns:a="http://schemas.openxmlformats.org/drawingml/2006/main" xmlns:pic="http://schemas.openxmlformats.org/drawingml/2006/picture" xmlns:wp="http://schemas.openxmlformats.org/drawingml/2006/wordprocessingDrawing">
+  <w:footnote w:type="continuationSeparator" w:id="0">
+    <w:p>
+      <w:r>
+        <w:continuationSeparator/>
+      </w:r>
+    </w:p>
+  </w:footnote>
+  <w:footnote w:type="separator" w:id="-1">
+    <w:p>
+      <w:r>
+        <w:separator/>
+      </w:r>
+    </w:p>
+  </w:footnote>
+</w:footnotes>
 </file>
 
 <file path=word/numbering.xml><?xml version="1.0" encoding="utf-8"?>
 <w:numbering xmlns:w="http://schemas.openxmlformats.org/wordprocessingml/2006/main">
   <w:abstractNum w:abstractNumId="0">
-    <w:nsid w:val="b8fc56cf"/>
+    <w:nsid w:val="e17f69ba"/>
     <w:multiLevelType w:val="multilevel"/>
     <w:lvl w:ilvl="0">
       <w:numFmt w:val="bullet"/>
@@ -1381,8 +1465,89 @@
       </w:pPr>
     </w:lvl>
   </w:abstractNum>
-  <w:abstractNum w:abstractNumId="2">
-    <w:nsid w:val="bc457020"/>
+  <w:abstractNum w:abstractNumId="990">
+    <w:nsid w:val="1864a6ae"/>
+    <w:multiLevelType w:val="multilevel"/>
+    <w:lvl w:ilvl="0">
+      <w:numFmt w:val="bullet"/>
+      <w:lvlText w:val=" "/>
+      <w:lvlJc w:val="left"/>
+      <w:pPr>
+        <w:tabs>
+          <w:tab w:val="num" w:pos="0"/>
+        </w:tabs>
+        <w:ind w:left="480" w:hanging="480"/>
+      </w:pPr>
+    </w:lvl>
+    <w:lvl w:ilvl="1">
+      <w:numFmt w:val="bullet"/>
+      <w:lvlText w:val=" "/>
+      <w:lvlJc w:val="left"/>
+      <w:pPr>
+        <w:tabs>
+          <w:tab w:val="num" w:pos="720"/>
+        </w:tabs>
+        <w:ind w:left="1200" w:hanging="480"/>
+      </w:pPr>
+    </w:lvl>
+    <w:lvl w:ilvl="2">
+      <w:numFmt w:val="bullet"/>
+      <w:lvlText w:val=" "/>
+      <w:lvlJc w:val="left"/>
+      <w:pPr>
+        <w:tabs>
+          <w:tab w:val="num" w:pos="1440"/>
+        </w:tabs>
+        <w:ind w:left="1920" w:hanging="480"/>
+      </w:pPr>
+    </w:lvl>
+    <w:lvl w:ilvl="3">
+      <w:numFmt w:val="bullet"/>
+      <w:lvlText w:val=" "/>
+      <w:lvlJc w:val="left"/>
+      <w:pPr>
+        <w:tabs>
+          <w:tab w:val="num" w:pos="2160"/>
+        </w:tabs>
+        <w:ind w:left="2640" w:hanging="480"/>
+      </w:pPr>
+    </w:lvl>
+    <w:lvl w:ilvl="4">
+      <w:numFmt w:val="bullet"/>
+      <w:lvlText w:val=" "/>
+      <w:lvlJc w:val="left"/>
+      <w:pPr>
+        <w:tabs>
+          <w:tab w:val="num" w:pos="2880"/>
+        </w:tabs>
+        <w:ind w:left="3360" w:hanging="480"/>
+      </w:pPr>
+    </w:lvl>
+    <w:lvl w:ilvl="5">
+      <w:numFmt w:val="bullet"/>
+      <w:lvlText w:val=" "/>
+      <w:lvlJc w:val="left"/>
+      <w:pPr>
+        <w:tabs>
+          <w:tab w:val="num" w:pos="3600"/>
+        </w:tabs>
+        <w:ind w:left="4080" w:hanging="480"/>
+      </w:pPr>
+    </w:lvl>
+    <w:lvl w:ilvl="6">
+      <w:numFmt w:val="bullet"/>
+      <w:lvlText w:val=" "/>
+      <w:lvlJc w:val="left"/>
+      <w:pPr>
+        <w:tabs>
+          <w:tab w:val="num" w:pos="4320"/>
+        </w:tabs>
+        <w:ind w:left="4800" w:hanging="480"/>
+      </w:pPr>
+    </w:lvl>
+  </w:abstractNum>
+  <w:abstractNum w:abstractNumId="991">
+    <w:nsid w:val="b5b94439"/>
     <w:multiLevelType w:val="multilevel"/>
     <w:lvl w:ilvl="0">
       <w:numFmt w:val="bullet"/>
@@ -1465,56 +1630,59 @@
   <w:num w:numId="1">
     <w:abstractNumId w:val="0"/>
   </w:num>
-  <w:num w:numId="2">
-    <w:abstractNumId w:val="2"/>
+  <w:num w:numId="1000">
+    <w:abstractNumId w:val="990"/>
   </w:num>
-  <w:num w:numId="3">
-    <w:abstractNumId w:val="2"/>
+  <w:num w:numId="1001">
+    <w:abstractNumId w:val="991"/>
   </w:num>
-  <w:num w:numId="4">
-    <w:abstractNumId w:val="2"/>
+  <w:num w:numId="1002">
+    <w:abstractNumId w:val="991"/>
   </w:num>
-  <w:num w:numId="5">
-    <w:abstractNumId w:val="2"/>
+  <w:num w:numId="1003">
+    <w:abstractNumId w:val="991"/>
   </w:num>
-  <w:num w:numId="6">
-    <w:abstractNumId w:val="2"/>
+  <w:num w:numId="1004">
+    <w:abstractNumId w:val="991"/>
   </w:num>
-  <w:num w:numId="7">
-    <w:abstractNumId w:val="2"/>
+  <w:num w:numId="1005">
+    <w:abstractNumId w:val="991"/>
   </w:num>
-  <w:num w:numId="8">
-    <w:abstractNumId w:val="2"/>
+  <w:num w:numId="1006">
+    <w:abstractNumId w:val="991"/>
   </w:num>
-  <w:num w:numId="9">
-    <w:abstractNumId w:val="2"/>
+  <w:num w:numId="1007">
+    <w:abstractNumId w:val="991"/>
   </w:num>
-  <w:num w:numId="10">
-    <w:abstractNumId w:val="2"/>
+  <w:num w:numId="1008">
+    <w:abstractNumId w:val="991"/>
   </w:num>
-  <w:num w:numId="11">
-    <w:abstractNumId w:val="2"/>
+  <w:num w:numId="1009">
+    <w:abstractNumId w:val="991"/>
   </w:num>
-  <w:num w:numId="12">
-    <w:abstractNumId w:val="2"/>
+  <w:num w:numId="1010">
+    <w:abstractNumId w:val="991"/>
   </w:num>
-  <w:num w:numId="13">
-    <w:abstractNumId w:val="2"/>
+  <w:num w:numId="1011">
+    <w:abstractNumId w:val="991"/>
   </w:num>
-  <w:num w:numId="14">
-    <w:abstractNumId w:val="2"/>
+  <w:num w:numId="1012">
+    <w:abstractNumId w:val="991"/>
   </w:num>
-  <w:num w:numId="15">
-    <w:abstractNumId w:val="2"/>
+  <w:num w:numId="1013">
+    <w:abstractNumId w:val="991"/>
   </w:num>
-  <w:num w:numId="16">
-    <w:abstractNumId w:val="2"/>
+  <w:num w:numId="1014">
+    <w:abstractNumId w:val="991"/>
   </w:num>
-  <w:num w:numId="17">
-    <w:abstractNumId w:val="2"/>
+  <w:num w:numId="1015">
+    <w:abstractNumId w:val="991"/>
   </w:num>
-  <w:num w:numId="18">
-    <w:abstractNumId w:val="2"/>
+  <w:num w:numId="1016">
+    <w:abstractNumId w:val="991"/>
+  </w:num>
+  <w:num w:numId="1017">
+    <w:abstractNumId w:val="991"/>
   </w:num>
 </w:numbering>
 </file>
@@ -1540,13 +1708,25 @@
   <w:style w:type="paragraph" w:default="1" w:styleId="Normal">
     <w:name w:val="Normal"/>
     <w:qFormat/>
+  </w:style>
+  <w:style w:type="paragraph" w:styleId="BodyText">
+    <w:name w:val="Body Text"/>
+    <w:basedOn w:val="Normal"/>
+    <w:link w:val="BodyTextChar"/>
     <w:pPr>
       <w:spacing w:before="180" w:after="180"/>
     </w:pPr>
-  </w:style>
-  <w:style w:type="paragraph" w:styleId="Compact">
+    <w:qFormat/>
+  </w:style>
+  <w:style w:type="paragraph" w:customStyle="1" w:styleId="FirstParagraph">
+    <w:name w:val="First Paragraph"/>
+    <w:basedOn w:val="BodyText"/>
+    <w:next w:val="BodyText"/>
+    <w:qFormat/>
+  </w:style>
+  <w:style w:type="paragraph" w:customStyle="1" w:styleId="Compact">
     <w:name w:val="Compact"/>
-    <w:basedOn w:val="Normal"/>
+    <w:basedOn w:val="BodyText"/>
     <w:qFormat/>
     <w:pPr>
       <w:spacing w:before="36" w:after="36"/>
@@ -1555,7 +1735,7 @@
   <w:style w:type="paragraph" w:styleId="Title">
     <w:name w:val="Title"/>
     <w:basedOn w:val="Normal"/>
-    <w:next w:val="Normal"/>
+    <w:next w:val="BodyText"/>
     <w:qFormat/>
     <w:pPr>
       <w:keepNext/>
@@ -1572,9 +1752,25 @@
       <w:szCs w:val="36"/>
     </w:rPr>
   </w:style>
-  <w:style w:type="paragraph" w:styleId="Authors">
-    <w:name w:val="Authors"/>
-    <w:next w:val="Normal"/>
+  <w:style w:type="paragraph" w:styleId="Subtitle">
+    <w:name w:val="Subtitle"/>
+    <w:basedOn w:val="Title"/>
+    <w:next w:val="BodyText"/>
+    <w:qFormat/>
+    <w:pPr>
+      <w:keepNext/>
+      <w:keepLines/>
+      <w:spacing w:before="240" w:after="240"/>
+      <w:jc w:val="center"/>
+    </w:pPr>
+    <w:rPr>
+      <w:sz w:val="30"/>
+      <w:szCs w:val="30"/>
+    </w:rPr>
+  </w:style>
+  <w:style w:type="paragraph" w:customStyle="1" w:styleId="Author">
+    <w:name w:val="Author"/>
+    <w:next w:val="BodyText"/>
     <w:qFormat/>
     <w:pPr>
       <w:keepNext/>
@@ -1584,7 +1780,7 @@
   </w:style>
   <w:style w:type="paragraph" w:styleId="Date">
     <w:name w:val="Date"/>
-    <w:next w:val="Normal"/>
+    <w:next w:val="BodyText"/>
     <w:qFormat/>
     <w:pPr>
       <w:keepNext/>
@@ -1592,10 +1788,33 @@
       <w:jc w:val="center"/>
     </w:pPr>
   </w:style>
+  <w:style w:type="paragraph" w:customStyle="1" w:styleId="Abstract">
+    <w:name w:val="Abstract"/>
+    <w:basedOn w:val="Normal"/>
+    <w:next w:val="BodyText"/>
+    <w:qFormat/>
+    <w:pPr>
+      <w:keepNext/>
+      <w:keepLines/>
+      <w:spacing w:before="300" w:after="300"/>
+    </w:pPr>
+    <w:rPr>
+      <w:sz w:val="20"/>
+      <w:szCs w:val="20"/>
+    </w:rPr>
+  </w:style>
+  <w:style w:type="paragraph" w:styleId="Bibliography">
+    <w:name w:val="Bibliography"/>
+    <w:basedOn w:val="Normal"/>
+    <w:next w:val="Bibliography"/>
+    <w:qFormat/>
+    <w:pPr/>
+    <w:rPr/>
+  </w:style>
   <w:style w:type="paragraph" w:styleId="Heading1">
     <w:name w:val="Heading 1"/>
     <w:basedOn w:val="Normal"/>
-    <w:next w:val="Normal"/>
+    <w:next w:val="BodyText"/>
     <w:uiPriority w:val="9"/>
     <w:qFormat/>
     <w:pPr>
@@ -1609,14 +1828,14 @@
       <w:b/>
       <w:bCs/>
       <w:color w:val="345A8A" w:themeColor="accent1" w:themeShade="B5"/>
-      <w:sz w:val="36"/>
-      <w:szCs w:val="36"/>
+      <w:sz w:val="32"/>
+      <w:szCs w:val="32"/>
     </w:rPr>
   </w:style>
   <w:style w:type="paragraph" w:styleId="Heading2">
     <w:name w:val="Heading 2"/>
     <w:basedOn w:val="Normal"/>
-    <w:next w:val="Normal"/>
+    <w:next w:val="BodyText"/>
     <w:uiPriority w:val="9"/>
     <w:unhideWhenUsed/>
     <w:qFormat/>
@@ -1638,7 +1857,7 @@
   <w:style w:type="paragraph" w:styleId="Heading3">
     <w:name w:val="Heading 3"/>
     <w:basedOn w:val="Normal"/>
-    <w:next w:val="Normal"/>
+    <w:next w:val="BodyText"/>
     <w:uiPriority w:val="9"/>
     <w:unhideWhenUsed/>
     <w:qFormat/>
@@ -1646,7 +1865,7 @@
       <w:keepNext/>
       <w:keepLines/>
       <w:spacing w:before="200" w:after="0"/>
-      <w:outlineLvl w:val="1"/>
+      <w:outlineLvl w:val="2"/>
     </w:pPr>
     <w:rPr>
       <w:rFonts w:asciiTheme="majorHAnsi" w:eastAsiaTheme="majorEastAsia" w:hAnsiTheme="majorHAnsi" w:cstheme="majorBidi"/>
@@ -1660,7 +1879,7 @@
   <w:style w:type="paragraph" w:styleId="Heading4">
     <w:name w:val="Heading 4"/>
     <w:basedOn w:val="Normal"/>
-    <w:next w:val="Normal"/>
+    <w:next w:val="BodyText"/>
     <w:uiPriority w:val="9"/>
     <w:unhideWhenUsed/>
     <w:qFormat/>
@@ -1668,7 +1887,7 @@
       <w:keepNext/>
       <w:keepLines/>
       <w:spacing w:before="200" w:after="0"/>
-      <w:outlineLvl w:val="1"/>
+      <w:outlineLvl w:val="3"/>
     </w:pPr>
     <w:rPr>
       <w:rFonts w:asciiTheme="majorHAnsi" w:eastAsiaTheme="majorEastAsia" w:hAnsiTheme="majorHAnsi" w:cstheme="majorBidi"/>
@@ -1682,7 +1901,7 @@
   <w:style w:type="paragraph" w:styleId="Heading5">
     <w:name w:val="Heading 5"/>
     <w:basedOn w:val="Normal"/>
-    <w:next w:val="Normal"/>
+    <w:next w:val="BodyText"/>
     <w:uiPriority w:val="9"/>
     <w:unhideWhenUsed/>
     <w:qFormat/>
@@ -1690,7 +1909,7 @@
       <w:keepNext/>
       <w:keepLines/>
       <w:spacing w:before="200" w:after="0"/>
-      <w:outlineLvl w:val="1"/>
+      <w:outlineLvl w:val="4"/>
     </w:pPr>
     <w:rPr>
       <w:rFonts w:asciiTheme="majorHAnsi" w:eastAsiaTheme="majorEastAsia" w:hAnsiTheme="majorHAnsi" w:cstheme="majorBidi"/>
@@ -1701,15 +1920,36 @@
       <w:szCs w:val="24"/>
     </w:rPr>
   </w:style>
-  <w:style w:type="paragraph" w:styleId="BlockQuote">
-    <w:name w:val="Block Quote"/>
+  <w:style w:type="paragraph" w:styleId="Heading6">
+    <w:name w:val="Heading 6"/>
     <w:basedOn w:val="Normal"/>
-    <w:next w:val="Normal"/>
+    <w:next w:val="BodyText"/>
+    <w:uiPriority w:val="9"/>
+    <w:unhideWhenUsed/>
+    <w:qFormat/>
+    <w:pPr>
+      <w:keepNext/>
+      <w:keepLines/>
+      <w:spacing w:before="200" w:after="0"/>
+      <w:outlineLvl w:val="5"/>
+    </w:pPr>
+    <w:rPr>
+      <w:rFonts w:asciiTheme="majorHAnsi" w:eastAsiaTheme="majorEastAsia" w:hAnsiTheme="majorHAnsi" w:cstheme="majorBidi"/>
+      <w:color w:val="4F81BD" w:themeColor="accent1"/>
+      <w:sz w:val="24"/>
+      <w:szCs w:val="24"/>
+    </w:rPr>
+  </w:style>
+  <w:style w:type="paragraph" w:styleId="BlockText">
+    <w:name w:val="Block Text"/>
+    <w:basedOn w:val="BodyText"/>
+    <w:next w:val="BodyText"/>
     <w:uiPriority w:val="9"/>
     <w:unhideWhenUsed/>
     <w:qFormat/>
     <w:pPr>
       <w:spacing w:before="100" w:after="100"/>
+      <w:ind w:firstLine="0"/>
     </w:pPr>
     <w:rPr>
       <w:rFonts w:asciiTheme="majorHAnsi" w:eastAsiaTheme="majorEastAsia" w:hAnsiTheme="majorHAnsi" w:cstheme="majorBidi"/>
@@ -1717,6 +1957,14 @@
       <w:sz w:val="20"/>
       <w:szCs w:val="20"/>
     </w:rPr>
+  </w:style>
+  <w:style w:type="paragraph" w:styleId="FootnoteText">
+    <w:name w:val="Footnote Text"/>
+    <w:basedOn w:val="Normal"/>
+    <w:next w:val="FootnoteText"/>
+    <w:uiPriority w:val="9"/>
+    <w:unhideWhenUsed/>
+    <w:qFormat/>
   </w:style>
   <w:style w:type="character" w:default="1" w:styleId="DefaultParagraphFont">
     <w:name w:val="Default Paragraph Font"/>
@@ -1738,7 +1986,7 @@
       </w:tblCellMar>
     </w:tblPr>
   </w:style>
-  <w:style w:type="paragraph" w:styleId="DefinitionTerm">
+  <w:style w:type="paragraph" w:customStyle="1" w:styleId="DefinitionTerm">
     <w:name w:val="Definition Term"/>
     <w:basedOn w:val="Normal"/>
     <w:next w:val="Definition"/>
@@ -1751,20 +1999,12 @@
       <w:b/>
     </w:rPr>
   </w:style>
-  <w:style w:type="paragraph" w:styleId="Definition">
+  <w:style w:type="paragraph" w:customStyle="1" w:styleId="Definition">
     <w:name w:val="Definition"/>
     <w:basedOn w:val="Normal"/>
   </w:style>
-  <w:style w:type="paragraph" w:styleId="BodyText">
-    <w:name w:val="Body Text"/>
-    <w:basedOn w:val="Normal"/>
-    <w:link w:val="BodyTextChar"/>
-    <w:pPr>
-      <w:spacing w:after="120"/>
-    </w:pPr>
-  </w:style>
-  <w:style w:type="paragraph" w:styleId="TableCaption">
-    <w:name w:val="Table Caption"/>
+  <w:style w:type="paragraph" w:styleId="Caption">
+    <w:name w:val="Caption"/>
     <w:basedOn w:val="Normal"/>
     <w:link w:val="BodyTextChar"/>
     <w:pPr>
@@ -1774,16 +2014,27 @@
       <w:i/>
     </w:rPr>
   </w:style>
-  <w:style w:type="paragraph" w:styleId="ImageCaption">
+  <w:style w:type="paragraph" w:customStyle="1" w:styleId="TableCaption">
+    <w:name w:val="Table Caption"/>
+    <w:basedOn w:val="Caption"/>
+    <w:pPr>
+      <w:keepNext/>
+    </w:pPr>
+  </w:style>
+  <w:style w:type="paragraph" w:customStyle="1" w:styleId="ImageCaption">
     <w:name w:val="Image Caption"/>
+    <w:basedOn w:val="Caption"/>
+  </w:style>
+  <w:style w:type="paragraph" w:customStyle="1" w:styleId="Figure">
+    <w:name w:val="Figure"/>
     <w:basedOn w:val="Normal"/>
-    <w:link w:val="BodyTextChar"/>
+  </w:style>
+  <w:style w:type="paragraph" w:customStyle="1" w:styleId="FigureWithCaption">
+    <w:name w:val="Figure with Caption"/>
+    <w:basedOn w:val="Figure"/>
     <w:pPr>
-      <w:spacing w:before="0" w:after="120"/>
+      <w:keepNext/>
     </w:pPr>
-    <w:rPr>
-      <w:i/>
-    </w:rPr>
   </w:style>
   <w:style w:type="character" w:customStyle="1" w:styleId="BodyTextChar">
     <w:name w:val="Body Text Char"/>
@@ -1798,18 +2049,36 @@
       <w:sz w:val="22"/>
     </w:rPr>
   </w:style>
-  <w:style w:type="character" w:customStyle="1" w:styleId="FootnoteRef">
-    <w:name w:val="Footnote Ref"/>
+  <w:style w:type="character" w:styleId="FootnoteReference">
+    <w:name w:val="Footnote Reference"/>
     <w:basedOn w:val="BodyTextChar"/>
     <w:rPr>
       <w:vertAlign w:val="superscript"/>
     </w:rPr>
   </w:style>
-  <w:style w:type="character" w:customStyle="1" w:styleId="Link">
-    <w:name w:val="Link"/>
+  <w:style w:type="character" w:styleId="Hyperlink">
+    <w:name w:val="Hyperlink"/>
     <w:basedOn w:val="BodyTextChar"/>
     <w:rPr>
       <w:color w:val="4F81BD" w:themeColor="accent1"/>
+    </w:rPr>
+  </w:style>
+  <w:style w:type="paragraph" w:styleId="TOCHeading">
+    <w:name w:val="TOC Heading"/>
+    <w:basedOn w:val="Heading1"/>
+    <w:next w:val="BodyText"/>
+    <w:uiPriority w:val="39"/>
+    <w:unhideWhenUsed/>
+    <w:qFormat/>
+    <w:pPr>
+      <w:spacing w:before="240" w:line="259" w:lineRule="auto"/>
+      <w:outlineLvl w:val="9"/>
+    </w:pPr>
+    <w:rPr>
+      <w:rFonts w:asciiTheme="majorHAnsi" w:eastAsiaTheme="majorEastAsia" w:hAnsiTheme="majorHAnsi" w:cstheme="majorBidi"/>
+      <w:b w:val="0"/>
+      <w:bCs w:val="0"/>
+      <w:color w:val="365F91" w:themeColor="accent1" w:themeShade="BF"/>
     </w:rPr>
   </w:style>
   <w:style w:type="paragraph" w:customStyle="1" w:styleId="SourceCode">
@@ -1856,6 +2125,13 @@
       <w:color w:val="40a070"/>
     </w:rPr>
   </w:style>
+  <w:style w:type="character" w:customStyle="1" w:styleId="ConstantTok">
+    <w:name w:val="ConstantTok"/>
+    <w:basedOn w:val="VerbatimChar"/>
+    <w:rPr>
+      <w:color w:val="880000"/>
+    </w:rPr>
+  </w:style>
   <w:style w:type="character" w:customStyle="1" w:styleId="CharTok">
     <w:name w:val="CharTok"/>
     <w:basedOn w:val="VerbatimChar"/>
@@ -1863,6 +2139,13 @@
       <w:color w:val="4070a0"/>
     </w:rPr>
   </w:style>
+  <w:style w:type="character" w:customStyle="1" w:styleId="SpecialCharTok">
+    <w:name w:val="SpecialCharTok"/>
+    <w:basedOn w:val="VerbatimChar"/>
+    <w:rPr>
+      <w:color w:val="4070a0"/>
+    </w:rPr>
+  </w:style>
   <w:style w:type="character" w:customStyle="1" w:styleId="StringTok">
     <w:name w:val="StringTok"/>
     <w:basedOn w:val="VerbatimChar"/>
@@ -1870,6 +2153,25 @@
       <w:color w:val="4070a0"/>
     </w:rPr>
   </w:style>
+  <w:style w:type="character" w:customStyle="1" w:styleId="VerbatimStringTok">
+    <w:name w:val="VerbatimStringTok"/>
+    <w:basedOn w:val="VerbatimChar"/>
+    <w:rPr>
+      <w:color w:val="4070a0"/>
+    </w:rPr>
+  </w:style>
+  <w:style w:type="character" w:customStyle="1" w:styleId="SpecialStringTok">
+    <w:name w:val="SpecialStringTok"/>
+    <w:basedOn w:val="VerbatimChar"/>
+    <w:rPr>
+      <w:color w:val="bb6688"/>
+    </w:rPr>
+  </w:style>
+  <w:style w:type="character" w:customStyle="1" w:styleId="ImportTok">
+    <w:name w:val="ImportTok"/>
+    <w:basedOn w:val="VerbatimChar"/>
+    <w:rPr/>
+  </w:style>
   <w:style w:type="character" w:customStyle="1" w:styleId="CommentTok">
     <w:name w:val="CommentTok"/>
     <w:basedOn w:val="VerbatimChar"/>
@@ -1878,6 +2180,32 @@
       <w:i/>
     </w:rPr>
   </w:style>
+  <w:style w:type="character" w:customStyle="1" w:styleId="DocumentationTok">
+    <w:name w:val="DocumentationTok"/>
+    <w:basedOn w:val="VerbatimChar"/>
+    <w:rPr>
+      <w:color w:val="ba2121"/>
+      <w:i/>
+    </w:rPr>
+  </w:style>
+  <w:style w:type="character" w:customStyle="1" w:styleId="AnnotationTok">
+    <w:name w:val="AnnotationTok"/>
+    <w:basedOn w:val="VerbatimChar"/>
+    <w:rPr>
+      <w:color w:val="60a0b0"/>
+      <w:b/>
+      <w:i/>
+    </w:rPr>
+  </w:style>
+  <w:style w:type="character" w:customStyle="1" w:styleId="CommentVarTok">
+    <w:name w:val="CommentVarTok"/>
+    <w:basedOn w:val="VerbatimChar"/>
+    <w:rPr>
+      <w:color w:val="60a0b0"/>
+      <w:b/>
+      <w:i/>
+    </w:rPr>
+  </w:style>
   <w:style w:type="character" w:customStyle="1" w:styleId="OtherTok">
     <w:name w:val="OtherTok"/>
     <w:basedOn w:val="VerbatimChar"/>
@@ -1885,6 +2213,82 @@
       <w:color w:val="007020"/>
     </w:rPr>
   </w:style>
+  <w:style w:type="character" w:customStyle="1" w:styleId="FunctionTok">
+    <w:name w:val="FunctionTok"/>
+    <w:basedOn w:val="VerbatimChar"/>
+    <w:rPr>
+      <w:color w:val="06287e"/>
+    </w:rPr>
+  </w:style>
+  <w:style w:type="character" w:customStyle="1" w:styleId="VariableTok">
+    <w:name w:val="VariableTok"/>
+    <w:basedOn w:val="VerbatimChar"/>
+    <w:rPr>
+      <w:color w:val="19177c"/>
+    </w:rPr>
+  </w:style>
+  <w:style w:type="character" w:customStyle="1" w:styleId="ControlFlowTok">
+    <w:name w:val="ControlFlowTok"/>
+    <w:basedOn w:val="VerbatimChar"/>
+    <w:rPr>
+      <w:color w:val="007020"/>
+      <w:b/>
+    </w:rPr>
+  </w:style>
+  <w:style w:type="character" w:customStyle="1" w:styleId="OperatorTok">
+    <w:name w:val="OperatorTok"/>
+    <w:basedOn w:val="VerbatimChar"/>
+    <w:rPr>
+      <w:color w:val="666666"/>
+    </w:rPr>
+  </w:style>
+  <w:style w:type="character" w:customStyle="1" w:styleId="BuiltInTok">
+    <w:name w:val="BuiltInTok"/>
+    <w:basedOn w:val="VerbatimChar"/>
+    <w:rPr/>
+  </w:style>
+  <w:style w:type="character" w:customStyle="1" w:styleId="ExtensionTok">
+    <w:name w:val="ExtensionTok"/>
+    <w:basedOn w:val="VerbatimChar"/>
+    <w:rPr/>
+  </w:style>
+  <w:style w:type="character" w:customStyle="1" w:styleId="PreprocessorTok">
+    <w:name w:val="PreprocessorTok"/>
+    <w:basedOn w:val="VerbatimChar"/>
+    <w:rPr>
+      <w:color w:val="bc7a00"/>
+    </w:rPr>
+  </w:style>
+  <w:style w:type="character" w:customStyle="1" w:styleId="AttributeTok">
+    <w:name w:val="AttributeTok"/>
+    <w:basedOn w:val="VerbatimChar"/>
+    <w:rPr>
+      <w:color w:val="7d9029"/>
+    </w:rPr>
+  </w:style>
+  <w:style w:type="character" w:customStyle="1" w:styleId="RegionMarkerTok">
+    <w:name w:val="RegionMarkerTok"/>
+    <w:basedOn w:val="VerbatimChar"/>
+    <w:rPr/>
+  </w:style>
+  <w:style w:type="character" w:customStyle="1" w:styleId="InformationTok">
+    <w:name w:val="InformationTok"/>
+    <w:basedOn w:val="VerbatimChar"/>
+    <w:rPr>
+      <w:color w:val="60a0b0"/>
+      <w:b/>
+      <w:i/>
+    </w:rPr>
+  </w:style>
+  <w:style w:type="character" w:customStyle="1" w:styleId="WarningTok">
+    <w:name w:val="WarningTok"/>
+    <w:basedOn w:val="VerbatimChar"/>
+    <w:rPr>
+      <w:color w:val="60a0b0"/>
+      <w:b/>
+      <w:i/>
+    </w:rPr>
+  </w:style>
   <w:style w:type="character" w:customStyle="1" w:styleId="AlertTok">
     <w:name w:val="AlertTok"/>
     <w:basedOn w:val="VerbatimChar"/>
@@ -1892,18 +2296,6 @@
       <w:color w:val="ff0000"/>
       <w:b/>
     </w:rPr>
-  </w:style>
-  <w:style w:type="character" w:customStyle="1" w:styleId="FunctionTok">
-    <w:name w:val="FunctionTok"/>
-    <w:basedOn w:val="VerbatimChar"/>
-    <w:rPr>
-      <w:color w:val="06287e"/>
-    </w:rPr>
-  </w:style>
-  <w:style w:type="character" w:customStyle="1" w:styleId="RegionMarkerTok">
-    <w:name w:val="RegionMarkerTok"/>
-    <w:basedOn w:val="VerbatimChar"/>
-    <w:rPr/>
   </w:style>
   <w:style w:type="character" w:customStyle="1" w:styleId="ErrorTok">
     <w:name w:val="ErrorTok"/>

</xml_diff>

<commit_message>
add epub format and put decks slides, beames slides and pdf book as deprecated
</commit_message>
<xml_diff>
--- a/doc/export/leeme.docx
+++ b/doc/export/leeme.docx
@@ -1466,7 +1466,7 @@
     </w:lvl>
   </w:abstractNum>
   <w:abstractNum w:abstractNumId="990">
-    <w:nsid w:val="1864a6ae"/>
+    <w:nsid w:val="9d093c52"/>
     <w:multiLevelType w:val="multilevel"/>
     <w:lvl w:ilvl="0">
       <w:numFmt w:val="bullet"/>
@@ -1547,7 +1547,7 @@
     </w:lvl>
   </w:abstractNum>
   <w:abstractNum w:abstractNumId="991">
-    <w:nsid w:val="b5b94439"/>
+    <w:nsid w:val="e6de1c6a"/>
     <w:multiLevelType w:val="multilevel"/>
     <w:lvl w:ilvl="0">
       <w:numFmt w:val="bullet"/>

</xml_diff>

<commit_message>
clean lib folder and download the correct versión of reveal
</commit_message>
<xml_diff>
--- a/doc/export/leeme.docx
+++ b/doc/export/leeme.docx
@@ -1466,7 +1466,7 @@
     </w:lvl>
   </w:abstractNum>
   <w:abstractNum w:abstractNumId="990">
-    <w:nsid w:val="6f8b6b28"/>
+    <w:nsid w:val="95ebeed0"/>
     <w:multiLevelType w:val="multilevel"/>
     <w:lvl w:ilvl="0">
       <w:numFmt w:val="bullet"/>
@@ -1547,7 +1547,7 @@
     </w:lvl>
   </w:abstractNum>
   <w:abstractNum w:abstractNumId="991">
-    <w:nsid w:val="f01b8f61"/>
+    <w:nsid w:val="b75a3c47"/>
     <w:multiLevelType w:val="multilevel"/>
     <w:lvl w:ilvl="0">
       <w:numFmt w:val="bullet"/>

</xml_diff>